<commit_message>
CO volumes right for one cube scenario any redshift
</commit_message>
<xml_diff>
--- a/ALMA report.docx
+++ b/ALMA report.docx
@@ -54,7 +54,7 @@
         </w:p>
         <w:p>
           <w:pPr>
-            <w:pStyle w:val="TOC1"/>
+            <w:pStyle w:val="TOC2"/>
             <w:tabs>
               <w:tab w:val="right" w:leader="dot" w:pos="9010"/>
             </w:tabs>
@@ -63,16 +63,17 @@
               <w:bCs w:val="0"/>
               <w:i w:val="0"/>
               <w:iCs w:val="0"/>
-              <w:caps w:val="0"/>
+              <w:smallCaps w:val="0"/>
               <w:noProof/>
               <w:sz w:val="24"/>
               <w:szCs w:val="24"/>
-              <w:u w:val="none"/>
             </w:rPr>
           </w:pPr>
           <w:r>
             <w:rPr>
               <w:bCs w:val="0"/>
+              <w:caps/>
+              <w:u w:val="single"/>
             </w:rPr>
             <w:fldChar w:fldCharType="begin"/>
           </w:r>
@@ -82,16 +83,18 @@
           <w:r>
             <w:rPr>
               <w:bCs w:val="0"/>
+              <w:caps/>
+              <w:u w:val="single"/>
             </w:rPr>
             <w:fldChar w:fldCharType="separate"/>
           </w:r>
-          <w:hyperlink w:anchor="_Toc517947936" w:history="1">
+          <w:hyperlink w:anchor="_Toc519758560" w:history="1">
             <w:r>
               <w:rPr>
                 <w:rStyle w:val="Hyperlink"/>
                 <w:noProof/>
               </w:rPr>
-              <w:t>Collecting deep calibrators observations</w:t>
+              <w:t>The longest integration time</w:t>
             </w:r>
             <w:r>
               <w:rPr>
@@ -112,7 +115,7 @@
                 <w:noProof/>
                 <w:webHidden/>
               </w:rPr>
-              <w:instrText xml:space="preserve"> PAGEREF _Toc517947936 \h </w:instrText>
+              <w:instrText xml:space="preserve"> PAGEREF _Toc519758560 \h </w:instrText>
             </w:r>
             <w:r>
               <w:rPr>
@@ -132,7 +135,7 @@
                 <w:noProof/>
                 <w:webHidden/>
               </w:rPr>
-              <w:t>1</w:t>
+              <w:t>2</w:t>
             </w:r>
             <w:r>
               <w:rPr>
@@ -160,13 +163,13 @@
               <w:szCs w:val="24"/>
             </w:rPr>
           </w:pPr>
-          <w:hyperlink w:anchor="_Toc517947937" w:history="1">
+          <w:hyperlink w:anchor="_Toc519758561" w:history="1">
             <w:r>
               <w:rPr>
                 <w:rStyle w:val="Hyperlink"/>
                 <w:noProof/>
               </w:rPr>
-              <w:t>The longest integration time</w:t>
+              <w:t>astroquery alma</w:t>
             </w:r>
             <w:r>
               <w:rPr>
@@ -187,7 +190,7 @@
                 <w:noProof/>
                 <w:webHidden/>
               </w:rPr>
-              <w:instrText xml:space="preserve"> PAGEREF _Toc517947937 \h </w:instrText>
+              <w:instrText xml:space="preserve"> PAGEREF _Toc519758561 \h </w:instrText>
             </w:r>
             <w:r>
               <w:rPr>
@@ -207,7 +210,7 @@
                 <w:noProof/>
                 <w:webHidden/>
               </w:rPr>
-              <w:t>1</w:t>
+              <w:t>2</w:t>
             </w:r>
             <w:r>
               <w:rPr>
@@ -235,13 +238,13 @@
               <w:szCs w:val="24"/>
             </w:rPr>
           </w:pPr>
-          <w:hyperlink w:anchor="_Toc517947938" w:history="1">
+          <w:hyperlink w:anchor="_Toc519758562" w:history="1">
             <w:r>
               <w:rPr>
                 <w:rStyle w:val="Hyperlink"/>
                 <w:noProof/>
               </w:rPr>
-              <w:t>astroquery alma</w:t>
+              <w:t>Browsing the ALMA archive for calibrators:</w:t>
             </w:r>
             <w:r>
               <w:rPr>
@@ -262,7 +265,7 @@
                 <w:noProof/>
                 <w:webHidden/>
               </w:rPr>
-              <w:instrText xml:space="preserve"> PAGEREF _Toc517947938 \h </w:instrText>
+              <w:instrText xml:space="preserve"> PAGEREF _Toc519758562 \h </w:instrText>
             </w:r>
             <w:r>
               <w:rPr>
@@ -310,13 +313,13 @@
               <w:szCs w:val="24"/>
             </w:rPr>
           </w:pPr>
-          <w:hyperlink w:anchor="_Toc517947939" w:history="1">
+          <w:hyperlink w:anchor="_Toc519758563" w:history="1">
             <w:r>
               <w:rPr>
                 <w:rStyle w:val="Hyperlink"/>
                 <w:noProof/>
               </w:rPr>
-              <w:t>Browsing the ALMA archive for calibrators:</w:t>
+              <w:t>DIRECT SEARCH IN ALMACAL</w:t>
             </w:r>
             <w:r>
               <w:rPr>
@@ -337,82 +340,7 @@
                 <w:noProof/>
                 <w:webHidden/>
               </w:rPr>
-              <w:instrText xml:space="preserve"> PAGEREF _Toc517947939 \h </w:instrText>
-            </w:r>
-            <w:r>
-              <w:rPr>
-                <w:noProof/>
-                <w:webHidden/>
-              </w:rPr>
-            </w:r>
-            <w:r>
-              <w:rPr>
-                <w:noProof/>
-                <w:webHidden/>
-              </w:rPr>
-              <w:fldChar w:fldCharType="separate"/>
-            </w:r>
-            <w:r>
-              <w:rPr>
-                <w:noProof/>
-                <w:webHidden/>
-              </w:rPr>
-              <w:t>2</w:t>
-            </w:r>
-            <w:r>
-              <w:rPr>
-                <w:noProof/>
-                <w:webHidden/>
-              </w:rPr>
-              <w:fldChar w:fldCharType="end"/>
-            </w:r>
-          </w:hyperlink>
-        </w:p>
-        <w:p>
-          <w:pPr>
-            <w:pStyle w:val="TOC2"/>
-            <w:tabs>
-              <w:tab w:val="right" w:leader="dot" w:pos="9010"/>
-            </w:tabs>
-            <w:rPr>
-              <w:b w:val="0"/>
-              <w:bCs w:val="0"/>
-              <w:i w:val="0"/>
-              <w:iCs w:val="0"/>
-              <w:smallCaps w:val="0"/>
-              <w:noProof/>
-              <w:sz w:val="24"/>
-              <w:szCs w:val="24"/>
-            </w:rPr>
-          </w:pPr>
-          <w:hyperlink w:anchor="_Toc517947940" w:history="1">
-            <w:r>
-              <w:rPr>
-                <w:rStyle w:val="Hyperlink"/>
-                <w:noProof/>
-              </w:rPr>
-              <w:t>DIRECT SEARCH IN ALMACAL</w:t>
-            </w:r>
-            <w:r>
-              <w:rPr>
-                <w:noProof/>
-                <w:webHidden/>
-              </w:rPr>
-              <w:tab/>
-            </w:r>
-            <w:r>
-              <w:rPr>
-                <w:noProof/>
-                <w:webHidden/>
-              </w:rPr>
-              <w:fldChar w:fldCharType="begin"/>
-            </w:r>
-            <w:r>
-              <w:rPr>
-                <w:noProof/>
-                <w:webHidden/>
-              </w:rPr>
-              <w:instrText xml:space="preserve"> PAGEREF _Toc517947940 \h </w:instrText>
+              <w:instrText xml:space="preserve"> PAGEREF _Toc519758563 \h </w:instrText>
             </w:r>
             <w:r>
               <w:rPr>
@@ -461,7 +389,7 @@
               <w:u w:val="none"/>
             </w:rPr>
           </w:pPr>
-          <w:hyperlink w:anchor="_Toc517947941" w:history="1">
+          <w:hyperlink w:anchor="_Toc519758564" w:history="1">
             <w:r>
               <w:rPr>
                 <w:rStyle w:val="Hyperlink"/>
@@ -488,7 +416,7 @@
                 <w:noProof/>
                 <w:webHidden/>
               </w:rPr>
-              <w:instrText xml:space="preserve"> PAGEREF _Toc517947941 \h </w:instrText>
+              <w:instrText xml:space="preserve"> PAGEREF _Toc519758564 \h </w:instrText>
             </w:r>
             <w:r>
               <w:rPr>
@@ -537,7 +465,7 @@
               <w:u w:val="none"/>
             </w:rPr>
           </w:pPr>
-          <w:hyperlink w:anchor="_Toc517947942" w:history="1">
+          <w:hyperlink w:anchor="_Toc519758565" w:history="1">
             <w:r>
               <w:rPr>
                 <w:rStyle w:val="Hyperlink"/>
@@ -564,7 +492,7 @@
                 <w:noProof/>
                 <w:webHidden/>
               </w:rPr>
-              <w:instrText xml:space="preserve"> PAGEREF _Toc517947942 \h </w:instrText>
+              <w:instrText xml:space="preserve"> PAGEREF _Toc519758565 \h </w:instrText>
             </w:r>
             <w:r>
               <w:rPr>
@@ -584,7 +512,7 @@
                 <w:noProof/>
                 <w:webHidden/>
               </w:rPr>
-              <w:t>4</w:t>
+              <w:t>3</w:t>
             </w:r>
             <w:r>
               <w:rPr>
@@ -612,7 +540,7 @@
               <w:szCs w:val="24"/>
             </w:rPr>
           </w:pPr>
-          <w:hyperlink w:anchor="_Toc517947943" w:history="1">
+          <w:hyperlink w:anchor="_Toc519758566" w:history="1">
             <w:r>
               <w:rPr>
                 <w:rStyle w:val="Hyperlink"/>
@@ -640,7 +568,7 @@
                 <w:noProof/>
                 <w:webHidden/>
               </w:rPr>
-              <w:instrText xml:space="preserve"> PAGEREF _Toc517947943 \h </w:instrText>
+              <w:instrText xml:space="preserve"> PAGEREF _Toc519758566 \h </w:instrText>
             </w:r>
             <w:r>
               <w:rPr>
@@ -689,7 +617,7 @@
               <w:u w:val="none"/>
             </w:rPr>
           </w:pPr>
-          <w:hyperlink w:anchor="_Toc517947944" w:history="1">
+          <w:hyperlink w:anchor="_Toc519758567" w:history="1">
             <w:r>
               <w:rPr>
                 <w:rStyle w:val="Hyperlink"/>
@@ -716,7 +644,7 @@
                 <w:noProof/>
                 <w:webHidden/>
               </w:rPr>
-              <w:instrText xml:space="preserve"> PAGEREF _Toc517947944 \h </w:instrText>
+              <w:instrText xml:space="preserve"> PAGEREF _Toc519758567 \h </w:instrText>
             </w:r>
             <w:r>
               <w:rPr>
@@ -765,7 +693,7 @@
               <w:u w:val="none"/>
             </w:rPr>
           </w:pPr>
-          <w:hyperlink w:anchor="_Toc517947945" w:history="1">
+          <w:hyperlink w:anchor="_Toc519758568" w:history="1">
             <w:r>
               <w:rPr>
                 <w:rStyle w:val="Hyperlink"/>
@@ -793,7 +721,7 @@
                 <w:noProof/>
                 <w:webHidden/>
               </w:rPr>
-              <w:instrText xml:space="preserve"> PAGEREF _Toc517947945 \h </w:instrText>
+              <w:instrText xml:space="preserve"> PAGEREF _Toc519758568 \h </w:instrText>
             </w:r>
             <w:r>
               <w:rPr>
@@ -813,7 +741,7 @@
                 <w:noProof/>
                 <w:webHidden/>
               </w:rPr>
-              <w:t>6</w:t>
+              <w:t>5</w:t>
             </w:r>
             <w:r>
               <w:rPr>
@@ -841,7 +769,7 @@
               <w:szCs w:val="24"/>
             </w:rPr>
           </w:pPr>
-          <w:hyperlink w:anchor="_Toc517947946" w:history="1">
+          <w:hyperlink w:anchor="_Toc519758569" w:history="1">
             <w:r>
               <w:rPr>
                 <w:rStyle w:val="Hyperlink"/>
@@ -869,7 +797,7 @@
                 <w:noProof/>
                 <w:webHidden/>
               </w:rPr>
-              <w:instrText xml:space="preserve"> PAGEREF _Toc517947946 \h </w:instrText>
+              <w:instrText xml:space="preserve"> PAGEREF _Toc519758569 \h </w:instrText>
             </w:r>
             <w:r>
               <w:rPr>
@@ -918,7 +846,7 @@
               <w:u w:val="none"/>
             </w:rPr>
           </w:pPr>
-          <w:hyperlink w:anchor="_Toc517947947" w:history="1">
+          <w:hyperlink w:anchor="_Toc519758570" w:history="1">
             <w:r>
               <w:rPr>
                 <w:rStyle w:val="Hyperlink"/>
@@ -946,7 +874,7 @@
                 <w:noProof/>
                 <w:webHidden/>
               </w:rPr>
-              <w:instrText xml:space="preserve"> PAGEREF _Toc517947947 \h </w:instrText>
+              <w:instrText xml:space="preserve"> PAGEREF _Toc519758570 \h </w:instrText>
             </w:r>
             <w:r>
               <w:rPr>
@@ -966,7 +894,7 @@
                 <w:noProof/>
                 <w:webHidden/>
               </w:rPr>
-              <w:t>10</w:t>
+              <w:t>9</w:t>
             </w:r>
             <w:r>
               <w:rPr>
@@ -995,7 +923,7 @@
               <w:u w:val="none"/>
             </w:rPr>
           </w:pPr>
-          <w:hyperlink w:anchor="_Toc517947948" w:history="1">
+          <w:hyperlink w:anchor="_Toc519758571" w:history="1">
             <w:r>
               <w:rPr>
                 <w:rStyle w:val="Hyperlink"/>
@@ -1022,7 +950,7 @@
                 <w:noProof/>
                 <w:webHidden/>
               </w:rPr>
-              <w:instrText xml:space="preserve"> PAGEREF _Toc517947948 \h </w:instrText>
+              <w:instrText xml:space="preserve"> PAGEREF _Toc519758571 \h </w:instrText>
             </w:r>
             <w:r>
               <w:rPr>
@@ -1042,7 +970,7 @@
                 <w:noProof/>
                 <w:webHidden/>
               </w:rPr>
-              <w:t>11</w:t>
+              <w:t>10</w:t>
             </w:r>
             <w:r>
               <w:rPr>
@@ -1070,7 +998,7 @@
               <w:szCs w:val="24"/>
             </w:rPr>
           </w:pPr>
-          <w:hyperlink w:anchor="_Toc517947949" w:history="1">
+          <w:hyperlink w:anchor="_Toc519758572" w:history="1">
             <w:r>
               <w:rPr>
                 <w:rStyle w:val="Hyperlink"/>
@@ -1097,7 +1025,7 @@
                 <w:noProof/>
                 <w:webHidden/>
               </w:rPr>
-              <w:instrText xml:space="preserve"> PAGEREF _Toc517947949 \h </w:instrText>
+              <w:instrText xml:space="preserve"> PAGEREF _Toc519758572 \h </w:instrText>
             </w:r>
             <w:r>
               <w:rPr>
@@ -1117,7 +1045,7 @@
                 <w:noProof/>
                 <w:webHidden/>
               </w:rPr>
-              <w:t>12</w:t>
+              <w:t>10</w:t>
             </w:r>
             <w:r>
               <w:rPr>
@@ -1146,7 +1074,7 @@
               <w:u w:val="none"/>
             </w:rPr>
           </w:pPr>
-          <w:hyperlink w:anchor="_Toc517947950" w:history="1">
+          <w:hyperlink w:anchor="_Toc519758573" w:history="1">
             <w:r>
               <w:rPr>
                 <w:rStyle w:val="Hyperlink"/>
@@ -1173,7 +1101,7 @@
                 <w:noProof/>
                 <w:webHidden/>
               </w:rPr>
-              <w:instrText xml:space="preserve"> PAGEREF _Toc517947950 \h </w:instrText>
+              <w:instrText xml:space="preserve"> PAGEREF _Toc519758573 \h </w:instrText>
             </w:r>
             <w:r>
               <w:rPr>
@@ -1193,7 +1121,7 @@
                 <w:noProof/>
                 <w:webHidden/>
               </w:rPr>
-              <w:t>12</w:t>
+              <w:t>10</w:t>
             </w:r>
             <w:r>
               <w:rPr>
@@ -1222,7 +1150,7 @@
               <w:u w:val="none"/>
             </w:rPr>
           </w:pPr>
-          <w:hyperlink w:anchor="_Toc517947951" w:history="1">
+          <w:hyperlink w:anchor="_Toc519758574" w:history="1">
             <w:r>
               <w:rPr>
                 <w:rStyle w:val="Hyperlink"/>
@@ -1249,7 +1177,7 @@
                 <w:noProof/>
                 <w:webHidden/>
               </w:rPr>
-              <w:instrText xml:space="preserve"> PAGEREF _Toc517947951 \h </w:instrText>
+              <w:instrText xml:space="preserve"> PAGEREF _Toc519758574 \h </w:instrText>
             </w:r>
             <w:r>
               <w:rPr>
@@ -1269,7 +1197,7 @@
                 <w:noProof/>
                 <w:webHidden/>
               </w:rPr>
-              <w:t>17</w:t>
+              <w:t>15</w:t>
             </w:r>
             <w:r>
               <w:rPr>
@@ -1295,7 +1223,7 @@
               <w:szCs w:val="24"/>
             </w:rPr>
           </w:pPr>
-          <w:hyperlink w:anchor="_Toc517947952" w:history="1">
+          <w:hyperlink w:anchor="_Toc519758575" w:history="1">
             <w:r>
               <w:rPr>
                 <w:rStyle w:val="Hyperlink"/>
@@ -1322,7 +1250,97 @@
                 <w:noProof/>
                 <w:webHidden/>
               </w:rPr>
-              <w:instrText xml:space="preserve"> PAGEREF _Toc517947952 \h </w:instrText>
+              <w:instrText xml:space="preserve"> PAGEREF _Toc519758575 \h </w:instrText>
+            </w:r>
+            <w:r>
+              <w:rPr>
+                <w:noProof/>
+                <w:webHidden/>
+              </w:rPr>
+            </w:r>
+            <w:r>
+              <w:rPr>
+                <w:noProof/>
+                <w:webHidden/>
+              </w:rPr>
+              <w:fldChar w:fldCharType="separate"/>
+            </w:r>
+            <w:r>
+              <w:rPr>
+                <w:noProof/>
+                <w:webHidden/>
+              </w:rPr>
+              <w:t>15</w:t>
+            </w:r>
+            <w:r>
+              <w:rPr>
+                <w:noProof/>
+                <w:webHidden/>
+              </w:rPr>
+              <w:fldChar w:fldCharType="end"/>
+            </w:r>
+          </w:hyperlink>
+        </w:p>
+        <w:p>
+          <w:pPr>
+            <w:pStyle w:val="TOC1"/>
+            <w:tabs>
+              <w:tab w:val="right" w:leader="dot" w:pos="9010"/>
+            </w:tabs>
+            <w:rPr>
+              <w:b w:val="0"/>
+              <w:bCs w:val="0"/>
+              <w:i w:val="0"/>
+              <w:iCs w:val="0"/>
+              <w:caps w:val="0"/>
+              <w:noProof/>
+              <w:sz w:val="24"/>
+              <w:szCs w:val="24"/>
+              <w:u w:val="none"/>
+            </w:rPr>
+          </w:pPr>
+          <w:hyperlink w:anchor="_Toc519758576" w:history="1">
+            <w:r>
+              <w:rPr>
+                <w:rStyle w:val="Hyperlink"/>
+                <w:noProof/>
+              </w:rPr>
+              <w:t>Volume calculat</w:t>
+            </w:r>
+            <w:r>
+              <w:rPr>
+                <w:rStyle w:val="Hyperlink"/>
+                <w:noProof/>
+              </w:rPr>
+              <w:t>i</w:t>
+            </w:r>
+            <w:r>
+              <w:rPr>
+                <w:rStyle w:val="Hyperlink"/>
+                <w:noProof/>
+              </w:rPr>
+              <w:t>on for CO transitions in ALMACAL deep</w:t>
+            </w:r>
+            <w:r>
+              <w:rPr>
+                <w:noProof/>
+                <w:webHidden/>
+              </w:rPr>
+              <w:tab/>
+            </w:r>
+            <w:r>
+              <w:rPr>
+                <w:noProof/>
+                <w:webHidden/>
+              </w:rPr>
+              <w:fldChar w:fldCharType="begin"/>
+            </w:r>
+            <w:r>
+              <w:rPr>
+                <w:noProof/>
+                <w:webHidden/>
+              </w:rPr>
+              <w:instrText xml:space="preserve"> PAGEREF _Toc519758576 \h </w:instrText>
             </w:r>
             <w:r>
               <w:rPr>
@@ -1379,7 +1397,6 @@
           <w:szCs w:val="22"/>
         </w:rPr>
       </w:pPr>
-      <w:bookmarkStart w:id="0" w:name="_Toc517947936"/>
       <w:r>
         <w:br w:type="page"/>
       </w:r>
@@ -1387,39 +1404,38 @@
         <w:lastRenderedPageBreak/>
         <w:t>Collecting deep calibrators observations</w:t>
       </w:r>
+      <w:r>
+        <w:tab/>
+      </w:r>
+    </w:p>
+    <w:p>
+      <w:pPr>
+        <w:pStyle w:val="Heading2"/>
+      </w:pPr>
+      <w:bookmarkStart w:id="0" w:name="_Toc519758560"/>
+      <w:r>
+        <w:t>The longest integration time</w:t>
+      </w:r>
       <w:bookmarkEnd w:id="0"/>
       <w:r>
         <w:tab/>
       </w:r>
     </w:p>
     <w:p>
+      <w:r>
+        <w:t>Integration time describes how long (in total) the calibrator was observed. Singular exposure lasts several minutes but in the programs (especially large programs) observations of single calibrator can be repeated many times.</w:t>
+      </w:r>
+    </w:p>
+    <w:p/>
+    <w:p>
       <w:pPr>
         <w:pStyle w:val="Heading2"/>
       </w:pPr>
-      <w:bookmarkStart w:id="1" w:name="_Toc517947937"/>
-      <w:r>
-        <w:t>The longest integration time</w:t>
+      <w:bookmarkStart w:id="1" w:name="_Toc519758561"/>
+      <w:r>
+        <w:t>astroquery alma</w:t>
       </w:r>
       <w:bookmarkEnd w:id="1"/>
-      <w:r>
-        <w:tab/>
-      </w:r>
-    </w:p>
-    <w:p>
-      <w:r>
-        <w:t>Integration time describes how long (in total) the calibrator was observed. Singular exposure lasts several minutes but in the programs (especially large programs) observations of single calibrator can be repeated many times.</w:t>
-      </w:r>
-    </w:p>
-    <w:p/>
-    <w:p>
-      <w:pPr>
-        <w:pStyle w:val="Heading2"/>
-      </w:pPr>
-      <w:bookmarkStart w:id="2" w:name="_Toc517947938"/>
-      <w:r>
-        <w:t>astroquery alma</w:t>
-      </w:r>
-      <w:bookmarkEnd w:id="2"/>
     </w:p>
     <w:p>
       <w:r>
@@ -1468,11 +1484,11 @@
       <w:pPr>
         <w:pStyle w:val="Heading2"/>
       </w:pPr>
-      <w:bookmarkStart w:id="3" w:name="_Toc517947939"/>
+      <w:bookmarkStart w:id="2" w:name="_Toc519758562"/>
       <w:r>
         <w:t>Browsing the ALMA archive for calibrators:</w:t>
       </w:r>
-      <w:bookmarkEnd w:id="3"/>
+      <w:bookmarkEnd w:id="2"/>
     </w:p>
     <w:p>
       <w:r>
@@ -1695,11 +1711,11 @@
       <w:pPr>
         <w:pStyle w:val="Heading2"/>
       </w:pPr>
-      <w:bookmarkStart w:id="4" w:name="_Toc517947940"/>
+      <w:bookmarkStart w:id="3" w:name="_Toc519758563"/>
       <w:r>
         <w:t>DIRECT SEARCH IN ALMACAL</w:t>
       </w:r>
-      <w:bookmarkEnd w:id="4"/>
+      <w:bookmarkEnd w:id="3"/>
     </w:p>
     <w:p>
       <w:r>
@@ -1775,11 +1791,11 @@
       <w:pPr>
         <w:pStyle w:val="Heading1"/>
       </w:pPr>
-      <w:bookmarkStart w:id="5" w:name="_Toc517947941"/>
+      <w:bookmarkStart w:id="4" w:name="_Toc519758564"/>
       <w:r>
         <w:t>HL TAU ALMACAL database</w:t>
       </w:r>
-      <w:bookmarkEnd w:id="5"/>
+      <w:bookmarkEnd w:id="4"/>
       <w:r>
         <w:tab/>
       </w:r>
@@ -1947,14 +1963,14 @@
       <w:pPr>
         <w:pStyle w:val="Heading1"/>
       </w:pPr>
-      <w:bookmarkStart w:id="6" w:name="_Toc517947942"/>
+      <w:bookmarkStart w:id="5" w:name="_Toc519758565"/>
       <w:r>
         <w:t>cube formation code</w:t>
       </w:r>
       <w:r>
         <w:t>:</w:t>
       </w:r>
-      <w:bookmarkEnd w:id="6"/>
+      <w:bookmarkEnd w:id="5"/>
     </w:p>
     <w:p>
       <w:pPr>
@@ -2340,14 +2356,14 @@
           <w:rFonts w:eastAsia="Times New Roman"/>
         </w:rPr>
       </w:pPr>
-      <w:bookmarkStart w:id="7" w:name="_Toc517947943"/>
+      <w:bookmarkStart w:id="6" w:name="_Toc519758566"/>
       <w:r>
         <w:rPr>
           <w:rFonts w:eastAsia="Times New Roman"/>
         </w:rPr>
         <w:t>J1924-2914</w:t>
       </w:r>
-      <w:bookmarkEnd w:id="7"/>
+      <w:bookmarkEnd w:id="6"/>
       <w:r>
         <w:rPr>
           <w:rFonts w:eastAsia="Times New Roman"/>
@@ -2459,145 +2475,145 @@
       <w:pPr>
         <w:pStyle w:val="Heading1"/>
       </w:pPr>
-      <w:bookmarkStart w:id="8" w:name="_Toc517947944"/>
+      <w:bookmarkStart w:id="7" w:name="_Toc519758567"/>
       <w:r>
         <w:t>CASA</w:t>
       </w:r>
+      <w:bookmarkEnd w:id="7"/>
+    </w:p>
+    <w:p>
+      <w:r>
+        <w:t>Cut cubes</w:t>
+      </w:r>
+      <w:r>
+        <w:t xml:space="preserve"> – only on images</w:t>
+      </w:r>
+    </w:p>
+    <w:p>
+      <w:r>
+        <w:t>imsubimage(imagename="uid___A001_X10c_X10c.cube_01.J0423-0120_B7.image",outfile="uid___A001_X10c_X10c.cube_01a.J0423-0120_B7.image",box="",region="",chans="0~478"</w:t>
+      </w:r>
+    </w:p>
+    <w:p/>
+    <w:p>
+      <w:pPr>
+        <w:rPr>
+          <w:color w:val="000000"/>
+        </w:rPr>
+      </w:pPr>
+      <w:r>
+        <w:rPr>
+          <w:color w:val="000000"/>
+        </w:rPr>
+        <w:t>Execfile(‘*.py’)</w:t>
+      </w:r>
+    </w:p>
+    <w:p>
+      <w:pPr>
+        <w:rPr>
+          <w:color w:val="000000"/>
+        </w:rPr>
+      </w:pPr>
+      <w:r>
+        <w:rPr>
+          <w:color w:val="000000"/>
+        </w:rPr>
+        <w:t>E</w:t>
+      </w:r>
+      <w:r>
+        <w:rPr>
+          <w:color w:val="000000"/>
+        </w:rPr>
+        <w:t>x</w:t>
+      </w:r>
+      <w:r>
+        <w:rPr>
+          <w:color w:val="000000"/>
+        </w:rPr>
+        <w:t>portfits(‘*.image’,’*.fits’)</w:t>
+      </w:r>
+    </w:p>
+    <w:p>
+      <w:pPr>
+        <w:rPr>
+          <w:color w:val="000000"/>
+        </w:rPr>
+      </w:pPr>
+      <w:r>
+        <w:rPr>
+          <w:color w:val="000000"/>
+        </w:rPr>
+        <w:t xml:space="preserve">Rms for each frequency slice </w:t>
+      </w:r>
+    </w:p>
+    <w:p>
+      <w:pPr>
+        <w:rPr>
+          <w:color w:val="28FE14"/>
+        </w:rPr>
+      </w:pPr>
+      <w:r>
+        <w:rPr>
+          <w:color w:val="28FE14"/>
+        </w:rPr>
+        <w:t>stats=imstat('uid___A001_X1b1_X74.cube_03.J1924-2914_B7.image',axes=[0,1])</w:t>
+      </w:r>
+    </w:p>
+    <w:p>
+      <w:pPr>
+        <w:rPr>
+          <w:color w:val="000000"/>
+        </w:rPr>
+      </w:pPr>
+      <w:r>
+        <w:rPr>
+          <w:color w:val="000000"/>
+        </w:rPr>
+        <w:t>and then stats[‘rms’] give rms per channel</w:t>
+      </w:r>
+    </w:p>
+    <w:p>
+      <w:pPr>
+        <w:rPr>
+          <w:color w:val="000000"/>
+        </w:rPr>
+      </w:pPr>
+    </w:p>
+    <w:p>
+      <w:pPr>
+        <w:rPr>
+          <w:color w:val="000000"/>
+        </w:rPr>
+      </w:pPr>
+      <w:r>
+        <w:rPr>
+          <w:color w:val="000000"/>
+        </w:rPr>
+        <w:t>Total elapsed time listed by listobs is just the time interval between first and last observatojn of the object (on certain setup). Itiis not an integration time and shouldnot be used for the statistics</w:t>
+      </w:r>
+    </w:p>
+    <w:p>
+      <w:pPr>
+        <w:rPr>
+          <w:color w:val="000000"/>
+        </w:rPr>
+      </w:pPr>
+    </w:p>
+    <w:p>
+      <w:pPr>
+        <w:pStyle w:val="Heading1"/>
+        <w:rPr>
+          <w:rFonts w:eastAsia="Times New Roman"/>
+        </w:rPr>
+      </w:pPr>
+      <w:bookmarkStart w:id="8" w:name="_Toc519758568"/>
+      <w:r>
+        <w:rPr>
+          <w:rFonts w:eastAsia="Times New Roman"/>
+        </w:rPr>
+        <w:t>DUCHAMP</w:t>
+      </w:r>
       <w:bookmarkEnd w:id="8"/>
-    </w:p>
-    <w:p>
-      <w:r>
-        <w:t>Cut cubes</w:t>
-      </w:r>
-      <w:r>
-        <w:t xml:space="preserve"> – only on images</w:t>
-      </w:r>
-    </w:p>
-    <w:p>
-      <w:r>
-        <w:t>imsubimage(imagename="uid___A001_X10c_X10c.cube_01.J0423-0120_B7.image",outfile="uid___A001_X10c_X10c.cube_01a.J0423-0120_B7.image",box="",region="",chans="0~478"</w:t>
-      </w:r>
-    </w:p>
-    <w:p/>
-    <w:p>
-      <w:pPr>
-        <w:rPr>
-          <w:color w:val="000000"/>
-        </w:rPr>
-      </w:pPr>
-      <w:r>
-        <w:rPr>
-          <w:color w:val="000000"/>
-        </w:rPr>
-        <w:t>Execfile(‘*.py’)</w:t>
-      </w:r>
-    </w:p>
-    <w:p>
-      <w:pPr>
-        <w:rPr>
-          <w:color w:val="000000"/>
-        </w:rPr>
-      </w:pPr>
-      <w:r>
-        <w:rPr>
-          <w:color w:val="000000"/>
-        </w:rPr>
-        <w:t>E</w:t>
-      </w:r>
-      <w:r>
-        <w:rPr>
-          <w:color w:val="000000"/>
-        </w:rPr>
-        <w:t>x</w:t>
-      </w:r>
-      <w:r>
-        <w:rPr>
-          <w:color w:val="000000"/>
-        </w:rPr>
-        <w:t>portfits(‘*.image’,’*.fits’)</w:t>
-      </w:r>
-    </w:p>
-    <w:p>
-      <w:pPr>
-        <w:rPr>
-          <w:color w:val="000000"/>
-        </w:rPr>
-      </w:pPr>
-      <w:r>
-        <w:rPr>
-          <w:color w:val="000000"/>
-        </w:rPr>
-        <w:t xml:space="preserve">Rms for each frequency slice </w:t>
-      </w:r>
-    </w:p>
-    <w:p>
-      <w:pPr>
-        <w:rPr>
-          <w:color w:val="28FE14"/>
-        </w:rPr>
-      </w:pPr>
-      <w:r>
-        <w:rPr>
-          <w:color w:val="28FE14"/>
-        </w:rPr>
-        <w:t>stats=imstat('uid___A001_X1b1_X74.cube_03.J1924-2914_B7.image',axes=[0,1])</w:t>
-      </w:r>
-    </w:p>
-    <w:p>
-      <w:pPr>
-        <w:rPr>
-          <w:color w:val="000000"/>
-        </w:rPr>
-      </w:pPr>
-      <w:r>
-        <w:rPr>
-          <w:color w:val="000000"/>
-        </w:rPr>
-        <w:t>and then stats[‘rms’] give rms per channel</w:t>
-      </w:r>
-    </w:p>
-    <w:p>
-      <w:pPr>
-        <w:rPr>
-          <w:color w:val="000000"/>
-        </w:rPr>
-      </w:pPr>
-    </w:p>
-    <w:p>
-      <w:pPr>
-        <w:rPr>
-          <w:color w:val="000000"/>
-        </w:rPr>
-      </w:pPr>
-      <w:r>
-        <w:rPr>
-          <w:color w:val="000000"/>
-        </w:rPr>
-        <w:t>Total elapsed time listed by listobs is just the time interval between first and last observatojn of the object (on certain setup). Itiis not an integration time and shouldnot be used for the statistics</w:t>
-      </w:r>
-    </w:p>
-    <w:p>
-      <w:pPr>
-        <w:rPr>
-          <w:color w:val="000000"/>
-        </w:rPr>
-      </w:pPr>
-    </w:p>
-    <w:p>
-      <w:pPr>
-        <w:pStyle w:val="Heading1"/>
-        <w:rPr>
-          <w:rFonts w:eastAsia="Times New Roman"/>
-        </w:rPr>
-      </w:pPr>
-      <w:bookmarkStart w:id="9" w:name="_Toc517947945"/>
-      <w:r>
-        <w:rPr>
-          <w:rFonts w:eastAsia="Times New Roman"/>
-        </w:rPr>
-        <w:t>DUCHAMP</w:t>
-      </w:r>
-      <w:bookmarkEnd w:id="9"/>
     </w:p>
     <w:p>
       <w:pPr>
@@ -3249,14 +3265,14 @@
           <w:rFonts w:eastAsia="Times New Roman"/>
         </w:rPr>
       </w:pPr>
-      <w:bookmarkStart w:id="10" w:name="_Toc517947946"/>
+      <w:bookmarkStart w:id="9" w:name="_Toc519758569"/>
       <w:r>
         <w:rPr>
           <w:rFonts w:eastAsia="Times New Roman"/>
         </w:rPr>
         <w:t>Testing duchamp parameters</w:t>
       </w:r>
-      <w:bookmarkEnd w:id="10"/>
+      <w:bookmarkEnd w:id="9"/>
     </w:p>
     <w:p>
       <w:r>
@@ -11632,7 +11648,7 @@
           <w:rFonts w:eastAsia="Times New Roman"/>
         </w:rPr>
       </w:pPr>
-      <w:bookmarkStart w:id="11" w:name="_Toc517947947"/>
+      <w:bookmarkStart w:id="10" w:name="_Toc519758570"/>
       <w:r>
         <w:rPr>
           <w:rFonts w:eastAsia="Times New Roman"/>
@@ -11645,7 +11661,7 @@
         </w:rPr>
         <w:t>updates journal:</w:t>
       </w:r>
-      <w:bookmarkEnd w:id="11"/>
+      <w:bookmarkEnd w:id="10"/>
     </w:p>
     <w:p>
       <w:pPr>
@@ -11891,44 +11907,44 @@
       <w:pPr>
         <w:pStyle w:val="Heading1"/>
       </w:pPr>
-      <w:bookmarkStart w:id="12" w:name="_Toc517947948"/>
+      <w:bookmarkStart w:id="11" w:name="_Toc519758571"/>
       <w:r>
         <w:t>ANGULAR SIZE ESTIMATIONS</w:t>
       </w:r>
+      <w:bookmarkEnd w:id="11"/>
+    </w:p>
+    <w:p>
+      <w:r>
+        <w:t>For cube formaton 0.5 “ resolution was established  - uvtaper parameter for clean</w:t>
+      </w:r>
+      <w:r>
+        <w:t xml:space="preserve"> </w:t>
+      </w:r>
+    </w:p>
+    <w:p>
+      <w:pPr>
+        <w:pStyle w:val="Heading2"/>
+      </w:pPr>
+      <w:bookmarkStart w:id="12" w:name="_Toc519758572"/>
+      <w:r>
+        <w:t>Marcels cube</w:t>
+      </w:r>
       <w:bookmarkEnd w:id="12"/>
     </w:p>
     <w:p>
       <w:r>
-        <w:t>For cube formaton 0.5 “ resolution was established  - uvtaper parameter for clean</w:t>
-      </w:r>
-      <w:r>
-        <w:t xml:space="preserve"> </w:t>
-      </w:r>
-    </w:p>
-    <w:p>
-      <w:pPr>
-        <w:pStyle w:val="Heading2"/>
-      </w:pPr>
-      <w:bookmarkStart w:id="13" w:name="_Toc517947949"/>
-      <w:r>
-        <w:t>Marcels cube</w:t>
+        <w:t>Run with regular Duchamp params fiel, the dectection was found only because of its narrow peak. Onbly the peak was detected. If the detection had ust boxy-shape not aboeve 4 simga would be oitted</w:t>
+      </w:r>
+    </w:p>
+    <w:p>
+      <w:pPr>
+        <w:pStyle w:val="Heading1"/>
+      </w:pPr>
+      <w:bookmarkStart w:id="13" w:name="_Toc519758573"/>
+      <w:r>
+        <w:t>ALMACAL DEEP</w:t>
       </w:r>
       <w:bookmarkEnd w:id="13"/>
-    </w:p>
-    <w:p>
-      <w:r>
-        <w:t>Run with regular Duchamp params fiel, the dectection was found only because of its narrow peak. Onbly the peak was detected. If the detection had ust boxy-shape not aboeve 4 simga would be oitted</w:t>
-      </w:r>
-    </w:p>
-    <w:p>
-      <w:pPr>
-        <w:pStyle w:val="Heading1"/>
-      </w:pPr>
-      <w:bookmarkStart w:id="14" w:name="_Toc517947950"/>
-      <w:r>
-        <w:t>ALMACAL DEEP</w:t>
-      </w:r>
-      <w:bookmarkEnd w:id="14"/>
     </w:p>
     <w:p>
       <w:r>
@@ -12940,50 +12956,50 @@
       <w:pPr>
         <w:pStyle w:val="Heading1"/>
       </w:pPr>
-      <w:bookmarkStart w:id="15" w:name="_Toc517947951"/>
+      <w:bookmarkStart w:id="14" w:name="_Toc519758574"/>
       <w:r>
         <w:lastRenderedPageBreak/>
         <w:t>Matching the fake sources with detection + real detections</w:t>
       </w:r>
+      <w:bookmarkEnd w:id="14"/>
+    </w:p>
+    <w:p>
+      <w:r>
+        <w:t>J1924 , has many cubes, ideal for testing the programs</w:t>
+      </w:r>
+    </w:p>
+    <w:p>
+      <w:r>
+        <w:t xml:space="preserve">Match_all.py takes the </w:t>
+      </w:r>
+      <w:r>
+        <w:t>Duchamp.in file with the input list fo r the Duchamp (filename and list of flagged channels)</w:t>
+      </w:r>
+      <w:r>
+        <w:t>.  It requires the *_results.txt and *_mock.txt , *stat fiels for each entry.It then compare the central pixels of the reported detection with plugged mock sources</w:t>
+      </w:r>
+      <w:r>
+        <w:t>.</w:t>
+      </w:r>
+    </w:p>
+    <w:p>
+      <w:r>
+        <w:t xml:space="preserve">The output is </w:t>
+      </w:r>
+      <w:r>
+        <w:t xml:space="preserve">ithe file *out for each entry, witht the detections SN and widths and also corresponding matches if matched. </w:t>
+      </w:r>
+    </w:p>
+    <w:p/>
+    <w:p>
+      <w:pPr>
+        <w:pStyle w:val="Heading3"/>
+      </w:pPr>
+      <w:bookmarkStart w:id="15" w:name="_Toc519758575"/>
+      <w:r>
+        <w:t>Indexes for duchamp results file for fixed treshhold option</w:t>
+      </w:r>
       <w:bookmarkEnd w:id="15"/>
-    </w:p>
-    <w:p>
-      <w:r>
-        <w:t>J1924 , has many cubes, ideal for testing the programs</w:t>
-      </w:r>
-    </w:p>
-    <w:p>
-      <w:r>
-        <w:t xml:space="preserve">Match_all.py takes the </w:t>
-      </w:r>
-      <w:r>
-        <w:t>Duchamp.in file with the input list fo r the Duchamp (filename and list of flagged channels)</w:t>
-      </w:r>
-      <w:r>
-        <w:t>.  It requires the *_results.txt and *_mock.txt , *stat fiels for each entry.It then compare the central pixels of the reported detection with plugged mock sources</w:t>
-      </w:r>
-      <w:r>
-        <w:t>.</w:t>
-      </w:r>
-    </w:p>
-    <w:p>
-      <w:r>
-        <w:t xml:space="preserve">The output is </w:t>
-      </w:r>
-      <w:r>
-        <w:t xml:space="preserve">ithe file *out for each entry, witht the detections SN and widths and also corresponding matches if matched. </w:t>
-      </w:r>
-    </w:p>
-    <w:p/>
-    <w:p>
-      <w:pPr>
-        <w:pStyle w:val="Heading3"/>
-      </w:pPr>
-      <w:bookmarkStart w:id="16" w:name="_Toc517947952"/>
-      <w:r>
-        <w:t>Indexes for duchamp results file for fixed treshhold option</w:t>
-      </w:r>
-      <w:bookmarkEnd w:id="16"/>
     </w:p>
     <w:p>
       <w:pPr>
@@ -13760,10 +13776,12 @@
       <w:pPr>
         <w:pStyle w:val="Heading1"/>
       </w:pPr>
+      <w:bookmarkStart w:id="16" w:name="_Toc519758576"/>
       <w:r>
         <w:lastRenderedPageBreak/>
         <w:t>Volume calculation for CO transitions in ALMACAL deep</w:t>
       </w:r>
+      <w:bookmarkEnd w:id="16"/>
     </w:p>
     <w:p>
       <w:r>
@@ -13796,8 +13814,17 @@
       <w:r>
         <w:t xml:space="preserve"> corresponds to consecutive transitions.</w:t>
       </w:r>
-    </w:p>
-    <w:p>
+      <w:r>
+        <w:t xml:space="preserve"> P</w:t>
+      </w:r>
+      <w:r>
+        <w:t>robing the redshift from 0 to 5</w:t>
+      </w:r>
+    </w:p>
+    <w:p>
+      <w:r>
+        <w:t xml:space="preserve">. </w:t>
+      </w:r>
       <w:r>
         <w:rPr>
           <w:b/>
@@ -13806,11 +13833,204 @@
       </w:r>
       <w:r>
         <w:t xml:space="preserve"> calculation s of the volume for ech CO transition</w:t>
+      </w:r>
+      <w:r>
+        <w:t xml:space="preserve">. </w:t>
+      </w:r>
+    </w:p>
+    <w:p>
+      <w:r>
+        <w:t>Cube probes usually very narrow z range. Most of the LCO will be probed by the whole cube violume</w:t>
+      </w:r>
+    </w:p>
+    <w:p>
+      <w:pPr>
+        <w:pStyle w:val="ListParagraph"/>
+        <w:numPr>
+          <w:ilvl w:val="0"/>
+          <w:numId w:val="21"/>
+        </w:numPr>
+      </w:pPr>
+      <w:r>
+        <w:t>Distance function – approximation of the dL/(1+z)**2 function with ttwo polynomials 6-order</w:t>
+      </w:r>
+      <w:r>
+        <w:t>.</w:t>
+      </w:r>
+      <w:r>
+        <w:br/>
+      </w:r>
+      <w:r>
+        <w:t>CO array – CO transietions from (1-0) to (7-6) it is possible ot change the transition for whcich the olume is calculated</w:t>
+      </w:r>
+    </w:p>
+    <w:p>
+      <w:pPr>
+        <w:pStyle w:val="ListParagraph"/>
+        <w:numPr>
+          <w:ilvl w:val="0"/>
+          <w:numId w:val="21"/>
+        </w:numPr>
+      </w:pPr>
+      <w:r>
+        <w:t xml:space="preserve">Input files - *stats file for each cube. Using the frequency coverage, rms width of a channes and beam size for calcuationg the volume. </w:t>
+      </w:r>
+    </w:p>
+    <w:p>
+      <w:pPr>
+        <w:pStyle w:val="ListParagraph"/>
+        <w:numPr>
+          <w:ilvl w:val="1"/>
+          <w:numId w:val="21"/>
+        </w:numPr>
+      </w:pPr>
+      <w:r>
+        <w:t xml:space="preserve">Limiting signal: 5*rms and 200 km/s </w:t>
+      </w:r>
+      <w:r>
+        <w:t>boxy size</w:t>
+      </w:r>
+    </w:p>
+    <w:p>
+      <w:pPr>
+        <w:pStyle w:val="ListParagraph"/>
+        <w:numPr>
+          <w:ilvl w:val="1"/>
+          <w:numId w:val="21"/>
+        </w:numPr>
+      </w:pPr>
+      <w:r>
+        <w:t>Limiting cases: frequency limits the redshift range in which the line can be probed.</w:t>
+      </w:r>
+      <w:r>
+        <w:t xml:space="preserve"> Then additionally the intensity drop with the distandce of the center of the beam.</w:t>
+      </w:r>
+    </w:p>
+    <w:p>
+      <w:pPr>
+        <w:pStyle w:val="ListParagraph"/>
+        <w:numPr>
+          <w:ilvl w:val="0"/>
+          <w:numId w:val="21"/>
+        </w:numPr>
+      </w:pPr>
+      <w:r>
+        <w:t xml:space="preserve">for the rnage of luminocities wI calculate the corresponding volume probed by the cube. Possible case. </w:t>
+      </w:r>
+      <w:r>
+        <w:t>Luminocity is limiting the redhifs until wchich such signal can be still sen. This implies several cases.</w:t>
+      </w:r>
+    </w:p>
+    <w:p>
+      <w:pPr>
+        <w:pStyle w:val="ListParagraph"/>
+        <w:numPr>
+          <w:ilvl w:val="1"/>
+          <w:numId w:val="21"/>
+        </w:numPr>
+      </w:pPr>
+      <w:r>
+        <w:t>Signal out oif the frequency limits – Volume = 0</w:t>
+      </w:r>
+    </w:p>
+    <w:p>
+      <w:pPr>
+        <w:pStyle w:val="ListParagraph"/>
+        <w:numPr>
+          <w:ilvl w:val="1"/>
+          <w:numId w:val="21"/>
+        </w:numPr>
+      </w:pPr>
+      <w:r>
+        <w:t>Signal can be see n up tio the mach larger distances then covered by the cube: Volume = Vol_max (maximal volume of the cube whole cube is probed)</w:t>
+      </w:r>
+    </w:p>
+    <w:p>
+      <w:pPr>
+        <w:pStyle w:val="ListParagraph"/>
+        <w:numPr>
+          <w:ilvl w:val="1"/>
+          <w:numId w:val="21"/>
+        </w:numPr>
+      </w:pPr>
+      <w:r>
+        <w:t>Luminocity redshift limit is between the cube frequency range: only fraction jof the cube is probed</w:t>
+      </w:r>
+    </w:p>
+    <w:p>
+      <w:pPr>
+        <w:pStyle w:val="ListParagraph"/>
+        <w:numPr>
+          <w:ilvl w:val="0"/>
+          <w:numId w:val="21"/>
+        </w:numPr>
+      </w:pPr>
+      <w:r>
+        <w:t>For each LCO I find the corresponding limiting z.</w:t>
+      </w:r>
+    </w:p>
+    <w:p>
+      <w:pPr>
+        <w:pStyle w:val="ListParagraph"/>
+        <w:numPr>
+          <w:ilvl w:val="1"/>
+          <w:numId w:val="21"/>
+        </w:numPr>
+      </w:pPr>
+      <w:r>
+        <w:t xml:space="preserve">Limiting cases: </w:t>
+      </w:r>
+      <w:r>
+        <w:t>CASE 1 - zlim_max &gt; z2 and zlim_min  &gt; z2; volume -&gt; volume of the truncated cone</w:t>
+      </w:r>
+    </w:p>
+    <w:p>
+      <w:pPr>
+        <w:pStyle w:val="ListParagraph"/>
+        <w:numPr>
+          <w:ilvl w:val="1"/>
+          <w:numId w:val="21"/>
+        </w:numPr>
+      </w:pPr>
+      <w:r>
+        <w:t>CASE 2 - zlim_max &gt; z2 and zlim_min &lt; z2  (always check if zlim_min &gt; z1)</w:t>
+      </w:r>
+    </w:p>
+    <w:p>
+      <w:pPr>
+        <w:pStyle w:val="ListParagraph"/>
+        <w:numPr>
+          <w:ilvl w:val="1"/>
+          <w:numId w:val="21"/>
+        </w:numPr>
+      </w:pPr>
+      <w:r>
+        <w:t>CASE 3 - zlim_max &lt; z2  (always check if zlim_min &gt; z1)</w:t>
+      </w:r>
+    </w:p>
+    <w:p>
+      <w:pPr>
+        <w:pStyle w:val="ListParagraph"/>
+        <w:numPr>
+          <w:ilvl w:val="1"/>
+          <w:numId w:val="21"/>
+        </w:numPr>
+      </w:pPr>
+      <w:r>
+        <w:t>CASE 4 - zlim_max &lt; z1</w:t>
       </w:r>
       <w:bookmarkStart w:id="17" w:name="_GoBack"/>
       <w:bookmarkEnd w:id="17"/>
     </w:p>
     <w:p/>
+    <w:p>
+      <w:pPr>
+        <w:pStyle w:val="ListParagraph"/>
+      </w:pPr>
+      <w:r>
+        <w:tab/>
+      </w:r>
+    </w:p>
     <w:p/>
     <w:p/>
     <w:p/>
@@ -14515,6 +14735,92 @@
     </w:lvl>
   </w:abstractNum>
   <w:abstractNum w:abstractNumId="6" w15:restartNumberingAfterBreak="0">
+    <w:nsid w:val="22EE2F08"/>
+    <w:multiLevelType w:val="hybridMultilevel"/>
+    <w:tmpl w:val="06762B3E"/>
+    <w:lvl w:ilvl="0" w:tplc="0409000F">
+      <w:start w:val="1"/>
+      <w:numFmt w:val="decimal"/>
+      <w:lvlText w:val="%1."/>
+      <w:lvlJc w:val="left"/>
+      <w:pPr>
+        <w:ind w:left="720" w:hanging="360"/>
+      </w:pPr>
+    </w:lvl>
+    <w:lvl w:ilvl="1" w:tplc="04090019">
+      <w:start w:val="1"/>
+      <w:numFmt w:val="lowerLetter"/>
+      <w:lvlText w:val="%2."/>
+      <w:lvlJc w:val="left"/>
+      <w:pPr>
+        <w:ind w:left="1440" w:hanging="360"/>
+      </w:pPr>
+    </w:lvl>
+    <w:lvl w:ilvl="2" w:tplc="0409001B">
+      <w:start w:val="1"/>
+      <w:numFmt w:val="lowerRoman"/>
+      <w:lvlText w:val="%3."/>
+      <w:lvlJc w:val="right"/>
+      <w:pPr>
+        <w:ind w:left="2160" w:hanging="180"/>
+      </w:pPr>
+    </w:lvl>
+    <w:lvl w:ilvl="3" w:tplc="0409000F" w:tentative="1">
+      <w:start w:val="1"/>
+      <w:numFmt w:val="decimal"/>
+      <w:lvlText w:val="%4."/>
+      <w:lvlJc w:val="left"/>
+      <w:pPr>
+        <w:ind w:left="2880" w:hanging="360"/>
+      </w:pPr>
+    </w:lvl>
+    <w:lvl w:ilvl="4" w:tplc="04090019" w:tentative="1">
+      <w:start w:val="1"/>
+      <w:numFmt w:val="lowerLetter"/>
+      <w:lvlText w:val="%5."/>
+      <w:lvlJc w:val="left"/>
+      <w:pPr>
+        <w:ind w:left="3600" w:hanging="360"/>
+      </w:pPr>
+    </w:lvl>
+    <w:lvl w:ilvl="5" w:tplc="0409001B" w:tentative="1">
+      <w:start w:val="1"/>
+      <w:numFmt w:val="lowerRoman"/>
+      <w:lvlText w:val="%6."/>
+      <w:lvlJc w:val="right"/>
+      <w:pPr>
+        <w:ind w:left="4320" w:hanging="180"/>
+      </w:pPr>
+    </w:lvl>
+    <w:lvl w:ilvl="6" w:tplc="0409000F" w:tentative="1">
+      <w:start w:val="1"/>
+      <w:numFmt w:val="decimal"/>
+      <w:lvlText w:val="%7."/>
+      <w:lvlJc w:val="left"/>
+      <w:pPr>
+        <w:ind w:left="5040" w:hanging="360"/>
+      </w:pPr>
+    </w:lvl>
+    <w:lvl w:ilvl="7" w:tplc="04090019" w:tentative="1">
+      <w:start w:val="1"/>
+      <w:numFmt w:val="lowerLetter"/>
+      <w:lvlText w:val="%8."/>
+      <w:lvlJc w:val="left"/>
+      <w:pPr>
+        <w:ind w:left="5760" w:hanging="360"/>
+      </w:pPr>
+    </w:lvl>
+    <w:lvl w:ilvl="8" w:tplc="0409001B" w:tentative="1">
+      <w:start w:val="1"/>
+      <w:numFmt w:val="lowerRoman"/>
+      <w:lvlText w:val="%9."/>
+      <w:lvlJc w:val="right"/>
+      <w:pPr>
+        <w:ind w:left="6480" w:hanging="180"/>
+      </w:pPr>
+    </w:lvl>
+  </w:abstractNum>
+  <w:abstractNum w:abstractNumId="7" w15:restartNumberingAfterBreak="0">
     <w:nsid w:val="29FC5495"/>
     <w:multiLevelType w:val="multilevel"/>
     <w:tmpl w:val="5C14F4C0"/>
@@ -14627,7 +14933,7 @@
       </w:pPr>
     </w:lvl>
   </w:abstractNum>
-  <w:abstractNum w:abstractNumId="7" w15:restartNumberingAfterBreak="0">
+  <w:abstractNum w:abstractNumId="8" w15:restartNumberingAfterBreak="0">
     <w:nsid w:val="305F660F"/>
     <w:multiLevelType w:val="hybridMultilevel"/>
     <w:tmpl w:val="14D0B838"/>
@@ -14740,7 +15046,7 @@
       </w:rPr>
     </w:lvl>
   </w:abstractNum>
-  <w:abstractNum w:abstractNumId="8" w15:restartNumberingAfterBreak="0">
+  <w:abstractNum w:abstractNumId="9" w15:restartNumberingAfterBreak="0">
     <w:nsid w:val="32731FC7"/>
     <w:multiLevelType w:val="hybridMultilevel"/>
     <w:tmpl w:val="AB7C499A"/>
@@ -14853,7 +15159,7 @@
       </w:rPr>
     </w:lvl>
   </w:abstractNum>
-  <w:abstractNum w:abstractNumId="9" w15:restartNumberingAfterBreak="0">
+  <w:abstractNum w:abstractNumId="10" w15:restartNumberingAfterBreak="0">
     <w:nsid w:val="3A0E5BC0"/>
     <w:multiLevelType w:val="hybridMultilevel"/>
     <w:tmpl w:val="E486751C"/>
@@ -14966,7 +15272,120 @@
       </w:rPr>
     </w:lvl>
   </w:abstractNum>
-  <w:abstractNum w:abstractNumId="10" w15:restartNumberingAfterBreak="0">
+  <w:abstractNum w:abstractNumId="11" w15:restartNumberingAfterBreak="0">
+    <w:nsid w:val="3F37509B"/>
+    <w:multiLevelType w:val="hybridMultilevel"/>
+    <w:tmpl w:val="32369B92"/>
+    <w:lvl w:ilvl="0" w:tplc="04090001">
+      <w:start w:val="1"/>
+      <w:numFmt w:val="bullet"/>
+      <w:lvlText w:val=""/>
+      <w:lvlJc w:val="left"/>
+      <w:pPr>
+        <w:ind w:left="2204" w:hanging="360"/>
+      </w:pPr>
+      <w:rPr>
+        <w:rFonts w:ascii="Symbol" w:hAnsi="Symbol" w:hint="default"/>
+      </w:rPr>
+    </w:lvl>
+    <w:lvl w:ilvl="1" w:tplc="04090003" w:tentative="1">
+      <w:start w:val="1"/>
+      <w:numFmt w:val="bullet"/>
+      <w:lvlText w:val="o"/>
+      <w:lvlJc w:val="left"/>
+      <w:pPr>
+        <w:ind w:left="2924" w:hanging="360"/>
+      </w:pPr>
+      <w:rPr>
+        <w:rFonts w:ascii="Courier New" w:hAnsi="Courier New" w:cs="Courier New" w:hint="default"/>
+      </w:rPr>
+    </w:lvl>
+    <w:lvl w:ilvl="2" w:tplc="04090005" w:tentative="1">
+      <w:start w:val="1"/>
+      <w:numFmt w:val="bullet"/>
+      <w:lvlText w:val=""/>
+      <w:lvlJc w:val="left"/>
+      <w:pPr>
+        <w:ind w:left="3644" w:hanging="360"/>
+      </w:pPr>
+      <w:rPr>
+        <w:rFonts w:ascii="Wingdings" w:hAnsi="Wingdings" w:hint="default"/>
+      </w:rPr>
+    </w:lvl>
+    <w:lvl w:ilvl="3" w:tplc="04090001" w:tentative="1">
+      <w:start w:val="1"/>
+      <w:numFmt w:val="bullet"/>
+      <w:lvlText w:val=""/>
+      <w:lvlJc w:val="left"/>
+      <w:pPr>
+        <w:ind w:left="4364" w:hanging="360"/>
+      </w:pPr>
+      <w:rPr>
+        <w:rFonts w:ascii="Symbol" w:hAnsi="Symbol" w:hint="default"/>
+      </w:rPr>
+    </w:lvl>
+    <w:lvl w:ilvl="4" w:tplc="04090003" w:tentative="1">
+      <w:start w:val="1"/>
+      <w:numFmt w:val="bullet"/>
+      <w:lvlText w:val="o"/>
+      <w:lvlJc w:val="left"/>
+      <w:pPr>
+        <w:ind w:left="5084" w:hanging="360"/>
+      </w:pPr>
+      <w:rPr>
+        <w:rFonts w:ascii="Courier New" w:hAnsi="Courier New" w:cs="Courier New" w:hint="default"/>
+      </w:rPr>
+    </w:lvl>
+    <w:lvl w:ilvl="5" w:tplc="04090005" w:tentative="1">
+      <w:start w:val="1"/>
+      <w:numFmt w:val="bullet"/>
+      <w:lvlText w:val=""/>
+      <w:lvlJc w:val="left"/>
+      <w:pPr>
+        <w:ind w:left="5804" w:hanging="360"/>
+      </w:pPr>
+      <w:rPr>
+        <w:rFonts w:ascii="Wingdings" w:hAnsi="Wingdings" w:hint="default"/>
+      </w:rPr>
+    </w:lvl>
+    <w:lvl w:ilvl="6" w:tplc="04090001" w:tentative="1">
+      <w:start w:val="1"/>
+      <w:numFmt w:val="bullet"/>
+      <w:lvlText w:val=""/>
+      <w:lvlJc w:val="left"/>
+      <w:pPr>
+        <w:ind w:left="6524" w:hanging="360"/>
+      </w:pPr>
+      <w:rPr>
+        <w:rFonts w:ascii="Symbol" w:hAnsi="Symbol" w:hint="default"/>
+      </w:rPr>
+    </w:lvl>
+    <w:lvl w:ilvl="7" w:tplc="04090003" w:tentative="1">
+      <w:start w:val="1"/>
+      <w:numFmt w:val="bullet"/>
+      <w:lvlText w:val="o"/>
+      <w:lvlJc w:val="left"/>
+      <w:pPr>
+        <w:ind w:left="7244" w:hanging="360"/>
+      </w:pPr>
+      <w:rPr>
+        <w:rFonts w:ascii="Courier New" w:hAnsi="Courier New" w:cs="Courier New" w:hint="default"/>
+      </w:rPr>
+    </w:lvl>
+    <w:lvl w:ilvl="8" w:tplc="04090005" w:tentative="1">
+      <w:start w:val="1"/>
+      <w:numFmt w:val="bullet"/>
+      <w:lvlText w:val=""/>
+      <w:lvlJc w:val="left"/>
+      <w:pPr>
+        <w:ind w:left="7964" w:hanging="360"/>
+      </w:pPr>
+      <w:rPr>
+        <w:rFonts w:ascii="Wingdings" w:hAnsi="Wingdings" w:hint="default"/>
+      </w:rPr>
+    </w:lvl>
+  </w:abstractNum>
+  <w:abstractNum w:abstractNumId="12" w15:restartNumberingAfterBreak="0">
     <w:nsid w:val="47F7109A"/>
     <w:multiLevelType w:val="hybridMultilevel"/>
     <w:tmpl w:val="8B3616F8"/>
@@ -15079,7 +15498,7 @@
       </w:rPr>
     </w:lvl>
   </w:abstractNum>
-  <w:abstractNum w:abstractNumId="11" w15:restartNumberingAfterBreak="0">
+  <w:abstractNum w:abstractNumId="13" w15:restartNumberingAfterBreak="0">
     <w:nsid w:val="5AF772B7"/>
     <w:multiLevelType w:val="hybridMultilevel"/>
     <w:tmpl w:val="B2C005A0"/>
@@ -15192,7 +15611,7 @@
       </w:rPr>
     </w:lvl>
   </w:abstractNum>
-  <w:abstractNum w:abstractNumId="12" w15:restartNumberingAfterBreak="0">
+  <w:abstractNum w:abstractNumId="14" w15:restartNumberingAfterBreak="0">
     <w:nsid w:val="5BE93181"/>
     <w:multiLevelType w:val="hybridMultilevel"/>
     <w:tmpl w:val="DC46F792"/>
@@ -15305,7 +15724,182 @@
       </w:rPr>
     </w:lvl>
   </w:abstractNum>
-  <w:abstractNum w:abstractNumId="13" w15:restartNumberingAfterBreak="0">
+  <w:abstractNum w:abstractNumId="15" w15:restartNumberingAfterBreak="0">
+    <w:nsid w:val="76352155"/>
+    <w:multiLevelType w:val="hybridMultilevel"/>
+    <w:tmpl w:val="BA503F6C"/>
+    <w:lvl w:ilvl="0" w:tplc="04090011">
+      <w:start w:val="1"/>
+      <w:numFmt w:val="decimal"/>
+      <w:lvlText w:val="%1)"/>
+      <w:lvlJc w:val="left"/>
+      <w:pPr>
+        <w:ind w:left="720" w:hanging="360"/>
+      </w:pPr>
+      <w:rPr>
+        <w:rFonts w:hint="default"/>
+      </w:rPr>
+    </w:lvl>
+    <w:lvl w:ilvl="1" w:tplc="04090019" w:tentative="1">
+      <w:start w:val="1"/>
+      <w:numFmt w:val="lowerLetter"/>
+      <w:lvlText w:val="%2."/>
+      <w:lvlJc w:val="left"/>
+      <w:pPr>
+        <w:ind w:left="1440" w:hanging="360"/>
+      </w:pPr>
+    </w:lvl>
+    <w:lvl w:ilvl="2" w:tplc="0409001B" w:tentative="1">
+      <w:start w:val="1"/>
+      <w:numFmt w:val="lowerRoman"/>
+      <w:lvlText w:val="%3."/>
+      <w:lvlJc w:val="right"/>
+      <w:pPr>
+        <w:ind w:left="2160" w:hanging="180"/>
+      </w:pPr>
+    </w:lvl>
+    <w:lvl w:ilvl="3" w:tplc="0409000F" w:tentative="1">
+      <w:start w:val="1"/>
+      <w:numFmt w:val="decimal"/>
+      <w:lvlText w:val="%4."/>
+      <w:lvlJc w:val="left"/>
+      <w:pPr>
+        <w:ind w:left="2880" w:hanging="360"/>
+      </w:pPr>
+    </w:lvl>
+    <w:lvl w:ilvl="4" w:tplc="04090019" w:tentative="1">
+      <w:start w:val="1"/>
+      <w:numFmt w:val="lowerLetter"/>
+      <w:lvlText w:val="%5."/>
+      <w:lvlJc w:val="left"/>
+      <w:pPr>
+        <w:ind w:left="3600" w:hanging="360"/>
+      </w:pPr>
+    </w:lvl>
+    <w:lvl w:ilvl="5" w:tplc="0409001B" w:tentative="1">
+      <w:start w:val="1"/>
+      <w:numFmt w:val="lowerRoman"/>
+      <w:lvlText w:val="%6."/>
+      <w:lvlJc w:val="right"/>
+      <w:pPr>
+        <w:ind w:left="4320" w:hanging="180"/>
+      </w:pPr>
+    </w:lvl>
+    <w:lvl w:ilvl="6" w:tplc="0409000F" w:tentative="1">
+      <w:start w:val="1"/>
+      <w:numFmt w:val="decimal"/>
+      <w:lvlText w:val="%7."/>
+      <w:lvlJc w:val="left"/>
+      <w:pPr>
+        <w:ind w:left="5040" w:hanging="360"/>
+      </w:pPr>
+    </w:lvl>
+    <w:lvl w:ilvl="7" w:tplc="04090019" w:tentative="1">
+      <w:start w:val="1"/>
+      <w:numFmt w:val="lowerLetter"/>
+      <w:lvlText w:val="%8."/>
+      <w:lvlJc w:val="left"/>
+      <w:pPr>
+        <w:ind w:left="5760" w:hanging="360"/>
+      </w:pPr>
+    </w:lvl>
+    <w:lvl w:ilvl="8" w:tplc="0409001B" w:tentative="1">
+      <w:start w:val="1"/>
+      <w:numFmt w:val="lowerRoman"/>
+      <w:lvlText w:val="%9."/>
+      <w:lvlJc w:val="right"/>
+      <w:pPr>
+        <w:ind w:left="6480" w:hanging="180"/>
+      </w:pPr>
+    </w:lvl>
+  </w:abstractNum>
+  <w:abstractNum w:abstractNumId="16" w15:restartNumberingAfterBreak="0">
+    <w:nsid w:val="76B4203D"/>
+    <w:multiLevelType w:val="hybridMultilevel"/>
+    <w:tmpl w:val="04B04A54"/>
+    <w:lvl w:ilvl="0" w:tplc="0409000F">
+      <w:start w:val="1"/>
+      <w:numFmt w:val="decimal"/>
+      <w:lvlText w:val="%1."/>
+      <w:lvlJc w:val="left"/>
+      <w:pPr>
+        <w:ind w:left="1440" w:hanging="360"/>
+      </w:pPr>
+    </w:lvl>
+    <w:lvl w:ilvl="1" w:tplc="04090019" w:tentative="1">
+      <w:start w:val="1"/>
+      <w:numFmt w:val="lowerLetter"/>
+      <w:lvlText w:val="%2."/>
+      <w:lvlJc w:val="left"/>
+      <w:pPr>
+        <w:ind w:left="2160" w:hanging="360"/>
+      </w:pPr>
+    </w:lvl>
+    <w:lvl w:ilvl="2" w:tplc="0409001B" w:tentative="1">
+      <w:start w:val="1"/>
+      <w:numFmt w:val="lowerRoman"/>
+      <w:lvlText w:val="%3."/>
+      <w:lvlJc w:val="right"/>
+      <w:pPr>
+        <w:ind w:left="2880" w:hanging="180"/>
+      </w:pPr>
+    </w:lvl>
+    <w:lvl w:ilvl="3" w:tplc="0409000F" w:tentative="1">
+      <w:start w:val="1"/>
+      <w:numFmt w:val="decimal"/>
+      <w:lvlText w:val="%4."/>
+      <w:lvlJc w:val="left"/>
+      <w:pPr>
+        <w:ind w:left="3600" w:hanging="360"/>
+      </w:pPr>
+    </w:lvl>
+    <w:lvl w:ilvl="4" w:tplc="04090019" w:tentative="1">
+      <w:start w:val="1"/>
+      <w:numFmt w:val="lowerLetter"/>
+      <w:lvlText w:val="%5."/>
+      <w:lvlJc w:val="left"/>
+      <w:pPr>
+        <w:ind w:left="4320" w:hanging="360"/>
+      </w:pPr>
+    </w:lvl>
+    <w:lvl w:ilvl="5" w:tplc="0409001B" w:tentative="1">
+      <w:start w:val="1"/>
+      <w:numFmt w:val="lowerRoman"/>
+      <w:lvlText w:val="%6."/>
+      <w:lvlJc w:val="right"/>
+      <w:pPr>
+        <w:ind w:left="5040" w:hanging="180"/>
+      </w:pPr>
+    </w:lvl>
+    <w:lvl w:ilvl="6" w:tplc="0409000F" w:tentative="1">
+      <w:start w:val="1"/>
+      <w:numFmt w:val="decimal"/>
+      <w:lvlText w:val="%7."/>
+      <w:lvlJc w:val="left"/>
+      <w:pPr>
+        <w:ind w:left="5760" w:hanging="360"/>
+      </w:pPr>
+    </w:lvl>
+    <w:lvl w:ilvl="7" w:tplc="04090019" w:tentative="1">
+      <w:start w:val="1"/>
+      <w:numFmt w:val="lowerLetter"/>
+      <w:lvlText w:val="%8."/>
+      <w:lvlJc w:val="left"/>
+      <w:pPr>
+        <w:ind w:left="6480" w:hanging="360"/>
+      </w:pPr>
+    </w:lvl>
+    <w:lvl w:ilvl="8" w:tplc="0409001B" w:tentative="1">
+      <w:start w:val="1"/>
+      <w:numFmt w:val="lowerRoman"/>
+      <w:lvlText w:val="%9."/>
+      <w:lvlJc w:val="right"/>
+      <w:pPr>
+        <w:ind w:left="7200" w:hanging="180"/>
+      </w:pPr>
+    </w:lvl>
+  </w:abstractNum>
+  <w:abstractNum w:abstractNumId="17" w15:restartNumberingAfterBreak="0">
     <w:nsid w:val="79336F14"/>
     <w:multiLevelType w:val="hybridMultilevel"/>
     <w:tmpl w:val="21DC51C4"/>
@@ -15418,7 +16012,7 @@
       </w:rPr>
     </w:lvl>
   </w:abstractNum>
-  <w:abstractNum w:abstractNumId="14" w15:restartNumberingAfterBreak="0">
+  <w:abstractNum w:abstractNumId="18" w15:restartNumberingAfterBreak="0">
     <w:nsid w:val="79911088"/>
     <w:multiLevelType w:val="hybridMultilevel"/>
     <w:tmpl w:val="B89254AA"/>
@@ -15531,8 +16125,94 @@
       </w:rPr>
     </w:lvl>
   </w:abstractNum>
+  <w:abstractNum w:abstractNumId="19" w15:restartNumberingAfterBreak="0">
+    <w:nsid w:val="7BF6726E"/>
+    <w:multiLevelType w:val="hybridMultilevel"/>
+    <w:tmpl w:val="490E025C"/>
+    <w:lvl w:ilvl="0" w:tplc="0409000F">
+      <w:start w:val="1"/>
+      <w:numFmt w:val="decimal"/>
+      <w:lvlText w:val="%1."/>
+      <w:lvlJc w:val="left"/>
+      <w:pPr>
+        <w:ind w:left="360" w:hanging="360"/>
+      </w:pPr>
+    </w:lvl>
+    <w:lvl w:ilvl="1" w:tplc="04090019" w:tentative="1">
+      <w:start w:val="1"/>
+      <w:numFmt w:val="lowerLetter"/>
+      <w:lvlText w:val="%2."/>
+      <w:lvlJc w:val="left"/>
+      <w:pPr>
+        <w:ind w:left="1080" w:hanging="360"/>
+      </w:pPr>
+    </w:lvl>
+    <w:lvl w:ilvl="2" w:tplc="0409001B" w:tentative="1">
+      <w:start w:val="1"/>
+      <w:numFmt w:val="lowerRoman"/>
+      <w:lvlText w:val="%3."/>
+      <w:lvlJc w:val="right"/>
+      <w:pPr>
+        <w:ind w:left="1800" w:hanging="180"/>
+      </w:pPr>
+    </w:lvl>
+    <w:lvl w:ilvl="3" w:tplc="0409000F" w:tentative="1">
+      <w:start w:val="1"/>
+      <w:numFmt w:val="decimal"/>
+      <w:lvlText w:val="%4."/>
+      <w:lvlJc w:val="left"/>
+      <w:pPr>
+        <w:ind w:left="2520" w:hanging="360"/>
+      </w:pPr>
+    </w:lvl>
+    <w:lvl w:ilvl="4" w:tplc="04090019" w:tentative="1">
+      <w:start w:val="1"/>
+      <w:numFmt w:val="lowerLetter"/>
+      <w:lvlText w:val="%5."/>
+      <w:lvlJc w:val="left"/>
+      <w:pPr>
+        <w:ind w:left="3240" w:hanging="360"/>
+      </w:pPr>
+    </w:lvl>
+    <w:lvl w:ilvl="5" w:tplc="0409001B" w:tentative="1">
+      <w:start w:val="1"/>
+      <w:numFmt w:val="lowerRoman"/>
+      <w:lvlText w:val="%6."/>
+      <w:lvlJc w:val="right"/>
+      <w:pPr>
+        <w:ind w:left="3960" w:hanging="180"/>
+      </w:pPr>
+    </w:lvl>
+    <w:lvl w:ilvl="6" w:tplc="0409000F" w:tentative="1">
+      <w:start w:val="1"/>
+      <w:numFmt w:val="decimal"/>
+      <w:lvlText w:val="%7."/>
+      <w:lvlJc w:val="left"/>
+      <w:pPr>
+        <w:ind w:left="4680" w:hanging="360"/>
+      </w:pPr>
+    </w:lvl>
+    <w:lvl w:ilvl="7" w:tplc="04090019" w:tentative="1">
+      <w:start w:val="1"/>
+      <w:numFmt w:val="lowerLetter"/>
+      <w:lvlText w:val="%8."/>
+      <w:lvlJc w:val="left"/>
+      <w:pPr>
+        <w:ind w:left="5400" w:hanging="360"/>
+      </w:pPr>
+    </w:lvl>
+    <w:lvl w:ilvl="8" w:tplc="0409001B" w:tentative="1">
+      <w:start w:val="1"/>
+      <w:numFmt w:val="lowerRoman"/>
+      <w:lvlText w:val="%9."/>
+      <w:lvlJc w:val="right"/>
+      <w:pPr>
+        <w:ind w:left="6120" w:hanging="180"/>
+      </w:pPr>
+    </w:lvl>
+  </w:abstractNum>
   <w:num w:numId="1">
-    <w:abstractNumId w:val="13"/>
+    <w:abstractNumId w:val="17"/>
   </w:num>
   <w:num w:numId="2">
     <w:abstractNumId w:val="1"/>
@@ -15541,25 +16221,25 @@
     <w:abstractNumId w:val="3"/>
   </w:num>
   <w:num w:numId="4">
-    <w:abstractNumId w:val="12"/>
+    <w:abstractNumId w:val="14"/>
   </w:num>
   <w:num w:numId="5">
     <w:abstractNumId w:val="4"/>
   </w:num>
   <w:num w:numId="6">
-    <w:abstractNumId w:val="7"/>
+    <w:abstractNumId w:val="8"/>
   </w:num>
   <w:num w:numId="7">
-    <w:abstractNumId w:val="10"/>
+    <w:abstractNumId w:val="12"/>
   </w:num>
   <w:num w:numId="8">
     <w:abstractNumId w:val="2"/>
   </w:num>
   <w:num w:numId="9">
-    <w:abstractNumId w:val="9"/>
+    <w:abstractNumId w:val="10"/>
   </w:num>
   <w:num w:numId="10">
-    <w:abstractNumId w:val="11"/>
+    <w:abstractNumId w:val="13"/>
   </w:num>
   <w:num w:numId="11">
     <w:abstractNumId w:val="0"/>
@@ -15568,16 +16248,31 @@
     <w:abstractNumId w:val="5"/>
   </w:num>
   <w:num w:numId="13">
-    <w:abstractNumId w:val="6"/>
+    <w:abstractNumId w:val="7"/>
   </w:num>
   <w:num w:numId="14">
-    <w:abstractNumId w:val="14"/>
+    <w:abstractNumId w:val="18"/>
   </w:num>
   <w:num w:numId="15">
-    <w:abstractNumId w:val="14"/>
+    <w:abstractNumId w:val="18"/>
   </w:num>
   <w:num w:numId="16">
-    <w:abstractNumId w:val="8"/>
+    <w:abstractNumId w:val="9"/>
+  </w:num>
+  <w:num w:numId="17">
+    <w:abstractNumId w:val="15"/>
+  </w:num>
+  <w:num w:numId="18">
+    <w:abstractNumId w:val="11"/>
+  </w:num>
+  <w:num w:numId="19">
+    <w:abstractNumId w:val="19"/>
+  </w:num>
+  <w:num w:numId="20">
+    <w:abstractNumId w:val="16"/>
+  </w:num>
+  <w:num w:numId="21">
+    <w:abstractNumId w:val="6"/>
   </w:num>
 </w:numbering>
 </file>
@@ -17566,7 +18261,7 @@
 </file>
 
 <file path=customXml/itemProps1.xml><?xml version="1.0" encoding="utf-8"?>
-<ds:datastoreItem xmlns:ds="http://schemas.openxmlformats.org/officeDocument/2006/customXml" ds:itemID="{EFAD9D48-610E-F34D-95C2-D38A4FF4AF8A}">
+<ds:datastoreItem xmlns:ds="http://schemas.openxmlformats.org/officeDocument/2006/customXml" ds:itemID="{448510D7-9A71-A74D-A701-14E78A337E7F}">
   <ds:schemaRefs>
     <ds:schemaRef ds:uri="http://schemas.openxmlformats.org/officeDocument/2006/bibliography"/>
   </ds:schemaRefs>

</xml_diff>

<commit_message>
volumes for many files
</commit_message>
<xml_diff>
--- a/ALMA report.docx
+++ b/ALMA report.docx
@@ -1432,14 +1432,24 @@
         <w:pStyle w:val="Heading2"/>
       </w:pPr>
       <w:bookmarkStart w:id="1" w:name="_Toc519758561"/>
-      <w:r>
-        <w:t>astroquery alma</w:t>
+      <w:proofErr w:type="spellStart"/>
+      <w:r>
+        <w:t>astroquery</w:t>
+      </w:r>
+      <w:proofErr w:type="spellEnd"/>
+      <w:r>
+        <w:t xml:space="preserve"> alma</w:t>
       </w:r>
       <w:bookmarkEnd w:id="1"/>
     </w:p>
     <w:p>
-      <w:r>
-        <w:t>Astroquery.alma – interface to query alma archive</w:t>
+      <w:proofErr w:type="spellStart"/>
+      <w:r>
+        <w:t>Astroquery.alma</w:t>
+      </w:r>
+      <w:proofErr w:type="spellEnd"/>
+      <w:r>
+        <w:t xml:space="preserve"> – interface to query alma archive</w:t>
       </w:r>
       <w:r>
         <w:t xml:space="preserve"> </w:t>
@@ -1471,10 +1481,42 @@
         <w:br/>
       </w:r>
       <w:r>
-        <w:t>In the end the archive search proved not to be useful. The archive has issues, queries of the same parameters can differ, also the archive gives only one of the uids from the whole bunch of calibrations observations.</w:t>
-      </w:r>
-      <w:r>
-        <w:t xml:space="preserve"> What is missing are the other fiels with add up for the long integration time. You still have to search externally for the all other observations made with similar setup. We desided to use the existing archive for a start, and search through already reduced files in order to find similar uids [setups].</w:t>
+        <w:t xml:space="preserve">In the end the archive search proved not to be useful. The archive has issues, queries of the same parameters can differ, also the archive gives only one of the </w:t>
+      </w:r>
+      <w:proofErr w:type="spellStart"/>
+      <w:r>
+        <w:t>uids</w:t>
+      </w:r>
+      <w:proofErr w:type="spellEnd"/>
+      <w:r>
+        <w:t xml:space="preserve"> from the whole bunch of calibrations observations.</w:t>
+      </w:r>
+      <w:r>
+        <w:t xml:space="preserve"> What is missing are the other </w:t>
+      </w:r>
+      <w:proofErr w:type="spellStart"/>
+      <w:r>
+        <w:t>fiels</w:t>
+      </w:r>
+      <w:proofErr w:type="spellEnd"/>
+      <w:r>
+        <w:t xml:space="preserve"> with add up for the long integration time. You still have to search externally for the all other observations made with similar setup. We </w:t>
+      </w:r>
+      <w:proofErr w:type="spellStart"/>
+      <w:r>
+        <w:t>desided</w:t>
+      </w:r>
+      <w:proofErr w:type="spellEnd"/>
+      <w:r>
+        <w:t xml:space="preserve"> to use the existing archive for a start, and search through already reduced files in order to find similar </w:t>
+      </w:r>
+      <w:proofErr w:type="spellStart"/>
+      <w:r>
+        <w:t>uids</w:t>
+      </w:r>
+      <w:proofErr w:type="spellEnd"/>
+      <w:r>
+        <w:t xml:space="preserve"> [setups].</w:t>
       </w:r>
       <w:r>
         <w:t xml:space="preserve"> In this way we will be still missing some new observations, not yet incorporated in the ALMACAL archive. In the end I need to double check what files are missing, so we can reduce them.</w:t>
@@ -1492,7 +1534,15 @@
     </w:p>
     <w:p>
       <w:r>
-        <w:t>We need calibrators, ones with long integration time and also these for which at least one spw setup is similar</w:t>
+        <w:t xml:space="preserve">We need calibrators, ones with long integration time and also these for which at least one </w:t>
+      </w:r>
+      <w:proofErr w:type="spellStart"/>
+      <w:r>
+        <w:t>spw</w:t>
+      </w:r>
+      <w:proofErr w:type="spellEnd"/>
+      <w:r>
+        <w:t xml:space="preserve"> setup is similar</w:t>
       </w:r>
       <w:r>
         <w:t xml:space="preserve">. </w:t>
@@ -1583,10 +1633,18 @@
         <w:t>Deep_calib.py</w:t>
       </w:r>
       <w:r>
-        <w:t xml:space="preserve"> was que</w:t>
-      </w:r>
-      <w:r>
-        <w:t>ring the alma archive using the list of all ALMA calibrators.</w:t>
+        <w:t xml:space="preserve"> was </w:t>
+      </w:r>
+      <w:proofErr w:type="spellStart"/>
+      <w:r>
+        <w:t>que</w:t>
+      </w:r>
+      <w:r>
+        <w:t>ring</w:t>
+      </w:r>
+      <w:proofErr w:type="spellEnd"/>
+      <w:r>
+        <w:t xml:space="preserve"> the alma archive using the list of all ALMA calibrators.</w:t>
       </w:r>
       <w:r>
         <w:t xml:space="preserve"> </w:t>
@@ -1687,7 +1745,15 @@
         <w:t>)</w:t>
       </w:r>
       <w:r>
-        <w:t xml:space="preserve">. If we ask for the ones which has more than one spw </w:t>
+        <w:t xml:space="preserve">. If we ask for the ones which has more than one </w:t>
+      </w:r>
+      <w:proofErr w:type="spellStart"/>
+      <w:r>
+        <w:t>spw</w:t>
+      </w:r>
+      <w:proofErr w:type="spellEnd"/>
+      <w:r>
+        <w:t xml:space="preserve"> </w:t>
       </w:r>
       <w:r>
         <w:t>bigger</w:t>
@@ -1721,9 +1787,11 @@
       <w:r>
         <w:t xml:space="preserve">To search through the archive I first created the list of all folders and files in them: </w:t>
       </w:r>
+      <w:proofErr w:type="spellStart"/>
       <w:r>
         <w:t>almacal.list</w:t>
       </w:r>
+      <w:proofErr w:type="spellEnd"/>
       <w:r>
         <w:t xml:space="preserve">. </w:t>
       </w:r>
@@ -1747,13 +1815,53 @@
         <w:t xml:space="preserve"> </w:t>
       </w:r>
       <w:r>
-        <w:t>the parameters of all files in the almacal archive. In the meantime I found several broken files, probably lost during copying</w:t>
-      </w:r>
-      <w:r>
-        <w:t xml:space="preserve">. The full “catalog” </w:t>
-      </w:r>
-      <w:r>
-        <w:t>of files for each  calibrator is on hltau:in deep_almacal folder &lt;calib_name&gt;.list, calibrators.txt is a list of the calibrators names</w:t>
+        <w:t xml:space="preserve">the parameters of all files in the </w:t>
+      </w:r>
+      <w:proofErr w:type="spellStart"/>
+      <w:r>
+        <w:t>almacal</w:t>
+      </w:r>
+      <w:proofErr w:type="spellEnd"/>
+      <w:r>
+        <w:t xml:space="preserve"> archive. In the meantime I found several broken files, probably lost during copying</w:t>
+      </w:r>
+      <w:r>
+        <w:t>. The full “</w:t>
+      </w:r>
+      <w:proofErr w:type="spellStart"/>
+      <w:r>
+        <w:t>catalog</w:t>
+      </w:r>
+      <w:proofErr w:type="spellEnd"/>
+      <w:r>
+        <w:t xml:space="preserve">” </w:t>
+      </w:r>
+      <w:r>
+        <w:t xml:space="preserve">of files for each  calibrator is on </w:t>
+      </w:r>
+      <w:proofErr w:type="spellStart"/>
+      <w:r>
+        <w:t>hltau:in</w:t>
+      </w:r>
+      <w:proofErr w:type="spellEnd"/>
+      <w:r>
+        <w:t xml:space="preserve"> </w:t>
+      </w:r>
+      <w:proofErr w:type="spellStart"/>
+      <w:r>
+        <w:t>deep_almacal</w:t>
+      </w:r>
+      <w:proofErr w:type="spellEnd"/>
+      <w:r>
+        <w:t xml:space="preserve"> folder &lt;</w:t>
+      </w:r>
+      <w:proofErr w:type="spellStart"/>
+      <w:r>
+        <w:t>calib_name</w:t>
+      </w:r>
+      <w:proofErr w:type="spellEnd"/>
+      <w:r>
+        <w:t>&gt;.list, calibrators.txt is a list of the calibrators names</w:t>
       </w:r>
       <w:r>
         <w:t xml:space="preserve">. </w:t>
@@ -1761,17 +1869,70 @@
     </w:p>
     <w:p>
       <w:r>
-        <w:t>&lt;calib_name&gt;.list file structure:</w:t>
-      </w:r>
-    </w:p>
-    <w:p>
-      <w:r>
-        <w:t xml:space="preserve">ms_filename, project_iuid, integration_time[minutes], </w:t>
-      </w:r>
-    </w:p>
-    <w:p>
-      <w:r>
-        <w:t>Not working, asdm uid shows only one of the obserwations during whole program. Need to look for member ids which are the same, this way we get all data with the same setup</w:t>
+        <w:t>&lt;</w:t>
+      </w:r>
+      <w:proofErr w:type="spellStart"/>
+      <w:r>
+        <w:t>calib_name</w:t>
+      </w:r>
+      <w:proofErr w:type="spellEnd"/>
+      <w:r>
+        <w:t>&gt;.list file structure:</w:t>
+      </w:r>
+    </w:p>
+    <w:p>
+      <w:proofErr w:type="spellStart"/>
+      <w:r>
+        <w:t>ms_filename</w:t>
+      </w:r>
+      <w:proofErr w:type="spellEnd"/>
+      <w:r>
+        <w:t xml:space="preserve">, </w:t>
+      </w:r>
+      <w:proofErr w:type="spellStart"/>
+      <w:r>
+        <w:t>project_iuid</w:t>
+      </w:r>
+      <w:proofErr w:type="spellEnd"/>
+      <w:r>
+        <w:t xml:space="preserve">, </w:t>
+      </w:r>
+      <w:proofErr w:type="spellStart"/>
+      <w:r>
+        <w:t>integration_time</w:t>
+      </w:r>
+      <w:proofErr w:type="spellEnd"/>
+      <w:r>
+        <w:t xml:space="preserve">[minutes], </w:t>
+      </w:r>
+    </w:p>
+    <w:p>
+      <w:r>
+        <w:t xml:space="preserve">Not working, </w:t>
+      </w:r>
+      <w:proofErr w:type="spellStart"/>
+      <w:r>
+        <w:t>asdm</w:t>
+      </w:r>
+      <w:proofErr w:type="spellEnd"/>
+      <w:r>
+        <w:t xml:space="preserve"> </w:t>
+      </w:r>
+      <w:proofErr w:type="spellStart"/>
+      <w:r>
+        <w:t>uid</w:t>
+      </w:r>
+      <w:proofErr w:type="spellEnd"/>
+      <w:r>
+        <w:t xml:space="preserve"> shows only one of the </w:t>
+      </w:r>
+      <w:proofErr w:type="spellStart"/>
+      <w:r>
+        <w:t>obserwations</w:t>
+      </w:r>
+      <w:proofErr w:type="spellEnd"/>
+      <w:r>
+        <w:t xml:space="preserve"> during whole program. Need to look for member ids which are the same, this way we get all data with the same setup</w:t>
       </w:r>
     </w:p>
     <w:p>
@@ -1784,7 +1945,31 @@
     </w:p>
     <w:p>
       <w:r>
-        <w:t>There is only one id in the ms fiels tables, and it is consisten with the member id</w:t>
+        <w:t xml:space="preserve">There is only one id in the </w:t>
+      </w:r>
+      <w:proofErr w:type="spellStart"/>
+      <w:r>
+        <w:t>ms</w:t>
+      </w:r>
+      <w:proofErr w:type="spellEnd"/>
+      <w:r>
+        <w:t xml:space="preserve"> </w:t>
+      </w:r>
+      <w:proofErr w:type="spellStart"/>
+      <w:r>
+        <w:t>fiels</w:t>
+      </w:r>
+      <w:proofErr w:type="spellEnd"/>
+      <w:r>
+        <w:t xml:space="preserve"> tables, and it is </w:t>
+      </w:r>
+      <w:proofErr w:type="spellStart"/>
+      <w:r>
+        <w:t>consisten</w:t>
+      </w:r>
+      <w:proofErr w:type="spellEnd"/>
+      <w:r>
+        <w:t xml:space="preserve"> with the member id</w:t>
       </w:r>
     </w:p>
     <w:p>
@@ -1805,8 +1990,13 @@
         <w:spacing w:line="240" w:lineRule="auto"/>
       </w:pPr>
       <w:r>
-        <w:t>On hltau</w:t>
-      </w:r>
+        <w:t xml:space="preserve">On </w:t>
+      </w:r>
+      <w:proofErr w:type="spellStart"/>
+      <w:r>
+        <w:t>hltau</w:t>
+      </w:r>
+      <w:proofErr w:type="spellEnd"/>
     </w:p>
     <w:p>
       <w:pPr>
@@ -1823,9 +2013,11 @@
       <w:r>
         <w:t>/science-ALMACAL/data/</w:t>
       </w:r>
+      <w:proofErr w:type="spellStart"/>
       <w:r>
         <w:t>calibrator_name</w:t>
       </w:r>
+      <w:proofErr w:type="spellEnd"/>
     </w:p>
     <w:p>
       <w:pPr>
@@ -1836,14 +2028,71 @@
         </w:rPr>
       </w:pPr>
       <w:r>
-        <w:t xml:space="preserve">name od the ms file: </w:t>
-      </w:r>
-      <w:r>
-        <w:rPr>
-          <w:rFonts w:eastAsia="Times New Roman"/>
-          <w:color w:val="000000"/>
-        </w:rPr>
-        <w:t>uid___&lt;asdmuid&gt;.ms.</w:t>
+        <w:t xml:space="preserve">name </w:t>
+      </w:r>
+      <w:proofErr w:type="spellStart"/>
+      <w:r>
+        <w:t>od</w:t>
+      </w:r>
+      <w:proofErr w:type="spellEnd"/>
+      <w:r>
+        <w:t xml:space="preserve"> the </w:t>
+      </w:r>
+      <w:proofErr w:type="spellStart"/>
+      <w:r>
+        <w:t>ms</w:t>
+      </w:r>
+      <w:proofErr w:type="spellEnd"/>
+      <w:r>
+        <w:t xml:space="preserve"> file: </w:t>
+      </w:r>
+      <w:proofErr w:type="spellStart"/>
+      <w:r>
+        <w:rPr>
+          <w:rFonts w:eastAsia="Times New Roman"/>
+          <w:color w:val="000000"/>
+        </w:rPr>
+        <w:t>uid</w:t>
+      </w:r>
+      <w:proofErr w:type="spellEnd"/>
+      <w:r>
+        <w:rPr>
+          <w:rFonts w:eastAsia="Times New Roman"/>
+          <w:color w:val="000000"/>
+        </w:rPr>
+        <w:t>___&lt;</w:t>
+      </w:r>
+      <w:proofErr w:type="spellStart"/>
+      <w:r>
+        <w:rPr>
+          <w:rFonts w:eastAsia="Times New Roman"/>
+          <w:color w:val="000000"/>
+        </w:rPr>
+        <w:t>asdmuid</w:t>
+      </w:r>
+      <w:proofErr w:type="spellEnd"/>
+      <w:r>
+        <w:rPr>
+          <w:rFonts w:eastAsia="Times New Roman"/>
+          <w:color w:val="000000"/>
+        </w:rPr>
+        <w:t>&gt;.</w:t>
+      </w:r>
+      <w:proofErr w:type="spellStart"/>
+      <w:r>
+        <w:rPr>
+          <w:rFonts w:eastAsia="Times New Roman"/>
+          <w:color w:val="000000"/>
+        </w:rPr>
+        <w:t>ms</w:t>
+      </w:r>
+      <w:proofErr w:type="spellEnd"/>
+      <w:r>
+        <w:rPr>
+          <w:rFonts w:eastAsia="Times New Roman"/>
+          <w:color w:val="000000"/>
+        </w:rPr>
+        <w:t>.</w:t>
       </w:r>
       <w:r>
         <w:rPr>
@@ -1857,7 +2106,23 @@
           <w:rFonts w:eastAsia="Times New Roman"/>
           <w:color w:val="000000"/>
         </w:rPr>
-        <w:t xml:space="preserve">.&lt;cal_name&gt;_&lt;band&gt; </w:t>
+        <w:t>.&lt;</w:t>
+      </w:r>
+      <w:proofErr w:type="spellStart"/>
+      <w:r>
+        <w:rPr>
+          <w:rFonts w:eastAsia="Times New Roman"/>
+          <w:color w:val="000000"/>
+        </w:rPr>
+        <w:t>cal_name</w:t>
+      </w:r>
+      <w:proofErr w:type="spellEnd"/>
+      <w:r>
+        <w:rPr>
+          <w:rFonts w:eastAsia="Times New Roman"/>
+          <w:color w:val="000000"/>
+        </w:rPr>
+        <w:t xml:space="preserve">&gt;_&lt;band&gt; </w:t>
       </w:r>
     </w:p>
     <w:p>
@@ -1871,7 +2136,21 @@
         <w:rPr>
           <w:rFonts w:eastAsia="Times New Roman"/>
         </w:rPr>
-        <w:t>can be split.cal or anything else</w:t>
+        <w:t xml:space="preserve">can be </w:t>
+      </w:r>
+      <w:proofErr w:type="spellStart"/>
+      <w:r>
+        <w:rPr>
+          <w:rFonts w:eastAsia="Times New Roman"/>
+        </w:rPr>
+        <w:t>split.cal</w:t>
+      </w:r>
+      <w:proofErr w:type="spellEnd"/>
+      <w:r>
+        <w:rPr>
+          <w:rFonts w:eastAsia="Times New Roman"/>
+        </w:rPr>
+        <w:t xml:space="preserve"> or anything else</w:t>
       </w:r>
     </w:p>
     <w:p>
@@ -1899,14 +2178,42 @@
         <w:rPr>
           <w:rFonts w:eastAsia="Times New Roman"/>
         </w:rPr>
-        <w:t xml:space="preserve">Using casa, we browse throught ALMACAL archive, looking for long cubes: </w:t>
+        <w:t xml:space="preserve">Using casa, we browse </w:t>
+      </w:r>
+      <w:proofErr w:type="spellStart"/>
+      <w:r>
+        <w:rPr>
+          <w:rFonts w:eastAsia="Times New Roman"/>
+        </w:rPr>
+        <w:t>throught</w:t>
+      </w:r>
+      <w:proofErr w:type="spellEnd"/>
+      <w:r>
+        <w:rPr>
+          <w:rFonts w:eastAsia="Times New Roman"/>
+        </w:rPr>
+        <w:t xml:space="preserve"> ALMACAL archive, looking for long cubes: </w:t>
       </w:r>
       <w:r>
         <w:rPr>
           <w:rFonts w:eastAsia="Times New Roman"/>
         </w:rPr>
         <w:br/>
-        <w:t>sum integratin time for all files with the same member id</w:t>
+        <w:t xml:space="preserve">sum </w:t>
+      </w:r>
+      <w:proofErr w:type="spellStart"/>
+      <w:r>
+        <w:rPr>
+          <w:rFonts w:eastAsia="Times New Roman"/>
+        </w:rPr>
+        <w:t>integratin</w:t>
+      </w:r>
+      <w:proofErr w:type="spellEnd"/>
+      <w:r>
+        <w:rPr>
+          <w:rFonts w:eastAsia="Times New Roman"/>
+        </w:rPr>
+        <w:t xml:space="preserve"> time for all files with the same member id</w:t>
       </w:r>
     </w:p>
     <w:p>
@@ -1936,27 +2243,87 @@
         <w:spacing w:line="240" w:lineRule="auto"/>
       </w:pPr>
       <w:r>
-        <w:t>Before the mass-production of the deep cubes I run test on the cubeform_single.py code which would be integrated in the genral script later.</w:t>
+        <w:t xml:space="preserve">Before the mass-production of the deep cubes I run test on the cubeform_single.py code which would be integrated in the </w:t>
+      </w:r>
+      <w:proofErr w:type="spellStart"/>
+      <w:r>
+        <w:t>genral</w:t>
+      </w:r>
+      <w:proofErr w:type="spellEnd"/>
+      <w:r>
+        <w:t xml:space="preserve"> script later.</w:t>
       </w:r>
       <w:r>
         <w:t xml:space="preserve"> Under the directory below the test files can be found with cudeformsingle.py</w:t>
       </w:r>
       <w:r>
         <w:br/>
-        <w:t>/scigarfs/opsw/work/ahamanow/deep/</w:t>
-      </w:r>
-    </w:p>
-    <w:p>
-      <w:pPr>
-        <w:rPr>
-          <w:color w:val="000000"/>
-        </w:rPr>
-      </w:pPr>
-      <w:r>
-        <w:rPr>
-          <w:color w:val="000000"/>
-        </w:rPr>
-        <w:t>Some ALMACAL files are repeated under slightly different name (no split.cal  extensiton or shorten name of calibrator)</w:t>
+        <w:t>/</w:t>
+      </w:r>
+      <w:proofErr w:type="spellStart"/>
+      <w:r>
+        <w:t>scigarfs</w:t>
+      </w:r>
+      <w:proofErr w:type="spellEnd"/>
+      <w:r>
+        <w:t>/</w:t>
+      </w:r>
+      <w:proofErr w:type="spellStart"/>
+      <w:r>
+        <w:t>opsw</w:t>
+      </w:r>
+      <w:proofErr w:type="spellEnd"/>
+      <w:r>
+        <w:t>/work/</w:t>
+      </w:r>
+      <w:proofErr w:type="spellStart"/>
+      <w:r>
+        <w:t>ahamanow</w:t>
+      </w:r>
+      <w:proofErr w:type="spellEnd"/>
+      <w:r>
+        <w:t>/deep/</w:t>
+      </w:r>
+    </w:p>
+    <w:p>
+      <w:pPr>
+        <w:rPr>
+          <w:color w:val="000000"/>
+        </w:rPr>
+      </w:pPr>
+      <w:r>
+        <w:rPr>
+          <w:color w:val="000000"/>
+        </w:rPr>
+        <w:t xml:space="preserve">Some ALMACAL files are repeated under slightly different name (no </w:t>
+      </w:r>
+      <w:proofErr w:type="spellStart"/>
+      <w:r>
+        <w:rPr>
+          <w:color w:val="000000"/>
+        </w:rPr>
+        <w:t>split.cal</w:t>
+      </w:r>
+      <w:proofErr w:type="spellEnd"/>
+      <w:r>
+        <w:rPr>
+          <w:color w:val="000000"/>
+        </w:rPr>
+        <w:t xml:space="preserve">  </w:t>
+      </w:r>
+      <w:proofErr w:type="spellStart"/>
+      <w:r>
+        <w:rPr>
+          <w:color w:val="000000"/>
+        </w:rPr>
+        <w:t>extensiton</w:t>
+      </w:r>
+      <w:proofErr w:type="spellEnd"/>
+      <w:r>
+        <w:rPr>
+          <w:color w:val="000000"/>
+        </w:rPr>
+        <w:t xml:space="preserve"> or shorten name of calibrator)</w:t>
       </w:r>
     </w:p>
     <w:p>
@@ -1978,9 +2345,11 @@
           <w:rFonts w:eastAsia="Times New Roman"/>
         </w:rPr>
       </w:pPr>
+      <w:proofErr w:type="spellStart"/>
       <w:r>
         <w:t>Uvcontsub</w:t>
       </w:r>
+      <w:proofErr w:type="spellEnd"/>
       <w:r>
         <w:t xml:space="preserve">: </w:t>
       </w:r>
@@ -1988,7 +2357,49 @@
         <w:rPr>
           <w:rFonts w:eastAsia="Times New Roman"/>
         </w:rPr>
-        <w:t>The way to get rid of the residual continuum emission in the centre of the cubes, is to use uvcontsub before running clean. You can run it with the default values on the ms, but with fitorder=1, so that it makes</w:t>
+        <w:t xml:space="preserve">The way to get rid of the residual continuum emission in the centre of the cubes, is to use </w:t>
+      </w:r>
+      <w:proofErr w:type="spellStart"/>
+      <w:r>
+        <w:rPr>
+          <w:rFonts w:eastAsia="Times New Roman"/>
+        </w:rPr>
+        <w:t>uvcontsub</w:t>
+      </w:r>
+      <w:proofErr w:type="spellEnd"/>
+      <w:r>
+        <w:rPr>
+          <w:rFonts w:eastAsia="Times New Roman"/>
+        </w:rPr>
+        <w:t xml:space="preserve"> before running clean. You can run it with the default values on the </w:t>
+      </w:r>
+      <w:proofErr w:type="spellStart"/>
+      <w:r>
+        <w:rPr>
+          <w:rFonts w:eastAsia="Times New Roman"/>
+        </w:rPr>
+        <w:t>ms</w:t>
+      </w:r>
+      <w:proofErr w:type="spellEnd"/>
+      <w:r>
+        <w:rPr>
+          <w:rFonts w:eastAsia="Times New Roman"/>
+        </w:rPr>
+        <w:t xml:space="preserve">, but with </w:t>
+      </w:r>
+      <w:proofErr w:type="spellStart"/>
+      <w:r>
+        <w:rPr>
+          <w:rFonts w:eastAsia="Times New Roman"/>
+        </w:rPr>
+        <w:t>fitorder</w:t>
+      </w:r>
+      <w:proofErr w:type="spellEnd"/>
+      <w:r>
+        <w:rPr>
+          <w:rFonts w:eastAsia="Times New Roman"/>
+        </w:rPr>
+        <w:t>=1, so that it makes</w:t>
       </w:r>
       <w:r>
         <w:rPr>
@@ -2019,20 +2430,196 @@
         <w:rPr>
           <w:rFonts w:eastAsia="Times New Roman"/>
         </w:rPr>
-        <w:t>postfix .contsub, which is then your input in clean.</w:t>
-      </w:r>
-    </w:p>
-    <w:p>
-      <w:pPr>
-        <w:rPr>
-          <w:rFonts w:eastAsia="Times New Roman"/>
-        </w:rPr>
-      </w:pPr>
-      <w:r>
-        <w:rPr>
-          <w:rFonts w:eastAsia="Times New Roman"/>
-        </w:rPr>
-        <w:t>Fitspw=the spws used for fitting, spw=applie fitting to spws. If yo choose individual spws these would be saved as output of contsub… The othewr would be neglected (so if fitting spw by spw you would loose the info about some)</w:t>
+        <w:t>postfix .</w:t>
+      </w:r>
+      <w:proofErr w:type="spellStart"/>
+      <w:r>
+        <w:rPr>
+          <w:rFonts w:eastAsia="Times New Roman"/>
+        </w:rPr>
+        <w:t>contsub</w:t>
+      </w:r>
+      <w:proofErr w:type="spellEnd"/>
+      <w:r>
+        <w:rPr>
+          <w:rFonts w:eastAsia="Times New Roman"/>
+        </w:rPr>
+        <w:t>, which is then your input in clean.</w:t>
+      </w:r>
+    </w:p>
+    <w:p>
+      <w:pPr>
+        <w:rPr>
+          <w:rFonts w:eastAsia="Times New Roman"/>
+        </w:rPr>
+      </w:pPr>
+      <w:proofErr w:type="spellStart"/>
+      <w:r>
+        <w:rPr>
+          <w:rFonts w:eastAsia="Times New Roman"/>
+        </w:rPr>
+        <w:t>Fitspw</w:t>
+      </w:r>
+      <w:proofErr w:type="spellEnd"/>
+      <w:r>
+        <w:rPr>
+          <w:rFonts w:eastAsia="Times New Roman"/>
+        </w:rPr>
+        <w:t xml:space="preserve">=the </w:t>
+      </w:r>
+      <w:proofErr w:type="spellStart"/>
+      <w:r>
+        <w:rPr>
+          <w:rFonts w:eastAsia="Times New Roman"/>
+        </w:rPr>
+        <w:t>spws</w:t>
+      </w:r>
+      <w:proofErr w:type="spellEnd"/>
+      <w:r>
+        <w:rPr>
+          <w:rFonts w:eastAsia="Times New Roman"/>
+        </w:rPr>
+        <w:t xml:space="preserve"> used for fitting, </w:t>
+      </w:r>
+      <w:proofErr w:type="spellStart"/>
+      <w:r>
+        <w:rPr>
+          <w:rFonts w:eastAsia="Times New Roman"/>
+        </w:rPr>
+        <w:t>spw</w:t>
+      </w:r>
+      <w:proofErr w:type="spellEnd"/>
+      <w:r>
+        <w:rPr>
+          <w:rFonts w:eastAsia="Times New Roman"/>
+        </w:rPr>
+        <w:t>=</w:t>
+      </w:r>
+      <w:proofErr w:type="spellStart"/>
+      <w:r>
+        <w:rPr>
+          <w:rFonts w:eastAsia="Times New Roman"/>
+        </w:rPr>
+        <w:t>applie</w:t>
+      </w:r>
+      <w:proofErr w:type="spellEnd"/>
+      <w:r>
+        <w:rPr>
+          <w:rFonts w:eastAsia="Times New Roman"/>
+        </w:rPr>
+        <w:t xml:space="preserve"> fitting to </w:t>
+      </w:r>
+      <w:proofErr w:type="spellStart"/>
+      <w:r>
+        <w:rPr>
+          <w:rFonts w:eastAsia="Times New Roman"/>
+        </w:rPr>
+        <w:t>spws</w:t>
+      </w:r>
+      <w:proofErr w:type="spellEnd"/>
+      <w:r>
+        <w:rPr>
+          <w:rFonts w:eastAsia="Times New Roman"/>
+        </w:rPr>
+        <w:t xml:space="preserve">. If </w:t>
+      </w:r>
+      <w:proofErr w:type="spellStart"/>
+      <w:r>
+        <w:rPr>
+          <w:rFonts w:eastAsia="Times New Roman"/>
+        </w:rPr>
+        <w:t>yo</w:t>
+      </w:r>
+      <w:proofErr w:type="spellEnd"/>
+      <w:r>
+        <w:rPr>
+          <w:rFonts w:eastAsia="Times New Roman"/>
+        </w:rPr>
+        <w:t xml:space="preserve"> choose individual </w:t>
+      </w:r>
+      <w:proofErr w:type="spellStart"/>
+      <w:r>
+        <w:rPr>
+          <w:rFonts w:eastAsia="Times New Roman"/>
+        </w:rPr>
+        <w:t>spws</w:t>
+      </w:r>
+      <w:proofErr w:type="spellEnd"/>
+      <w:r>
+        <w:rPr>
+          <w:rFonts w:eastAsia="Times New Roman"/>
+        </w:rPr>
+        <w:t xml:space="preserve"> these would be saved as output of </w:t>
+      </w:r>
+      <w:proofErr w:type="spellStart"/>
+      <w:r>
+        <w:rPr>
+          <w:rFonts w:eastAsia="Times New Roman"/>
+        </w:rPr>
+        <w:t>contsub</w:t>
+      </w:r>
+      <w:proofErr w:type="spellEnd"/>
+      <w:r>
+        <w:rPr>
+          <w:rFonts w:eastAsia="Times New Roman"/>
+        </w:rPr>
+        <w:t xml:space="preserve">… The </w:t>
+      </w:r>
+      <w:proofErr w:type="spellStart"/>
+      <w:r>
+        <w:rPr>
+          <w:rFonts w:eastAsia="Times New Roman"/>
+        </w:rPr>
+        <w:t>othewr</w:t>
+      </w:r>
+      <w:proofErr w:type="spellEnd"/>
+      <w:r>
+        <w:rPr>
+          <w:rFonts w:eastAsia="Times New Roman"/>
+        </w:rPr>
+        <w:t xml:space="preserve"> would be neglected (so if fitting </w:t>
+      </w:r>
+      <w:proofErr w:type="spellStart"/>
+      <w:r>
+        <w:rPr>
+          <w:rFonts w:eastAsia="Times New Roman"/>
+        </w:rPr>
+        <w:t>spw</w:t>
+      </w:r>
+      <w:proofErr w:type="spellEnd"/>
+      <w:r>
+        <w:rPr>
+          <w:rFonts w:eastAsia="Times New Roman"/>
+        </w:rPr>
+        <w:t xml:space="preserve"> by </w:t>
+      </w:r>
+      <w:proofErr w:type="spellStart"/>
+      <w:r>
+        <w:rPr>
+          <w:rFonts w:eastAsia="Times New Roman"/>
+        </w:rPr>
+        <w:t>spw</w:t>
+      </w:r>
+      <w:proofErr w:type="spellEnd"/>
+      <w:r>
+        <w:rPr>
+          <w:rFonts w:eastAsia="Times New Roman"/>
+        </w:rPr>
+        <w:t xml:space="preserve"> you would </w:t>
+      </w:r>
+      <w:proofErr w:type="spellStart"/>
+      <w:r>
+        <w:rPr>
+          <w:rFonts w:eastAsia="Times New Roman"/>
+        </w:rPr>
+        <w:t>loose</w:t>
+      </w:r>
+      <w:proofErr w:type="spellEnd"/>
+      <w:r>
+        <w:rPr>
+          <w:rFonts w:eastAsia="Times New Roman"/>
+        </w:rPr>
+        <w:t xml:space="preserve"> the info about some)</w:t>
       </w:r>
       <w:r>
         <w:rPr>
@@ -2042,12 +2629,62 @@
       </w:r>
     </w:p>
     <w:p>
+      <w:proofErr w:type="spellStart"/>
       <w:r>
         <w:rPr>
           <w:rFonts w:eastAsia="Times New Roman"/>
         </w:rPr>
         <w:lastRenderedPageBreak/>
-        <w:t>Uvcontsb must work on of the spws on each of the measurement sets separately.  If we combine them to make a cube or make cubes of indivisual ms’s, doesn’t matter. We can then make smaller cubes, which would be easier to implement…But would be more of them.</w:t>
+        <w:t>Uvcontsb</w:t>
+      </w:r>
+      <w:proofErr w:type="spellEnd"/>
+      <w:r>
+        <w:rPr>
+          <w:rFonts w:eastAsia="Times New Roman"/>
+        </w:rPr>
+        <w:t xml:space="preserve"> must work on of the </w:t>
+      </w:r>
+      <w:proofErr w:type="spellStart"/>
+      <w:r>
+        <w:rPr>
+          <w:rFonts w:eastAsia="Times New Roman"/>
+        </w:rPr>
+        <w:t>spws</w:t>
+      </w:r>
+      <w:proofErr w:type="spellEnd"/>
+      <w:r>
+        <w:rPr>
+          <w:rFonts w:eastAsia="Times New Roman"/>
+        </w:rPr>
+        <w:t xml:space="preserve"> on each of the measurement sets separately.  If we combine them to make a cube or make cubes of </w:t>
+      </w:r>
+      <w:proofErr w:type="spellStart"/>
+      <w:r>
+        <w:rPr>
+          <w:rFonts w:eastAsia="Times New Roman"/>
+        </w:rPr>
+        <w:t>indivisual</w:t>
+      </w:r>
+      <w:proofErr w:type="spellEnd"/>
+      <w:r>
+        <w:rPr>
+          <w:rFonts w:eastAsia="Times New Roman"/>
+        </w:rPr>
+        <w:t xml:space="preserve"> </w:t>
+      </w:r>
+      <w:proofErr w:type="spellStart"/>
+      <w:r>
+        <w:rPr>
+          <w:rFonts w:eastAsia="Times New Roman"/>
+        </w:rPr>
+        <w:t>ms’s</w:t>
+      </w:r>
+      <w:proofErr w:type="spellEnd"/>
+      <w:r>
+        <w:rPr>
+          <w:rFonts w:eastAsia="Times New Roman"/>
+        </w:rPr>
+        <w:t>, doesn’t matter. We can then make smaller cubes, which would be easier to implement…But would be more of them.</w:t>
       </w:r>
       <w:r>
         <w:rPr>
@@ -2081,20 +2718,62 @@
         <w:rPr>
           <w:rFonts w:eastAsia="Times New Roman"/>
         </w:rPr>
-        <w:t>exist the extra function, doing uvcontsub only on the spw’s we are interested in.</w:t>
-      </w:r>
-    </w:p>
-    <w:p>
-      <w:pPr>
-        <w:rPr>
-          <w:rFonts w:eastAsia="Times New Roman"/>
-        </w:rPr>
-      </w:pPr>
-      <w:r>
-        <w:rPr>
-          <w:rFonts w:eastAsia="Times New Roman"/>
-        </w:rPr>
-        <w:t xml:space="preserve">Basing on the literature search, we check what is the possible size of CO emission in the L* glaixes. Typically observed were sizes ~10 kpc which gives about 1.6 – 1.2 “ for redshifts 0.5-2. We decided to </w:t>
+        <w:t xml:space="preserve">exist the extra function, doing </w:t>
+      </w:r>
+      <w:proofErr w:type="spellStart"/>
+      <w:r>
+        <w:rPr>
+          <w:rFonts w:eastAsia="Times New Roman"/>
+        </w:rPr>
+        <w:t>uvcontsub</w:t>
+      </w:r>
+      <w:proofErr w:type="spellEnd"/>
+      <w:r>
+        <w:rPr>
+          <w:rFonts w:eastAsia="Times New Roman"/>
+        </w:rPr>
+        <w:t xml:space="preserve"> only on the </w:t>
+      </w:r>
+      <w:proofErr w:type="spellStart"/>
+      <w:r>
+        <w:rPr>
+          <w:rFonts w:eastAsia="Times New Roman"/>
+        </w:rPr>
+        <w:t>spw’s</w:t>
+      </w:r>
+      <w:proofErr w:type="spellEnd"/>
+      <w:r>
+        <w:rPr>
+          <w:rFonts w:eastAsia="Times New Roman"/>
+        </w:rPr>
+        <w:t xml:space="preserve"> we are interested in.</w:t>
+      </w:r>
+    </w:p>
+    <w:p>
+      <w:pPr>
+        <w:rPr>
+          <w:rFonts w:eastAsia="Times New Roman"/>
+        </w:rPr>
+      </w:pPr>
+      <w:r>
+        <w:rPr>
+          <w:rFonts w:eastAsia="Times New Roman"/>
+        </w:rPr>
+        <w:t xml:space="preserve">Basing on the literature search, we check what is the possible size of CO emission in the L* </w:t>
+      </w:r>
+      <w:proofErr w:type="spellStart"/>
+      <w:r>
+        <w:rPr>
+          <w:rFonts w:eastAsia="Times New Roman"/>
+        </w:rPr>
+        <w:t>glaixes</w:t>
+      </w:r>
+      <w:proofErr w:type="spellEnd"/>
+      <w:r>
+        <w:rPr>
+          <w:rFonts w:eastAsia="Times New Roman"/>
+        </w:rPr>
+        <w:t xml:space="preserve">. Typically observed were sizes ~10 kpc which gives about 1.6 – 1.2 “ for redshifts 0.5-2. We decided to </w:t>
       </w:r>
       <w:r>
         <w:rPr>
@@ -2113,7 +2792,21 @@
         <w:rPr>
           <w:rFonts w:eastAsia="Times New Roman"/>
         </w:rPr>
-        <w:t xml:space="preserve">Parameter uvtamper - </w:t>
+        <w:t xml:space="preserve">Parameter </w:t>
+      </w:r>
+      <w:proofErr w:type="spellStart"/>
+      <w:r>
+        <w:rPr>
+          <w:rFonts w:eastAsia="Times New Roman"/>
+        </w:rPr>
+        <w:t>uvtamper</w:t>
+      </w:r>
+      <w:proofErr w:type="spellEnd"/>
+      <w:r>
+        <w:rPr>
+          <w:rFonts w:eastAsia="Times New Roman"/>
+        </w:rPr>
+        <w:t xml:space="preserve"> - </w:t>
       </w:r>
       <w:r>
         <w:t xml:space="preserve"> </w:t>
@@ -2122,33 +2815,158 @@
         <w:rPr>
           <w:rFonts w:eastAsia="Times New Roman"/>
         </w:rPr>
-        <w:t>This controls the radial weighting of visibilities in the uv-plane through the multiplication of the visibilities by the Fourier transform of an elliptical Gaussian</w:t>
+        <w:t xml:space="preserve">This controls the radial weighting of visibilities in the </w:t>
+      </w:r>
+      <w:proofErr w:type="spellStart"/>
+      <w:r>
+        <w:rPr>
+          <w:rFonts w:eastAsia="Times New Roman"/>
+        </w:rPr>
+        <w:t>uv</w:t>
+      </w:r>
+      <w:proofErr w:type="spellEnd"/>
+      <w:r>
+        <w:rPr>
+          <w:rFonts w:eastAsia="Times New Roman"/>
+        </w:rPr>
+        <w:t>-plane through the multiplication of the visibilities by the Fourier transform of an elliptical Gaussian</w:t>
       </w:r>
       <w:r>
         <w:rPr>
           <w:rFonts w:eastAsia="Times New Roman"/>
         </w:rPr>
         <w:br/>
-        <w:t>in cleas uvtamper=True</w:t>
-      </w:r>
-      <w:r>
-        <w:rPr>
-          <w:rFonts w:eastAsia="Times New Roman"/>
-        </w:rPr>
-        <w:t>, sbparams: outertaper=[‘0.5arcsec’]</w:t>
+        <w:t xml:space="preserve">in </w:t>
+      </w:r>
+      <w:proofErr w:type="spellStart"/>
+      <w:r>
+        <w:rPr>
+          <w:rFonts w:eastAsia="Times New Roman"/>
+        </w:rPr>
+        <w:t>cleas</w:t>
+      </w:r>
+      <w:proofErr w:type="spellEnd"/>
+      <w:r>
+        <w:rPr>
+          <w:rFonts w:eastAsia="Times New Roman"/>
+        </w:rPr>
+        <w:t xml:space="preserve"> </w:t>
+      </w:r>
+      <w:proofErr w:type="spellStart"/>
+      <w:r>
+        <w:rPr>
+          <w:rFonts w:eastAsia="Times New Roman"/>
+        </w:rPr>
+        <w:t>uvtamper</w:t>
+      </w:r>
+      <w:proofErr w:type="spellEnd"/>
+      <w:r>
+        <w:rPr>
+          <w:rFonts w:eastAsia="Times New Roman"/>
+        </w:rPr>
+        <w:t>=True</w:t>
+      </w:r>
+      <w:r>
+        <w:rPr>
+          <w:rFonts w:eastAsia="Times New Roman"/>
+        </w:rPr>
+        <w:t xml:space="preserve">, </w:t>
+      </w:r>
+      <w:proofErr w:type="spellStart"/>
+      <w:r>
+        <w:rPr>
+          <w:rFonts w:eastAsia="Times New Roman"/>
+        </w:rPr>
+        <w:t>sbparams</w:t>
+      </w:r>
+      <w:proofErr w:type="spellEnd"/>
+      <w:r>
+        <w:rPr>
+          <w:rFonts w:eastAsia="Times New Roman"/>
+        </w:rPr>
+        <w:t xml:space="preserve">: </w:t>
+      </w:r>
+      <w:proofErr w:type="spellStart"/>
+      <w:r>
+        <w:rPr>
+          <w:rFonts w:eastAsia="Times New Roman"/>
+        </w:rPr>
+        <w:t>outertaper</w:t>
+      </w:r>
+      <w:proofErr w:type="spellEnd"/>
+      <w:r>
+        <w:rPr>
+          <w:rFonts w:eastAsia="Times New Roman"/>
+        </w:rPr>
+        <w:t>=[‘0.5arcsec’]</w:t>
       </w:r>
       <w:r>
         <w:rPr>
           <w:rFonts w:eastAsia="Times New Roman"/>
         </w:rPr>
         <w:br/>
-        <w:t>Imsize defied by the FWHM of the primaty beam multiplied by 1.5</w:t>
-      </w:r>
-      <w:r>
-        <w:rPr>
-          <w:rFonts w:eastAsia="Times New Roman"/>
-        </w:rPr>
-        <w:t xml:space="preserve"> (au.primaryBeamArcsec(frequency=refFreq[0]))</w:t>
+      </w:r>
+      <w:proofErr w:type="spellStart"/>
+      <w:r>
+        <w:rPr>
+          <w:rFonts w:eastAsia="Times New Roman"/>
+        </w:rPr>
+        <w:t>Imsize</w:t>
+      </w:r>
+      <w:proofErr w:type="spellEnd"/>
+      <w:r>
+        <w:rPr>
+          <w:rFonts w:eastAsia="Times New Roman"/>
+        </w:rPr>
+        <w:t xml:space="preserve"> defied by the FWHM of the </w:t>
+      </w:r>
+      <w:proofErr w:type="spellStart"/>
+      <w:r>
+        <w:rPr>
+          <w:rFonts w:eastAsia="Times New Roman"/>
+        </w:rPr>
+        <w:t>primaty</w:t>
+      </w:r>
+      <w:proofErr w:type="spellEnd"/>
+      <w:r>
+        <w:rPr>
+          <w:rFonts w:eastAsia="Times New Roman"/>
+        </w:rPr>
+        <w:t xml:space="preserve"> beam multiplied by 1.5</w:t>
+      </w:r>
+      <w:r>
+        <w:rPr>
+          <w:rFonts w:eastAsia="Times New Roman"/>
+        </w:rPr>
+        <w:t xml:space="preserve"> (</w:t>
+      </w:r>
+      <w:proofErr w:type="spellStart"/>
+      <w:r>
+        <w:rPr>
+          <w:rFonts w:eastAsia="Times New Roman"/>
+        </w:rPr>
+        <w:t>au.primaryBeamArcsec</w:t>
+      </w:r>
+      <w:proofErr w:type="spellEnd"/>
+      <w:r>
+        <w:rPr>
+          <w:rFonts w:eastAsia="Times New Roman"/>
+        </w:rPr>
+        <w:t>(frequency=</w:t>
+      </w:r>
+      <w:proofErr w:type="spellStart"/>
+      <w:r>
+        <w:rPr>
+          <w:rFonts w:eastAsia="Times New Roman"/>
+        </w:rPr>
+        <w:t>refFreq</w:t>
+      </w:r>
+      <w:proofErr w:type="spellEnd"/>
+      <w:r>
+        <w:rPr>
+          <w:rFonts w:eastAsia="Times New Roman"/>
+        </w:rPr>
+        <w:t>[0]))</w:t>
       </w:r>
       <w:r>
         <w:rPr>
@@ -2166,7 +2984,21 @@
         <w:rPr>
           <w:rFonts w:eastAsia="Times New Roman"/>
         </w:rPr>
-        <w:t xml:space="preserve">, Cellsize=1/3. Synthesized beam </w:t>
+        <w:t xml:space="preserve">, </w:t>
+      </w:r>
+      <w:proofErr w:type="spellStart"/>
+      <w:r>
+        <w:rPr>
+          <w:rFonts w:eastAsia="Times New Roman"/>
+        </w:rPr>
+        <w:t>Cellsize</w:t>
+      </w:r>
+      <w:proofErr w:type="spellEnd"/>
+      <w:r>
+        <w:rPr>
+          <w:rFonts w:eastAsia="Times New Roman"/>
+        </w:rPr>
+        <w:t xml:space="preserve">=1/3. Synthesized beam </w:t>
       </w:r>
       <w:r>
         <w:rPr>
@@ -2178,7 +3010,21 @@
         <w:rPr>
           <w:rFonts w:eastAsia="Times New Roman"/>
         </w:rPr>
-        <w:t xml:space="preserve"> (au.estimateSynthesizedBeam(names[0])/3.</w:t>
+        <w:t xml:space="preserve"> (</w:t>
+      </w:r>
+      <w:proofErr w:type="spellStart"/>
+      <w:r>
+        <w:rPr>
+          <w:rFonts w:eastAsia="Times New Roman"/>
+        </w:rPr>
+        <w:t>au.estimateSynthesizedBeam</w:t>
+      </w:r>
+      <w:proofErr w:type="spellEnd"/>
+      <w:r>
+        <w:rPr>
+          <w:rFonts w:eastAsia="Times New Roman"/>
+        </w:rPr>
+        <w:t>(names[0])/3.</w:t>
       </w:r>
       <w:r>
         <w:rPr>
@@ -2203,39 +3049,83 @@
         <w:rPr>
           <w:rFonts w:eastAsia="Times New Roman"/>
         </w:rPr>
-        <w:t>Before running cubesingle change the file directory in the *.list file</w:t>
-      </w:r>
-      <w:r>
-        <w:rPr>
-          <w:rFonts w:eastAsia="Times New Roman"/>
-        </w:rPr>
-        <w:t>, create names.list</w:t>
-      </w:r>
-    </w:p>
-    <w:p>
-      <w:pPr>
-        <w:rPr>
-          <w:rFonts w:eastAsia="Times New Roman"/>
-        </w:rPr>
-      </w:pPr>
-      <w:r>
-        <w:rPr>
-          <w:rFonts w:eastAsia="Times New Roman"/>
-        </w:rPr>
-        <w:t xml:space="preserve">For cubesinge! Don’t’ divide cell by 3 </w:t>
-      </w:r>
-    </w:p>
-    <w:p>
-      <w:pPr>
-        <w:rPr>
-          <w:rFonts w:eastAsia="Times New Roman"/>
-        </w:rPr>
-      </w:pPr>
-      <w:r>
-        <w:rPr>
-          <w:rFonts w:eastAsia="Times New Roman"/>
-        </w:rPr>
-        <w:t>Scigar problems with saving big files</w:t>
+        <w:t xml:space="preserve">Before running </w:t>
+      </w:r>
+      <w:proofErr w:type="spellStart"/>
+      <w:r>
+        <w:rPr>
+          <w:rFonts w:eastAsia="Times New Roman"/>
+        </w:rPr>
+        <w:t>cubesingle</w:t>
+      </w:r>
+      <w:proofErr w:type="spellEnd"/>
+      <w:r>
+        <w:rPr>
+          <w:rFonts w:eastAsia="Times New Roman"/>
+        </w:rPr>
+        <w:t xml:space="preserve"> change the file directory in the *.list file</w:t>
+      </w:r>
+      <w:r>
+        <w:rPr>
+          <w:rFonts w:eastAsia="Times New Roman"/>
+        </w:rPr>
+        <w:t xml:space="preserve">, create </w:t>
+      </w:r>
+      <w:proofErr w:type="spellStart"/>
+      <w:r>
+        <w:rPr>
+          <w:rFonts w:eastAsia="Times New Roman"/>
+        </w:rPr>
+        <w:t>names.list</w:t>
+      </w:r>
+      <w:proofErr w:type="spellEnd"/>
+    </w:p>
+    <w:p>
+      <w:pPr>
+        <w:rPr>
+          <w:rFonts w:eastAsia="Times New Roman"/>
+        </w:rPr>
+      </w:pPr>
+      <w:r>
+        <w:rPr>
+          <w:rFonts w:eastAsia="Times New Roman"/>
+        </w:rPr>
+        <w:t xml:space="preserve">For </w:t>
+      </w:r>
+      <w:proofErr w:type="spellStart"/>
+      <w:r>
+        <w:rPr>
+          <w:rFonts w:eastAsia="Times New Roman"/>
+        </w:rPr>
+        <w:t>cubesinge</w:t>
+      </w:r>
+      <w:proofErr w:type="spellEnd"/>
+      <w:r>
+        <w:rPr>
+          <w:rFonts w:eastAsia="Times New Roman"/>
+        </w:rPr>
+        <w:t xml:space="preserve">! Don’t’ divide cell by 3 </w:t>
+      </w:r>
+    </w:p>
+    <w:p>
+      <w:pPr>
+        <w:rPr>
+          <w:rFonts w:eastAsia="Times New Roman"/>
+        </w:rPr>
+      </w:pPr>
+      <w:proofErr w:type="spellStart"/>
+      <w:r>
+        <w:rPr>
+          <w:rFonts w:eastAsia="Times New Roman"/>
+        </w:rPr>
+        <w:t>Scigar</w:t>
+      </w:r>
+      <w:proofErr w:type="spellEnd"/>
+      <w:r>
+        <w:rPr>
+          <w:rFonts w:eastAsia="Times New Roman"/>
+        </w:rPr>
+        <w:t xml:space="preserve"> problems with saving big files</w:t>
       </w:r>
     </w:p>
     <w:p>
@@ -2252,24 +3142,96 @@
         </w:rPr>
         <w:t> </w:t>
       </w:r>
-      <w:r>
-        <w:rPr>
-          <w:rFonts w:eastAsia="Times New Roman"/>
-        </w:rPr>
-        <w:t>lfs setstripe -c -1 /lustre/opsw/work/ahamanow/ALMACAL/deep/J1058+0133/</w:t>
-      </w:r>
-    </w:p>
-    <w:p>
-      <w:pPr>
-        <w:rPr>
-          <w:rFonts w:eastAsia="Times New Roman"/>
-        </w:rPr>
-      </w:pPr>
-      <w:r>
-        <w:rPr>
-          <w:rFonts w:eastAsia="Times New Roman"/>
-        </w:rPr>
-        <w:t>lfs df -h</w:t>
+      <w:proofErr w:type="spellStart"/>
+      <w:r>
+        <w:rPr>
+          <w:rFonts w:eastAsia="Times New Roman"/>
+        </w:rPr>
+        <w:t>lfs</w:t>
+      </w:r>
+      <w:proofErr w:type="spellEnd"/>
+      <w:r>
+        <w:rPr>
+          <w:rFonts w:eastAsia="Times New Roman"/>
+        </w:rPr>
+        <w:t xml:space="preserve"> </w:t>
+      </w:r>
+      <w:proofErr w:type="spellStart"/>
+      <w:r>
+        <w:rPr>
+          <w:rFonts w:eastAsia="Times New Roman"/>
+        </w:rPr>
+        <w:t>setstripe</w:t>
+      </w:r>
+      <w:proofErr w:type="spellEnd"/>
+      <w:r>
+        <w:rPr>
+          <w:rFonts w:eastAsia="Times New Roman"/>
+        </w:rPr>
+        <w:t xml:space="preserve"> -c -1 /lustre/</w:t>
+      </w:r>
+      <w:proofErr w:type="spellStart"/>
+      <w:r>
+        <w:rPr>
+          <w:rFonts w:eastAsia="Times New Roman"/>
+        </w:rPr>
+        <w:t>opsw</w:t>
+      </w:r>
+      <w:proofErr w:type="spellEnd"/>
+      <w:r>
+        <w:rPr>
+          <w:rFonts w:eastAsia="Times New Roman"/>
+        </w:rPr>
+        <w:t>/work/</w:t>
+      </w:r>
+      <w:proofErr w:type="spellStart"/>
+      <w:r>
+        <w:rPr>
+          <w:rFonts w:eastAsia="Times New Roman"/>
+        </w:rPr>
+        <w:t>ahamanow</w:t>
+      </w:r>
+      <w:proofErr w:type="spellEnd"/>
+      <w:r>
+        <w:rPr>
+          <w:rFonts w:eastAsia="Times New Roman"/>
+        </w:rPr>
+        <w:t>/ALMACAL/deep/J1058+0133/</w:t>
+      </w:r>
+    </w:p>
+    <w:p>
+      <w:pPr>
+        <w:rPr>
+          <w:rFonts w:eastAsia="Times New Roman"/>
+        </w:rPr>
+      </w:pPr>
+      <w:proofErr w:type="spellStart"/>
+      <w:r>
+        <w:rPr>
+          <w:rFonts w:eastAsia="Times New Roman"/>
+        </w:rPr>
+        <w:t>lfs</w:t>
+      </w:r>
+      <w:proofErr w:type="spellEnd"/>
+      <w:r>
+        <w:rPr>
+          <w:rFonts w:eastAsia="Times New Roman"/>
+        </w:rPr>
+        <w:t xml:space="preserve"> </w:t>
+      </w:r>
+      <w:proofErr w:type="spellStart"/>
+      <w:r>
+        <w:rPr>
+          <w:rFonts w:eastAsia="Times New Roman"/>
+        </w:rPr>
+        <w:t>df</w:t>
+      </w:r>
+      <w:proofErr w:type="spellEnd"/>
+      <w:r>
+        <w:rPr>
+          <w:rFonts w:eastAsia="Times New Roman"/>
+        </w:rPr>
+        <w:t xml:space="preserve"> -h</w:t>
       </w:r>
     </w:p>
     <w:p>
@@ -2300,7 +3262,71 @@
           <w:color w:val="000000"/>
         </w:rPr>
         <w:br/>
-        <w:t>open casa and run ‘find_7m.py’, remove from names.list  uids no longer usable (u=you can chaeck intehgration times for ones partially removed)</w:t>
+        <w:t xml:space="preserve">open casa and run ‘find_7m.py’, remove from </w:t>
+      </w:r>
+      <w:proofErr w:type="spellStart"/>
+      <w:r>
+        <w:rPr>
+          <w:rFonts w:eastAsia="Times New Roman"/>
+          <w:color w:val="000000"/>
+        </w:rPr>
+        <w:t>names.list</w:t>
+      </w:r>
+      <w:proofErr w:type="spellEnd"/>
+      <w:r>
+        <w:rPr>
+          <w:rFonts w:eastAsia="Times New Roman"/>
+          <w:color w:val="000000"/>
+        </w:rPr>
+        <w:t xml:space="preserve">  </w:t>
+      </w:r>
+      <w:proofErr w:type="spellStart"/>
+      <w:r>
+        <w:rPr>
+          <w:rFonts w:eastAsia="Times New Roman"/>
+          <w:color w:val="000000"/>
+        </w:rPr>
+        <w:t>uids</w:t>
+      </w:r>
+      <w:proofErr w:type="spellEnd"/>
+      <w:r>
+        <w:rPr>
+          <w:rFonts w:eastAsia="Times New Roman"/>
+          <w:color w:val="000000"/>
+        </w:rPr>
+        <w:t xml:space="preserve"> no longer usable (u=you can </w:t>
+      </w:r>
+      <w:proofErr w:type="spellStart"/>
+      <w:r>
+        <w:rPr>
+          <w:rFonts w:eastAsia="Times New Roman"/>
+          <w:color w:val="000000"/>
+        </w:rPr>
+        <w:t>chaeck</w:t>
+      </w:r>
+      <w:proofErr w:type="spellEnd"/>
+      <w:r>
+        <w:rPr>
+          <w:rFonts w:eastAsia="Times New Roman"/>
+          <w:color w:val="000000"/>
+        </w:rPr>
+        <w:t xml:space="preserve"> </w:t>
+      </w:r>
+      <w:proofErr w:type="spellStart"/>
+      <w:r>
+        <w:rPr>
+          <w:rFonts w:eastAsia="Times New Roman"/>
+          <w:color w:val="000000"/>
+        </w:rPr>
+        <w:t>intehgration</w:t>
+      </w:r>
+      <w:proofErr w:type="spellEnd"/>
+      <w:r>
+        <w:rPr>
+          <w:rFonts w:eastAsia="Times New Roman"/>
+          <w:color w:val="000000"/>
+        </w:rPr>
+        <w:t xml:space="preserve"> times for ones partially removed)</w:t>
       </w:r>
     </w:p>
     <w:p>
@@ -2373,28 +3399,233 @@
     </w:p>
     <w:p>
       <w:r>
-        <w:t xml:space="preserve">From the estimated 26 setups we ha to resign from several due to interference paters, dcorrelatied noise or the contamination from 7m antennas(!) . The latte ris most suprising since the ALMACAL database should be free of such data. </w:t>
-      </w:r>
-    </w:p>
-    <w:p>
-      <w:r>
-        <w:t xml:space="preserve">During the imaging process I found several datacubes which showed big ixels. Not knowing what causes such inconsistency (the cell,pix and beam were readed out by sophisticated functions), </w:t>
-      </w:r>
-      <w:r>
-        <w:t xml:space="preserve">I tried to fine tune the parameters myself to get better result. In the end it appeard tha these particular member uidscointaned nbumerous ms firls from 7m a ntennas! So the beam estimation was wrong, because it depend on the antenna diameter. </w:t>
-      </w:r>
-      <w:r>
-        <w:t xml:space="preserve">Closer investidaton showed that numerous ms files from 7m are present in ALMACAL datavase (although should </w:t>
-      </w:r>
+        <w:t xml:space="preserve">From the estimated 26 setups we </w:t>
+      </w:r>
+      <w:proofErr w:type="spellStart"/>
+      <w:r>
+        <w:t>ha</w:t>
+      </w:r>
+      <w:proofErr w:type="spellEnd"/>
+      <w:r>
+        <w:t xml:space="preserve"> to resign from several due to interference paters, </w:t>
+      </w:r>
+      <w:proofErr w:type="spellStart"/>
+      <w:r>
+        <w:t>dcorrelatied</w:t>
+      </w:r>
+      <w:proofErr w:type="spellEnd"/>
+      <w:r>
+        <w:t xml:space="preserve"> noise or the contamination from 7m antennas(!) . The latte </w:t>
+      </w:r>
+      <w:proofErr w:type="spellStart"/>
+      <w:r>
+        <w:t>ris</w:t>
+      </w:r>
+      <w:proofErr w:type="spellEnd"/>
+      <w:r>
+        <w:t xml:space="preserve"> most </w:t>
+      </w:r>
+      <w:proofErr w:type="spellStart"/>
+      <w:r>
+        <w:t>suprising</w:t>
+      </w:r>
+      <w:proofErr w:type="spellEnd"/>
+      <w:r>
+        <w:t xml:space="preserve"> since the ALMACAL database should be free of such data. </w:t>
+      </w:r>
+    </w:p>
+    <w:p>
+      <w:r>
+        <w:t xml:space="preserve">During the imaging process I found several </w:t>
+      </w:r>
+      <w:proofErr w:type="spellStart"/>
+      <w:r>
+        <w:t>datacubes</w:t>
+      </w:r>
+      <w:proofErr w:type="spellEnd"/>
+      <w:r>
+        <w:t xml:space="preserve"> which showed big </w:t>
+      </w:r>
+      <w:proofErr w:type="spellStart"/>
+      <w:r>
+        <w:t>ixels</w:t>
+      </w:r>
+      <w:proofErr w:type="spellEnd"/>
+      <w:r>
+        <w:t xml:space="preserve">. Not knowing what causes such inconsistency (the </w:t>
+      </w:r>
+      <w:proofErr w:type="spellStart"/>
+      <w:r>
+        <w:t>cell,pix</w:t>
+      </w:r>
+      <w:proofErr w:type="spellEnd"/>
+      <w:r>
+        <w:t xml:space="preserve"> and beam were </w:t>
+      </w:r>
+      <w:proofErr w:type="spellStart"/>
+      <w:r>
+        <w:t>readed</w:t>
+      </w:r>
+      <w:proofErr w:type="spellEnd"/>
+      <w:r>
+        <w:t xml:space="preserve"> out by sophisticated functions), </w:t>
+      </w:r>
+      <w:r>
+        <w:t xml:space="preserve">I tried to fine tune the parameters myself to get better result. In the end it </w:t>
+      </w:r>
+      <w:proofErr w:type="spellStart"/>
+      <w:r>
+        <w:t>appeard</w:t>
+      </w:r>
+      <w:proofErr w:type="spellEnd"/>
+      <w:r>
+        <w:t xml:space="preserve"> </w:t>
+      </w:r>
+      <w:proofErr w:type="spellStart"/>
+      <w:r>
+        <w:t>tha</w:t>
+      </w:r>
+      <w:proofErr w:type="spellEnd"/>
+      <w:r>
+        <w:t xml:space="preserve"> these particular member </w:t>
+      </w:r>
+      <w:proofErr w:type="spellStart"/>
+      <w:r>
+        <w:t>uidscointaned</w:t>
+      </w:r>
+      <w:proofErr w:type="spellEnd"/>
+      <w:r>
+        <w:t xml:space="preserve"> </w:t>
+      </w:r>
+      <w:proofErr w:type="spellStart"/>
+      <w:r>
+        <w:t>nbumerous</w:t>
+      </w:r>
+      <w:proofErr w:type="spellEnd"/>
+      <w:r>
+        <w:t xml:space="preserve"> </w:t>
+      </w:r>
+      <w:proofErr w:type="spellStart"/>
+      <w:r>
+        <w:t>ms</w:t>
+      </w:r>
+      <w:proofErr w:type="spellEnd"/>
+      <w:r>
+        <w:t xml:space="preserve"> </w:t>
+      </w:r>
+      <w:proofErr w:type="spellStart"/>
+      <w:r>
+        <w:t>firls</w:t>
+      </w:r>
+      <w:proofErr w:type="spellEnd"/>
+      <w:r>
+        <w:t xml:space="preserve"> from 7m a </w:t>
+      </w:r>
+      <w:proofErr w:type="spellStart"/>
+      <w:r>
+        <w:t>ntennas</w:t>
+      </w:r>
+      <w:proofErr w:type="spellEnd"/>
+      <w:r>
+        <w:t xml:space="preserve">! So the beam estimation was wrong, because it depend on the antenna diameter. </w:t>
+      </w:r>
+      <w:r>
+        <w:t xml:space="preserve">Closer </w:t>
+      </w:r>
+      <w:proofErr w:type="spellStart"/>
+      <w:r>
+        <w:t>investidaton</w:t>
+      </w:r>
+      <w:proofErr w:type="spellEnd"/>
+      <w:r>
+        <w:t xml:space="preserve"> showed that numerous </w:t>
+      </w:r>
+      <w:proofErr w:type="spellStart"/>
+      <w:r>
+        <w:t>ms</w:t>
+      </w:r>
+      <w:proofErr w:type="spellEnd"/>
+      <w:r>
+        <w:t xml:space="preserve"> files from 7m are present in ALMACAL </w:t>
+      </w:r>
+      <w:proofErr w:type="spellStart"/>
+      <w:r>
+        <w:t>datavase</w:t>
+      </w:r>
+      <w:proofErr w:type="spellEnd"/>
+      <w:r>
+        <w:t xml:space="preserve"> (although should </w:t>
+      </w:r>
+      <w:proofErr w:type="spellStart"/>
       <w:r>
         <w:t>c</w:t>
       </w:r>
       <w:r>
-        <w:t xml:space="preserve">be none), I had to verify if any other problematic cubes could be affected. For some memebrs uid the 7m and 12m observations were ixed, in one case the rescued 12m ms files counded to 2416s, a bit </w:t>
+        <w:t>be</w:t>
+      </w:r>
+      <w:proofErr w:type="spellEnd"/>
+      <w:r>
+        <w:t xml:space="preserve"> none), I had to verify if any other problematic cubes could be affected. For some </w:t>
+      </w:r>
+      <w:proofErr w:type="spellStart"/>
+      <w:r>
+        <w:t>memebrs</w:t>
+      </w:r>
+      <w:proofErr w:type="spellEnd"/>
+      <w:r>
+        <w:t xml:space="preserve"> </w:t>
+      </w:r>
+      <w:proofErr w:type="spellStart"/>
+      <w:r>
+        <w:t>uid</w:t>
+      </w:r>
+      <w:proofErr w:type="spellEnd"/>
+      <w:r>
+        <w:t xml:space="preserve"> the 7m and 12m observations were </w:t>
+      </w:r>
+      <w:proofErr w:type="spellStart"/>
+      <w:r>
+        <w:t>ixed</w:t>
+      </w:r>
+      <w:proofErr w:type="spellEnd"/>
+      <w:r>
+        <w:t xml:space="preserve">, in one case the rescued 12m </w:t>
+      </w:r>
+      <w:proofErr w:type="spellStart"/>
+      <w:r>
+        <w:t>ms</w:t>
+      </w:r>
+      <w:proofErr w:type="spellEnd"/>
+      <w:r>
+        <w:t xml:space="preserve"> files </w:t>
+      </w:r>
+      <w:proofErr w:type="spellStart"/>
+      <w:r>
+        <w:t>counded</w:t>
+      </w:r>
+      <w:proofErr w:type="spellEnd"/>
+      <w:r>
+        <w:t xml:space="preserve"> to 2416s, a bit </w:t>
       </w:r>
       <w:r>
         <w:lastRenderedPageBreak/>
-        <w:t>below the threshold but I moved it bask to be processed. (uid___A001_X5ac_X7c4).  Remainng cubes ans lists were deleted alongside the interference issued cubes.</w:t>
+        <w:t xml:space="preserve">below the threshold but I moved it bask to be processed. (uid___A001_X5ac_X7c4).  </w:t>
+      </w:r>
+      <w:proofErr w:type="spellStart"/>
+      <w:r>
+        <w:t>Remainng</w:t>
+      </w:r>
+      <w:proofErr w:type="spellEnd"/>
+      <w:r>
+        <w:t xml:space="preserve"> cubes </w:t>
+      </w:r>
+      <w:proofErr w:type="spellStart"/>
+      <w:r>
+        <w:t>ans</w:t>
+      </w:r>
+      <w:proofErr w:type="spellEnd"/>
+      <w:r>
+        <w:t xml:space="preserve"> lists were deleted alongside the interference issued cubes.</w:t>
       </w:r>
       <w:r>
         <w:t xml:space="preserve"> </w:t>
@@ -2403,7 +3634,31 @@
         <w:br/>
       </w:r>
       <w:r>
-        <w:t>Assuming that all member ids are taken is same setup, I  always used the firsgt ms on the list to get the arguments form celan etc. If the first on the list were 7m it affected whole imaging.</w:t>
+        <w:t xml:space="preserve">Assuming that all member ids are taken is same setup, I  always used the </w:t>
+      </w:r>
+      <w:proofErr w:type="spellStart"/>
+      <w:r>
+        <w:t>firsgt</w:t>
+      </w:r>
+      <w:proofErr w:type="spellEnd"/>
+      <w:r>
+        <w:t xml:space="preserve"> </w:t>
+      </w:r>
+      <w:proofErr w:type="spellStart"/>
+      <w:r>
+        <w:t>ms</w:t>
+      </w:r>
+      <w:proofErr w:type="spellEnd"/>
+      <w:r>
+        <w:t xml:space="preserve"> on the list to get the arguments form </w:t>
+      </w:r>
+      <w:proofErr w:type="spellStart"/>
+      <w:r>
+        <w:t>celan</w:t>
+      </w:r>
+      <w:proofErr w:type="spellEnd"/>
+      <w:r>
+        <w:t xml:space="preserve"> etc. If the first on the list were 7m it affected whole imaging.</w:t>
       </w:r>
       <w:r>
         <w:br/>
@@ -2413,7 +3668,31 @@
         <w:t>contamination</w:t>
       </w:r>
       <w:r>
-        <w:t xml:space="preserve">. For some cubes the choice oflimiting spw separation was not efficient, gaps were to brad and I decidied to split them </w:t>
+        <w:t xml:space="preserve">. For some cubes the choice </w:t>
+      </w:r>
+      <w:proofErr w:type="spellStart"/>
+      <w:r>
+        <w:t>oflimiting</w:t>
+      </w:r>
+      <w:proofErr w:type="spellEnd"/>
+      <w:r>
+        <w:t xml:space="preserve"> </w:t>
+      </w:r>
+      <w:proofErr w:type="spellStart"/>
+      <w:r>
+        <w:t>spw</w:t>
+      </w:r>
+      <w:proofErr w:type="spellEnd"/>
+      <w:r>
+        <w:t xml:space="preserve"> separation was not efficient, gaps were to brad and I </w:t>
+      </w:r>
+      <w:proofErr w:type="spellStart"/>
+      <w:r>
+        <w:t>decidied</w:t>
+      </w:r>
+      <w:proofErr w:type="spellEnd"/>
+      <w:r>
+        <w:t xml:space="preserve"> to split them </w:t>
       </w:r>
       <w:r>
         <w:t>.</w:t>
@@ -2421,7 +3700,23 @@
     </w:p>
     <w:p>
       <w:r>
-        <w:t>There are several further observations affected by some pattern background, we need ot investigate and some causing problems (like too big imsize)</w:t>
+        <w:t xml:space="preserve">There are several further observations affected by some pattern background, we need </w:t>
+      </w:r>
+      <w:proofErr w:type="spellStart"/>
+      <w:r>
+        <w:t>ot</w:t>
+      </w:r>
+      <w:proofErr w:type="spellEnd"/>
+      <w:r>
+        <w:t xml:space="preserve"> investigate and some causing problems (like too big </w:t>
+      </w:r>
+      <w:proofErr w:type="spellStart"/>
+      <w:r>
+        <w:t>imsize</w:t>
+      </w:r>
+      <w:proofErr w:type="spellEnd"/>
+      <w:r>
+        <w:t>)</w:t>
       </w:r>
       <w:r>
         <w:t xml:space="preserve">. </w:t>
@@ -2444,31 +3739,159 @@
         <w:rPr>
           <w:color w:val="000000"/>
         </w:rPr>
-        <w:t xml:space="preserve">Find_7m.py is a code which would go through all l uid’s lists and check in any ms file is a 7m. Theiu it would print the 7m-ms files along with the uid </w:t>
-      </w:r>
-      <w:r>
-        <w:rPr>
-          <w:color w:val="000000"/>
-        </w:rPr>
-        <w:t>. You can execute it in the calibrator foilder, the input is ile names.list including a list of uid lists.</w:t>
-      </w:r>
-      <w:r>
-        <w:rPr>
-          <w:color w:val="000000"/>
-        </w:rPr>
-        <w:t xml:space="preserve"> Preferably run it before cubeform</w:t>
-      </w:r>
+        <w:t xml:space="preserve">Find_7m.py is a code which would go through all l </w:t>
+      </w:r>
+      <w:proofErr w:type="spellStart"/>
+      <w:r>
+        <w:rPr>
+          <w:color w:val="000000"/>
+        </w:rPr>
+        <w:t>uid’s</w:t>
+      </w:r>
+      <w:proofErr w:type="spellEnd"/>
+      <w:r>
+        <w:rPr>
+          <w:color w:val="000000"/>
+        </w:rPr>
+        <w:t xml:space="preserve"> lists and check in any </w:t>
+      </w:r>
+      <w:proofErr w:type="spellStart"/>
+      <w:r>
+        <w:rPr>
+          <w:color w:val="000000"/>
+        </w:rPr>
+        <w:t>ms</w:t>
+      </w:r>
+      <w:proofErr w:type="spellEnd"/>
+      <w:r>
+        <w:rPr>
+          <w:color w:val="000000"/>
+        </w:rPr>
+        <w:t xml:space="preserve"> file is a 7m. </w:t>
+      </w:r>
+      <w:proofErr w:type="spellStart"/>
+      <w:r>
+        <w:rPr>
+          <w:color w:val="000000"/>
+        </w:rPr>
+        <w:t>Theiu</w:t>
+      </w:r>
+      <w:proofErr w:type="spellEnd"/>
+      <w:r>
+        <w:rPr>
+          <w:color w:val="000000"/>
+        </w:rPr>
+        <w:t xml:space="preserve"> it would print the 7m-ms files along with the </w:t>
+      </w:r>
+      <w:proofErr w:type="spellStart"/>
+      <w:r>
+        <w:rPr>
+          <w:color w:val="000000"/>
+        </w:rPr>
+        <w:t>uid</w:t>
+      </w:r>
+      <w:proofErr w:type="spellEnd"/>
+      <w:r>
+        <w:rPr>
+          <w:color w:val="000000"/>
+        </w:rPr>
+        <w:t xml:space="preserve"> </w:t>
+      </w:r>
+      <w:r>
+        <w:rPr>
+          <w:color w:val="000000"/>
+        </w:rPr>
+        <w:t xml:space="preserve">. You can execute it in the calibrator </w:t>
+      </w:r>
+      <w:proofErr w:type="spellStart"/>
+      <w:r>
+        <w:rPr>
+          <w:color w:val="000000"/>
+        </w:rPr>
+        <w:t>foilder</w:t>
+      </w:r>
+      <w:proofErr w:type="spellEnd"/>
+      <w:r>
+        <w:rPr>
+          <w:color w:val="000000"/>
+        </w:rPr>
+        <w:t xml:space="preserve">, the input is </w:t>
+      </w:r>
+      <w:proofErr w:type="spellStart"/>
+      <w:r>
+        <w:rPr>
+          <w:color w:val="000000"/>
+        </w:rPr>
+        <w:t>ile</w:t>
+      </w:r>
+      <w:proofErr w:type="spellEnd"/>
+      <w:r>
+        <w:rPr>
+          <w:color w:val="000000"/>
+        </w:rPr>
+        <w:t xml:space="preserve"> </w:t>
+      </w:r>
+      <w:proofErr w:type="spellStart"/>
+      <w:r>
+        <w:rPr>
+          <w:color w:val="000000"/>
+        </w:rPr>
+        <w:t>names.list</w:t>
+      </w:r>
+      <w:proofErr w:type="spellEnd"/>
+      <w:r>
+        <w:rPr>
+          <w:color w:val="000000"/>
+        </w:rPr>
+        <w:t xml:space="preserve"> including a list of </w:t>
+      </w:r>
+      <w:proofErr w:type="spellStart"/>
+      <w:r>
+        <w:rPr>
+          <w:color w:val="000000"/>
+        </w:rPr>
+        <w:t>uid</w:t>
+      </w:r>
+      <w:proofErr w:type="spellEnd"/>
+      <w:r>
+        <w:rPr>
+          <w:color w:val="000000"/>
+        </w:rPr>
+        <w:t xml:space="preserve"> lists.</w:t>
+      </w:r>
+      <w:r>
+        <w:rPr>
+          <w:color w:val="000000"/>
+        </w:rPr>
+        <w:t xml:space="preserve"> Preferably run it before </w:t>
+      </w:r>
+      <w:proofErr w:type="spellStart"/>
+      <w:r>
+        <w:rPr>
+          <w:color w:val="000000"/>
+        </w:rPr>
+        <w:t>cubeform</w:t>
+      </w:r>
+      <w:proofErr w:type="spellEnd"/>
       <w:r>
         <w:rPr>
           <w:color w:val="000000"/>
         </w:rPr>
         <w:t xml:space="preserve"> [procedure: find 7m, </w:t>
       </w:r>
-      <w:r>
-        <w:rPr>
-          <w:color w:val="000000"/>
-        </w:rPr>
-        <w:t>do’t image them add later]</w:t>
+      <w:proofErr w:type="spellStart"/>
+      <w:r>
+        <w:rPr>
+          <w:color w:val="000000"/>
+        </w:rPr>
+        <w:t>do’t</w:t>
+      </w:r>
+      <w:proofErr w:type="spellEnd"/>
+      <w:r>
+        <w:rPr>
+          <w:color w:val="000000"/>
+        </w:rPr>
+        <w:t xml:space="preserve"> image them add later]</w:t>
       </w:r>
     </w:p>
     <w:p>
@@ -2501,19 +3924,42 @@
           <w:color w:val="000000"/>
         </w:rPr>
       </w:pPr>
-      <w:r>
-        <w:rPr>
-          <w:color w:val="000000"/>
-        </w:rPr>
-        <w:t>Execfile(‘*.py’)</w:t>
-      </w:r>
-    </w:p>
-    <w:p>
-      <w:pPr>
-        <w:rPr>
-          <w:color w:val="000000"/>
-        </w:rPr>
-      </w:pPr>
+      <w:proofErr w:type="spellStart"/>
+      <w:r>
+        <w:rPr>
+          <w:color w:val="000000"/>
+        </w:rPr>
+        <w:t>Execfile</w:t>
+      </w:r>
+      <w:proofErr w:type="spellEnd"/>
+      <w:r>
+        <w:rPr>
+          <w:color w:val="000000"/>
+        </w:rPr>
+        <w:t>(‘*.</w:t>
+      </w:r>
+      <w:proofErr w:type="spellStart"/>
+      <w:r>
+        <w:rPr>
+          <w:color w:val="000000"/>
+        </w:rPr>
+        <w:t>py</w:t>
+      </w:r>
+      <w:proofErr w:type="spellEnd"/>
+      <w:r>
+        <w:rPr>
+          <w:color w:val="000000"/>
+        </w:rPr>
+        <w:t>’)</w:t>
+      </w:r>
+    </w:p>
+    <w:p>
+      <w:pPr>
+        <w:rPr>
+          <w:color w:val="000000"/>
+        </w:rPr>
+      </w:pPr>
+      <w:proofErr w:type="spellStart"/>
       <w:r>
         <w:rPr>
           <w:color w:val="000000"/>
@@ -2530,20 +3976,35 @@
         <w:rPr>
           <w:color w:val="000000"/>
         </w:rPr>
-        <w:t>portfits(‘*.image’,’*.fits’)</w:t>
-      </w:r>
-    </w:p>
-    <w:p>
-      <w:pPr>
-        <w:rPr>
-          <w:color w:val="000000"/>
-        </w:rPr>
-      </w:pPr>
-      <w:r>
-        <w:rPr>
-          <w:color w:val="000000"/>
-        </w:rPr>
-        <w:t xml:space="preserve">Rms for each frequency slice </w:t>
+        <w:t>portfits</w:t>
+      </w:r>
+      <w:proofErr w:type="spellEnd"/>
+      <w:r>
+        <w:rPr>
+          <w:color w:val="000000"/>
+        </w:rPr>
+        <w:t>(‘*.image’,’*.fits’)</w:t>
+      </w:r>
+    </w:p>
+    <w:p>
+      <w:pPr>
+        <w:rPr>
+          <w:color w:val="000000"/>
+        </w:rPr>
+      </w:pPr>
+      <w:proofErr w:type="spellStart"/>
+      <w:r>
+        <w:rPr>
+          <w:color w:val="000000"/>
+        </w:rPr>
+        <w:t>Rms</w:t>
+      </w:r>
+      <w:proofErr w:type="spellEnd"/>
+      <w:r>
+        <w:rPr>
+          <w:color w:val="000000"/>
+        </w:rPr>
+        <w:t xml:space="preserve"> for each frequency slice </w:t>
       </w:r>
     </w:p>
     <w:p>
@@ -2569,27 +4030,111 @@
         <w:rPr>
           <w:color w:val="000000"/>
         </w:rPr>
-        <w:t>and then stats[‘rms’] give rms per channel</w:t>
-      </w:r>
-    </w:p>
-    <w:p>
-      <w:pPr>
-        <w:rPr>
-          <w:color w:val="000000"/>
-        </w:rPr>
-      </w:pPr>
-    </w:p>
-    <w:p>
-      <w:pPr>
-        <w:rPr>
-          <w:color w:val="000000"/>
-        </w:rPr>
-      </w:pPr>
-      <w:r>
-        <w:rPr>
-          <w:color w:val="000000"/>
-        </w:rPr>
-        <w:t>Total elapsed time listed by listobs is just the time interval between first and last observatojn of the object (on certain setup). Itiis not an integration time and shouldnot be used for the statistics</w:t>
+        <w:t>and then stats[‘</w:t>
+      </w:r>
+      <w:proofErr w:type="spellStart"/>
+      <w:r>
+        <w:rPr>
+          <w:color w:val="000000"/>
+        </w:rPr>
+        <w:t>rms</w:t>
+      </w:r>
+      <w:proofErr w:type="spellEnd"/>
+      <w:r>
+        <w:rPr>
+          <w:color w:val="000000"/>
+        </w:rPr>
+        <w:t xml:space="preserve">’] give </w:t>
+      </w:r>
+      <w:proofErr w:type="spellStart"/>
+      <w:r>
+        <w:rPr>
+          <w:color w:val="000000"/>
+        </w:rPr>
+        <w:t>rms</w:t>
+      </w:r>
+      <w:proofErr w:type="spellEnd"/>
+      <w:r>
+        <w:rPr>
+          <w:color w:val="000000"/>
+        </w:rPr>
+        <w:t xml:space="preserve"> per channel</w:t>
+      </w:r>
+    </w:p>
+    <w:p>
+      <w:pPr>
+        <w:rPr>
+          <w:color w:val="000000"/>
+        </w:rPr>
+      </w:pPr>
+    </w:p>
+    <w:p>
+      <w:pPr>
+        <w:rPr>
+          <w:color w:val="000000"/>
+        </w:rPr>
+      </w:pPr>
+      <w:r>
+        <w:rPr>
+          <w:color w:val="000000"/>
+        </w:rPr>
+        <w:t xml:space="preserve">Total elapsed time listed by </w:t>
+      </w:r>
+      <w:proofErr w:type="spellStart"/>
+      <w:r>
+        <w:rPr>
+          <w:color w:val="000000"/>
+        </w:rPr>
+        <w:t>listobs</w:t>
+      </w:r>
+      <w:proofErr w:type="spellEnd"/>
+      <w:r>
+        <w:rPr>
+          <w:color w:val="000000"/>
+        </w:rPr>
+        <w:t xml:space="preserve"> is just the time interval between first and last </w:t>
+      </w:r>
+      <w:proofErr w:type="spellStart"/>
+      <w:r>
+        <w:rPr>
+          <w:color w:val="000000"/>
+        </w:rPr>
+        <w:t>observatojn</w:t>
+      </w:r>
+      <w:proofErr w:type="spellEnd"/>
+      <w:r>
+        <w:rPr>
+          <w:color w:val="000000"/>
+        </w:rPr>
+        <w:t xml:space="preserve"> of the object (on certain setup). </w:t>
+      </w:r>
+      <w:proofErr w:type="spellStart"/>
+      <w:r>
+        <w:rPr>
+          <w:color w:val="000000"/>
+        </w:rPr>
+        <w:t>Itiis</w:t>
+      </w:r>
+      <w:proofErr w:type="spellEnd"/>
+      <w:r>
+        <w:rPr>
+          <w:color w:val="000000"/>
+        </w:rPr>
+        <w:t xml:space="preserve"> not an integration time and </w:t>
+      </w:r>
+      <w:proofErr w:type="spellStart"/>
+      <w:r>
+        <w:rPr>
+          <w:color w:val="000000"/>
+        </w:rPr>
+        <w:t>shouldnot</w:t>
+      </w:r>
+      <w:proofErr w:type="spellEnd"/>
+      <w:r>
+        <w:rPr>
+          <w:color w:val="000000"/>
+        </w:rPr>
+        <w:t xml:space="preserve"> be used for the statistics</w:t>
       </w:r>
     </w:p>
     <w:p>
@@ -2657,7 +4202,25 @@
           <w:color w:val="000000"/>
           <w:shd w:val="clear" w:color="auto" w:fill="FFFFFF"/>
         </w:rPr>
-        <w:t>/lustre/opsw/software/Duchamp-1.6.2/bin/Duchamp-1.6.2</w:t>
+        <w:t>/lustre/</w:t>
+      </w:r>
+      <w:proofErr w:type="spellStart"/>
+      <w:r>
+        <w:rPr>
+          <w:rFonts w:eastAsia="Times New Roman"/>
+          <w:color w:val="000000"/>
+          <w:shd w:val="clear" w:color="auto" w:fill="FFFFFF"/>
+        </w:rPr>
+        <w:t>opsw</w:t>
+      </w:r>
+      <w:proofErr w:type="spellEnd"/>
+      <w:r>
+        <w:rPr>
+          <w:rFonts w:eastAsia="Times New Roman"/>
+          <w:color w:val="000000"/>
+          <w:shd w:val="clear" w:color="auto" w:fill="FFFFFF"/>
+        </w:rPr>
+        <w:t>/software/Duchamp-1.6.2/bin/Duchamp-1.6.2</w:t>
       </w:r>
       <w:r>
         <w:rPr>
@@ -2747,7 +4310,25 @@
           <w:color w:val="000000"/>
           <w:shd w:val="clear" w:color="auto" w:fill="FFFFFF"/>
         </w:rPr>
-        <w:t>  -f FILE      Use default parameters with imageFile=FILE</w:t>
+        <w:t xml:space="preserve">  -f FILE      Use default parameters with </w:t>
+      </w:r>
+      <w:proofErr w:type="spellStart"/>
+      <w:r>
+        <w:rPr>
+          <w:rFonts w:eastAsia="Times New Roman"/>
+          <w:color w:val="000000"/>
+          <w:shd w:val="clear" w:color="auto" w:fill="FFFFFF"/>
+        </w:rPr>
+        <w:t>imageFile</w:t>
+      </w:r>
+      <w:proofErr w:type="spellEnd"/>
+      <w:r>
+        <w:rPr>
+          <w:rFonts w:eastAsia="Times New Roman"/>
+          <w:color w:val="000000"/>
+          <w:shd w:val="clear" w:color="auto" w:fill="FFFFFF"/>
+        </w:rPr>
+        <w:t>=FILE</w:t>
       </w:r>
       <w:r>
         <w:rPr>
@@ -2792,7 +4373,25 @@
           <w:color w:val="000000"/>
           <w:shd w:val="clear" w:color="auto" w:fill="FFFFFF"/>
         </w:rPr>
-        <w:t>               (equivalent to setting flagXOutput=false -- overrides the parameter file)</w:t>
+        <w:t xml:space="preserve">               (equivalent to setting </w:t>
+      </w:r>
+      <w:proofErr w:type="spellStart"/>
+      <w:r>
+        <w:rPr>
+          <w:rFonts w:eastAsia="Times New Roman"/>
+          <w:color w:val="000000"/>
+          <w:shd w:val="clear" w:color="auto" w:fill="FFFFFF"/>
+        </w:rPr>
+        <w:t>flagXOutput</w:t>
+      </w:r>
+      <w:proofErr w:type="spellEnd"/>
+      <w:r>
+        <w:rPr>
+          <w:rFonts w:eastAsia="Times New Roman"/>
+          <w:color w:val="000000"/>
+          <w:shd w:val="clear" w:color="auto" w:fill="FFFFFF"/>
+        </w:rPr>
+        <w:t>=false -- overrides the parameter file)</w:t>
       </w:r>
       <w:r>
         <w:rPr>
@@ -2889,7 +4488,23 @@
           <w:color w:val="000000"/>
         </w:rPr>
         <w:br/>
-        <w:t>export LD_LIBRARY_PATH=/usr/local/lib:$LD_LIBRARY_PATH</w:t>
+        <w:t>export LD_LIBRARY_PATH=/</w:t>
+      </w:r>
+      <w:proofErr w:type="spellStart"/>
+      <w:r>
+        <w:rPr>
+          <w:rFonts w:eastAsia="Times New Roman"/>
+          <w:color w:val="000000"/>
+        </w:rPr>
+        <w:t>usr</w:t>
+      </w:r>
+      <w:proofErr w:type="spellEnd"/>
+      <w:r>
+        <w:rPr>
+          <w:rFonts w:eastAsia="Times New Roman"/>
+          <w:color w:val="000000"/>
+        </w:rPr>
+        <w:t>/local/lib:$LD_LIBRARY_PATH</w:t>
       </w:r>
       <w:r>
         <w:rPr>
@@ -2919,7 +4534,23 @@
           <w:color w:val="000000"/>
         </w:rPr>
         <w:br/>
-        <w:t>export LD_LIBRARY_PATH=/usr/local/li</w:t>
+        <w:t>export LD_LIBRARY_PATH=/</w:t>
+      </w:r>
+      <w:proofErr w:type="spellStart"/>
+      <w:r>
+        <w:rPr>
+          <w:rFonts w:eastAsia="Times New Roman"/>
+          <w:color w:val="000000"/>
+        </w:rPr>
+        <w:t>usr</w:t>
+      </w:r>
+      <w:proofErr w:type="spellEnd"/>
+      <w:r>
+        <w:rPr>
+          <w:rFonts w:eastAsia="Times New Roman"/>
+          <w:color w:val="000000"/>
+        </w:rPr>
+        <w:t>/local/li</w:t>
       </w:r>
       <w:r>
         <w:rPr>
@@ -2949,7 +4580,22 @@
           <w:color w:val="000000"/>
         </w:rPr>
         <w:br/>
-        <w:t>duchamp –f *.fits [default parameters]</w:t>
+      </w:r>
+      <w:proofErr w:type="spellStart"/>
+      <w:r>
+        <w:rPr>
+          <w:rFonts w:eastAsia="Times New Roman"/>
+          <w:color w:val="000000"/>
+        </w:rPr>
+        <w:t>duchamp</w:t>
+      </w:r>
+      <w:proofErr w:type="spellEnd"/>
+      <w:r>
+        <w:rPr>
+          <w:rFonts w:eastAsia="Times New Roman"/>
+          <w:color w:val="000000"/>
+        </w:rPr>
+        <w:t xml:space="preserve"> –f *.fits [default parameters]</w:t>
       </w:r>
       <w:r>
         <w:rPr>
@@ -2957,22 +4603,70 @@
           <w:color w:val="000000"/>
         </w:rPr>
         <w:br/>
-        <w:t>Duchamp –p *.pits *.param [with your parameters]</w:t>
-      </w:r>
-    </w:p>
-    <w:p>
-      <w:pPr>
-        <w:rPr>
-          <w:rFonts w:eastAsia="Times New Roman"/>
-          <w:color w:val="000000"/>
-        </w:rPr>
-      </w:pPr>
-      <w:r>
-        <w:rPr>
-          <w:rFonts w:eastAsia="Times New Roman"/>
-          <w:color w:val="000000"/>
-        </w:rPr>
-        <w:t>Output of suchamp: list of the detectons, map of detections and moments, spectra of the detections</w:t>
+        <w:t>Duchamp –p *.pits *.</w:t>
+      </w:r>
+      <w:proofErr w:type="spellStart"/>
+      <w:r>
+        <w:rPr>
+          <w:rFonts w:eastAsia="Times New Roman"/>
+          <w:color w:val="000000"/>
+        </w:rPr>
+        <w:t>param</w:t>
+      </w:r>
+      <w:proofErr w:type="spellEnd"/>
+      <w:r>
+        <w:rPr>
+          <w:rFonts w:eastAsia="Times New Roman"/>
+          <w:color w:val="000000"/>
+        </w:rPr>
+        <w:t xml:space="preserve"> [with your parameters]</w:t>
+      </w:r>
+    </w:p>
+    <w:p>
+      <w:pPr>
+        <w:rPr>
+          <w:rFonts w:eastAsia="Times New Roman"/>
+          <w:color w:val="000000"/>
+        </w:rPr>
+      </w:pPr>
+      <w:r>
+        <w:rPr>
+          <w:rFonts w:eastAsia="Times New Roman"/>
+          <w:color w:val="000000"/>
+        </w:rPr>
+        <w:t xml:space="preserve">Output of </w:t>
+      </w:r>
+      <w:proofErr w:type="spellStart"/>
+      <w:r>
+        <w:rPr>
+          <w:rFonts w:eastAsia="Times New Roman"/>
+          <w:color w:val="000000"/>
+        </w:rPr>
+        <w:t>suchamp</w:t>
+      </w:r>
+      <w:proofErr w:type="spellEnd"/>
+      <w:r>
+        <w:rPr>
+          <w:rFonts w:eastAsia="Times New Roman"/>
+          <w:color w:val="000000"/>
+        </w:rPr>
+        <w:t xml:space="preserve">: list of the </w:t>
+      </w:r>
+      <w:proofErr w:type="spellStart"/>
+      <w:r>
+        <w:rPr>
+          <w:rFonts w:eastAsia="Times New Roman"/>
+          <w:color w:val="000000"/>
+        </w:rPr>
+        <w:t>detectons</w:t>
+      </w:r>
+      <w:proofErr w:type="spellEnd"/>
+      <w:r>
+        <w:rPr>
+          <w:rFonts w:eastAsia="Times New Roman"/>
+          <w:color w:val="000000"/>
+        </w:rPr>
+        <w:t>, map of detections and moments, spectra of the detections</w:t>
       </w:r>
     </w:p>
     <w:p>
@@ -2997,12 +4691,53 @@
           <w:color w:val="000000"/>
         </w:rPr>
       </w:pPr>
-      <w:r>
-        <w:rPr>
-          <w:rFonts w:eastAsia="Times New Roman"/>
-          <w:color w:val="000000"/>
-        </w:rPr>
-        <w:t xml:space="preserve">Exportfits(imagename=, fitsimage=, </w:t>
+      <w:proofErr w:type="spellStart"/>
+      <w:r>
+        <w:rPr>
+          <w:rFonts w:eastAsia="Times New Roman"/>
+          <w:color w:val="000000"/>
+        </w:rPr>
+        <w:t>Exportfits</w:t>
+      </w:r>
+      <w:proofErr w:type="spellEnd"/>
+      <w:r>
+        <w:rPr>
+          <w:rFonts w:eastAsia="Times New Roman"/>
+          <w:color w:val="000000"/>
+        </w:rPr>
+        <w:t>(</w:t>
+      </w:r>
+      <w:proofErr w:type="spellStart"/>
+      <w:r>
+        <w:rPr>
+          <w:rFonts w:eastAsia="Times New Roman"/>
+          <w:color w:val="000000"/>
+        </w:rPr>
+        <w:t>imagename</w:t>
+      </w:r>
+      <w:proofErr w:type="spellEnd"/>
+      <w:r>
+        <w:rPr>
+          <w:rFonts w:eastAsia="Times New Roman"/>
+          <w:color w:val="000000"/>
+        </w:rPr>
+        <w:t xml:space="preserve">=, </w:t>
+      </w:r>
+      <w:proofErr w:type="spellStart"/>
+      <w:r>
+        <w:rPr>
+          <w:rFonts w:eastAsia="Times New Roman"/>
+          <w:color w:val="000000"/>
+        </w:rPr>
+        <w:t>fitsimage</w:t>
+      </w:r>
+      <w:proofErr w:type="spellEnd"/>
+      <w:r>
+        <w:rPr>
+          <w:rFonts w:eastAsia="Times New Roman"/>
+          <w:color w:val="000000"/>
+        </w:rPr>
+        <w:t xml:space="preserve">=, </w:t>
       </w:r>
       <w:r>
         <w:rPr>
@@ -3018,12 +4753,14 @@
           <w:color w:val="000000"/>
         </w:rPr>
       </w:pPr>
-      <w:r>
-        <w:rPr>
-          <w:color w:val="000000"/>
-        </w:rPr>
-        <w:t xml:space="preserve">flaggedChannels </w:t>
-      </w:r>
+      <w:proofErr w:type="spellStart"/>
+      <w:r>
+        <w:rPr>
+          <w:color w:val="000000"/>
+        </w:rPr>
+        <w:t>flaggedChannels</w:t>
+      </w:r>
+      <w:proofErr w:type="spellEnd"/>
       <w:r>
         <w:rPr>
           <w:color w:val="000000"/>
@@ -3034,6 +4771,12 @@
         <w:rPr>
           <w:color w:val="000000"/>
         </w:rPr>
+        <w:t xml:space="preserve"> </w:t>
+      </w:r>
+      <w:r>
+        <w:rPr>
+          <w:color w:val="000000"/>
+        </w:rPr>
         <w:t xml:space="preserve"> 0,1,2…</w:t>
       </w:r>
       <w:r>
@@ -3055,14 +4798,62 @@
           <w:rFonts w:eastAsia="Times New Roman"/>
           <w:color w:val="000000"/>
         </w:rPr>
-        <w:t>plot_rms.py – will read the input file ofg Duchamp ready images, calculate rms p</w:t>
-      </w:r>
-      <w:r>
-        <w:rPr>
-          <w:rFonts w:eastAsia="Times New Roman"/>
-          <w:color w:val="000000"/>
-        </w:rPr>
-        <w:t>er channel, and choose outliers .output is a Duchamp.in input file to ducham script, with the list of flagged channels</w:t>
+        <w:t xml:space="preserve">plot_rms.py – will read the input file </w:t>
+      </w:r>
+      <w:proofErr w:type="spellStart"/>
+      <w:r>
+        <w:rPr>
+          <w:rFonts w:eastAsia="Times New Roman"/>
+          <w:color w:val="000000"/>
+        </w:rPr>
+        <w:t>ofg</w:t>
+      </w:r>
+      <w:proofErr w:type="spellEnd"/>
+      <w:r>
+        <w:rPr>
+          <w:rFonts w:eastAsia="Times New Roman"/>
+          <w:color w:val="000000"/>
+        </w:rPr>
+        <w:t xml:space="preserve"> Duchamp ready images, calculate </w:t>
+      </w:r>
+      <w:proofErr w:type="spellStart"/>
+      <w:r>
+        <w:rPr>
+          <w:rFonts w:eastAsia="Times New Roman"/>
+          <w:color w:val="000000"/>
+        </w:rPr>
+        <w:t>rms</w:t>
+      </w:r>
+      <w:proofErr w:type="spellEnd"/>
+      <w:r>
+        <w:rPr>
+          <w:rFonts w:eastAsia="Times New Roman"/>
+          <w:color w:val="000000"/>
+        </w:rPr>
+        <w:t xml:space="preserve"> p</w:t>
+      </w:r>
+      <w:r>
+        <w:rPr>
+          <w:rFonts w:eastAsia="Times New Roman"/>
+          <w:color w:val="000000"/>
+        </w:rPr>
+        <w:t xml:space="preserve">er channel, and choose outliers .output is a Duchamp.in input file to </w:t>
+      </w:r>
+      <w:proofErr w:type="spellStart"/>
+      <w:r>
+        <w:rPr>
+          <w:rFonts w:eastAsia="Times New Roman"/>
+          <w:color w:val="000000"/>
+        </w:rPr>
+        <w:t>ducham</w:t>
+      </w:r>
+      <w:proofErr w:type="spellEnd"/>
+      <w:r>
+        <w:rPr>
+          <w:rFonts w:eastAsia="Times New Roman"/>
+          <w:color w:val="000000"/>
+        </w:rPr>
+        <w:t xml:space="preserve"> script, with the list of flagged channels</w:t>
       </w:r>
     </w:p>
     <w:p>
@@ -3107,8 +4898,17 @@
           <w:rFonts w:eastAsia="Times New Roman"/>
           <w:color w:val="000000"/>
         </w:rPr>
-        <w:t>Possible spectral and spatial smothing</w:t>
-      </w:r>
+        <w:t xml:space="preserve">Possible spectral and spatial </w:t>
+      </w:r>
+      <w:proofErr w:type="spellStart"/>
+      <w:r>
+        <w:rPr>
+          <w:rFonts w:eastAsia="Times New Roman"/>
+          <w:color w:val="000000"/>
+        </w:rPr>
+        <w:t>smothing</w:t>
+      </w:r>
+      <w:proofErr w:type="spellEnd"/>
     </w:p>
     <w:p>
       <w:pPr>
@@ -3174,8 +4974,17 @@
           <w:rFonts w:eastAsia="Times New Roman"/>
           <w:color w:val="000000"/>
         </w:rPr>
-        <w:t>fits files for Duchamp are in each calibrator folder inside for_duchamp</w:t>
-      </w:r>
+        <w:t xml:space="preserve">fits files for Duchamp are in each calibrator folder inside </w:t>
+      </w:r>
+      <w:proofErr w:type="spellStart"/>
+      <w:r>
+        <w:rPr>
+          <w:rFonts w:eastAsia="Times New Roman"/>
+          <w:color w:val="000000"/>
+        </w:rPr>
+        <w:t>for_duchamp</w:t>
+      </w:r>
+      <w:proofErr w:type="spellEnd"/>
     </w:p>
     <w:p>
       <w:pPr>
@@ -3218,7 +5027,23 @@
           <w:rFonts w:eastAsia="Times New Roman"/>
           <w:color w:val="000000"/>
         </w:rPr>
-        <w:t>the list of cubes (cubes.list)</w:t>
+        <w:t>the list of cubes (</w:t>
+      </w:r>
+      <w:proofErr w:type="spellStart"/>
+      <w:r>
+        <w:rPr>
+          <w:rFonts w:eastAsia="Times New Roman"/>
+          <w:color w:val="000000"/>
+        </w:rPr>
+        <w:t>cubes.list</w:t>
+      </w:r>
+      <w:proofErr w:type="spellEnd"/>
+      <w:r>
+        <w:rPr>
+          <w:rFonts w:eastAsia="Times New Roman"/>
+          <w:color w:val="000000"/>
+        </w:rPr>
+        <w:t>)</w:t>
       </w:r>
       <w:r>
         <w:rPr>
@@ -3248,7 +5073,39 @@
           <w:rFonts w:eastAsia="Times New Roman"/>
           <w:color w:val="000000"/>
         </w:rPr>
-        <w:t>running Duchamp on J1924-2914, not all cubes yet but most. Some are empty, oter shave few deftections and then 1000…</w:t>
+        <w:t xml:space="preserve">running Duchamp on J1924-2914, not all cubes yet but most. Some are empty, </w:t>
+      </w:r>
+      <w:proofErr w:type="spellStart"/>
+      <w:r>
+        <w:rPr>
+          <w:rFonts w:eastAsia="Times New Roman"/>
+          <w:color w:val="000000"/>
+        </w:rPr>
+        <w:t>oter</w:t>
+      </w:r>
+      <w:proofErr w:type="spellEnd"/>
+      <w:r>
+        <w:rPr>
+          <w:rFonts w:eastAsia="Times New Roman"/>
+          <w:color w:val="000000"/>
+        </w:rPr>
+        <w:t xml:space="preserve"> shave few </w:t>
+      </w:r>
+      <w:proofErr w:type="spellStart"/>
+      <w:r>
+        <w:rPr>
+          <w:rFonts w:eastAsia="Times New Roman"/>
+          <w:color w:val="000000"/>
+        </w:rPr>
+        <w:t>deftections</w:t>
+      </w:r>
+      <w:proofErr w:type="spellEnd"/>
+      <w:r>
+        <w:rPr>
+          <w:rFonts w:eastAsia="Times New Roman"/>
+          <w:color w:val="000000"/>
+        </w:rPr>
+        <w:t xml:space="preserve"> and then 1000…</w:t>
       </w:r>
     </w:p>
     <w:p>
@@ -3270,7 +5127,21 @@
         <w:rPr>
           <w:rFonts w:eastAsia="Times New Roman"/>
         </w:rPr>
-        <w:t>Testing duchamp parameters</w:t>
+        <w:t xml:space="preserve">Testing </w:t>
+      </w:r>
+      <w:proofErr w:type="spellStart"/>
+      <w:r>
+        <w:rPr>
+          <w:rFonts w:eastAsia="Times New Roman"/>
+        </w:rPr>
+        <w:t>duchamp</w:t>
+      </w:r>
+      <w:proofErr w:type="spellEnd"/>
+      <w:r>
+        <w:rPr>
+          <w:rFonts w:eastAsia="Times New Roman"/>
+        </w:rPr>
+        <w:t xml:space="preserve"> parameters</w:t>
       </w:r>
       <w:bookmarkEnd w:id="9"/>
     </w:p>
@@ -3395,9 +5266,11 @@
             <w:pPr>
               <w:cnfStyle w:val="000000000000" w:firstRow="0" w:lastRow="0" w:firstColumn="0" w:lastColumn="0" w:oddVBand="0" w:evenVBand="0" w:oddHBand="0" w:evenHBand="0" w:firstRowFirstColumn="0" w:firstRowLastColumn="0" w:lastRowFirstColumn="0" w:lastRowLastColumn="0"/>
             </w:pPr>
+            <w:proofErr w:type="spellStart"/>
             <w:r>
               <w:t>SN_cut</w:t>
             </w:r>
+            <w:proofErr w:type="spellEnd"/>
           </w:p>
         </w:tc>
         <w:tc>
@@ -3457,8 +5330,12 @@
             </w:r>
             <w:r>
               <w:br/>
+            </w:r>
+            <w:proofErr w:type="spellStart"/>
+            <w:r>
               <w:t>smooth_param</w:t>
             </w:r>
+            <w:proofErr w:type="spellEnd"/>
           </w:p>
         </w:tc>
         <w:tc>
@@ -9384,9 +11261,11 @@
             <w:pPr>
               <w:cnfStyle w:val="000000000000" w:firstRow="0" w:lastRow="0" w:firstColumn="0" w:lastColumn="0" w:oddVBand="0" w:evenVBand="0" w:oddHBand="0" w:evenHBand="0" w:firstRowFirstColumn="0" w:firstRowLastColumn="0" w:lastRowFirstColumn="0" w:lastRowLastColumn="0"/>
             </w:pPr>
+            <w:proofErr w:type="spellStart"/>
             <w:r>
               <w:t>SN_cut</w:t>
             </w:r>
+            <w:proofErr w:type="spellEnd"/>
           </w:p>
         </w:tc>
         <w:tc>
@@ -9446,8 +11325,12 @@
             </w:r>
             <w:r>
               <w:br/>
+            </w:r>
+            <w:proofErr w:type="spellStart"/>
+            <w:r>
               <w:t>smooth_param</w:t>
             </w:r>
+            <w:proofErr w:type="spellEnd"/>
           </w:p>
         </w:tc>
         <w:tc>
@@ -11675,7 +13558,23 @@
           <w:rFonts w:eastAsia="Times New Roman"/>
           <w:color w:val="000000"/>
         </w:rPr>
-        <w:t>What cubesingle does?</w:t>
+        <w:t xml:space="preserve">What </w:t>
+      </w:r>
+      <w:proofErr w:type="spellStart"/>
+      <w:r>
+        <w:rPr>
+          <w:rFonts w:eastAsia="Times New Roman"/>
+          <w:color w:val="000000"/>
+        </w:rPr>
+        <w:t>cubesingle</w:t>
+      </w:r>
+      <w:proofErr w:type="spellEnd"/>
+      <w:r>
+        <w:rPr>
+          <w:rFonts w:eastAsia="Times New Roman"/>
+          <w:color w:val="000000"/>
+        </w:rPr>
+        <w:t xml:space="preserve"> does?</w:t>
       </w:r>
     </w:p>
     <w:p>
@@ -11700,12 +13599,101 @@
           <w:color w:val="000000"/>
         </w:rPr>
       </w:pPr>
-      <w:r>
-        <w:rPr>
-          <w:rFonts w:eastAsia="Times New Roman"/>
-          <w:color w:val="000000"/>
-        </w:rPr>
-        <w:t>cubesingle: decide which spw’s  are important, then performs uvcontsub onthese selected ones. Important spws: not epeating frequency coverage, not to narrow ones, pairing ones laying close enough</w:t>
+      <w:proofErr w:type="spellStart"/>
+      <w:r>
+        <w:rPr>
+          <w:rFonts w:eastAsia="Times New Roman"/>
+          <w:color w:val="000000"/>
+        </w:rPr>
+        <w:t>cubesingle</w:t>
+      </w:r>
+      <w:proofErr w:type="spellEnd"/>
+      <w:r>
+        <w:rPr>
+          <w:rFonts w:eastAsia="Times New Roman"/>
+          <w:color w:val="000000"/>
+        </w:rPr>
+        <w:t xml:space="preserve">: decide which </w:t>
+      </w:r>
+      <w:proofErr w:type="spellStart"/>
+      <w:r>
+        <w:rPr>
+          <w:rFonts w:eastAsia="Times New Roman"/>
+          <w:color w:val="000000"/>
+        </w:rPr>
+        <w:t>spw’s</w:t>
+      </w:r>
+      <w:proofErr w:type="spellEnd"/>
+      <w:r>
+        <w:rPr>
+          <w:rFonts w:eastAsia="Times New Roman"/>
+          <w:color w:val="000000"/>
+        </w:rPr>
+        <w:t xml:space="preserve">  are important, then performs </w:t>
+      </w:r>
+      <w:proofErr w:type="spellStart"/>
+      <w:r>
+        <w:rPr>
+          <w:rFonts w:eastAsia="Times New Roman"/>
+          <w:color w:val="000000"/>
+        </w:rPr>
+        <w:t>uvcontsub</w:t>
+      </w:r>
+      <w:proofErr w:type="spellEnd"/>
+      <w:r>
+        <w:rPr>
+          <w:rFonts w:eastAsia="Times New Roman"/>
+          <w:color w:val="000000"/>
+        </w:rPr>
+        <w:t xml:space="preserve"> </w:t>
+      </w:r>
+      <w:proofErr w:type="spellStart"/>
+      <w:r>
+        <w:rPr>
+          <w:rFonts w:eastAsia="Times New Roman"/>
+          <w:color w:val="000000"/>
+        </w:rPr>
+        <w:t>onthese</w:t>
+      </w:r>
+      <w:proofErr w:type="spellEnd"/>
+      <w:r>
+        <w:rPr>
+          <w:rFonts w:eastAsia="Times New Roman"/>
+          <w:color w:val="000000"/>
+        </w:rPr>
+        <w:t xml:space="preserve"> selected ones. Important </w:t>
+      </w:r>
+      <w:proofErr w:type="spellStart"/>
+      <w:r>
+        <w:rPr>
+          <w:rFonts w:eastAsia="Times New Roman"/>
+          <w:color w:val="000000"/>
+        </w:rPr>
+        <w:t>spws</w:t>
+      </w:r>
+      <w:proofErr w:type="spellEnd"/>
+      <w:r>
+        <w:rPr>
+          <w:rFonts w:eastAsia="Times New Roman"/>
+          <w:color w:val="000000"/>
+        </w:rPr>
+        <w:t xml:space="preserve">: not </w:t>
+      </w:r>
+      <w:proofErr w:type="spellStart"/>
+      <w:r>
+        <w:rPr>
+          <w:rFonts w:eastAsia="Times New Roman"/>
+          <w:color w:val="000000"/>
+        </w:rPr>
+        <w:t>epeating</w:t>
+      </w:r>
+      <w:proofErr w:type="spellEnd"/>
+      <w:r>
+        <w:rPr>
+          <w:rFonts w:eastAsia="Times New Roman"/>
+          <w:color w:val="000000"/>
+        </w:rPr>
+        <w:t xml:space="preserve"> frequency coverage, not to narrow ones, pairing ones laying close enough</w:t>
       </w:r>
       <w:r>
         <w:rPr>
@@ -11713,15 +13701,56 @@
           <w:color w:val="000000"/>
         </w:rPr>
         <w:br/>
-        <w:t>Still needs: pixelsize an dimsize bet</w:t>
-      </w:r>
-      <w:r>
-        <w:rPr>
-          <w:rFonts w:eastAsia="Times New Roman"/>
-          <w:color w:val="000000"/>
-        </w:rPr>
-        <w:t>ter suited for the sourcefind</w:t>
-      </w:r>
+        <w:t xml:space="preserve">Still needs: </w:t>
+      </w:r>
+      <w:proofErr w:type="spellStart"/>
+      <w:r>
+        <w:rPr>
+          <w:rFonts w:eastAsia="Times New Roman"/>
+          <w:color w:val="000000"/>
+        </w:rPr>
+        <w:t>pixelsize</w:t>
+      </w:r>
+      <w:proofErr w:type="spellEnd"/>
+      <w:r>
+        <w:rPr>
+          <w:rFonts w:eastAsia="Times New Roman"/>
+          <w:color w:val="000000"/>
+        </w:rPr>
+        <w:t xml:space="preserve"> an </w:t>
+      </w:r>
+      <w:proofErr w:type="spellStart"/>
+      <w:r>
+        <w:rPr>
+          <w:rFonts w:eastAsia="Times New Roman"/>
+          <w:color w:val="000000"/>
+        </w:rPr>
+        <w:t>dimsize</w:t>
+      </w:r>
+      <w:proofErr w:type="spellEnd"/>
+      <w:r>
+        <w:rPr>
+          <w:rFonts w:eastAsia="Times New Roman"/>
+          <w:color w:val="000000"/>
+        </w:rPr>
+        <w:t xml:space="preserve"> bet</w:t>
+      </w:r>
+      <w:r>
+        <w:rPr>
+          <w:rFonts w:eastAsia="Times New Roman"/>
+          <w:color w:val="000000"/>
+        </w:rPr>
+        <w:t xml:space="preserve">ter suited for the </w:t>
+      </w:r>
+      <w:proofErr w:type="spellStart"/>
+      <w:r>
+        <w:rPr>
+          <w:rFonts w:eastAsia="Times New Roman"/>
+          <w:color w:val="000000"/>
+        </w:rPr>
+        <w:t>sourcefind</w:t>
+      </w:r>
+      <w:proofErr w:type="spellEnd"/>
     </w:p>
     <w:p>
       <w:r>
@@ -11739,27 +13768,68 @@
       </w:r>
       <w:r>
         <w:br/>
-        <w:t>imsize &lt;- fwhm</w:t>
+      </w:r>
+      <w:proofErr w:type="spellStart"/>
+      <w:r>
+        <w:t>imsize</w:t>
+      </w:r>
+      <w:proofErr w:type="spellEnd"/>
+      <w:r>
+        <w:t xml:space="preserve"> &lt;- </w:t>
+      </w:r>
+      <w:proofErr w:type="spellStart"/>
+      <w:r>
+        <w:t>fwhm</w:t>
       </w:r>
       <w:r>
         <w:t>_beam</w:t>
       </w:r>
+      <w:proofErr w:type="spellEnd"/>
       <w:r>
         <w:t xml:space="preserve"> *1.5</w:t>
       </w:r>
       <w:r>
         <w:br/>
-        <w:t>applying uv_taper =True, outertaper=0.5”</w:t>
-      </w:r>
-    </w:p>
-    <w:p>
-      <w:r>
-        <w:t>Measuring rmsof the cube</w:t>
-      </w:r>
-    </w:p>
-    <w:p>
-      <w:r>
-        <w:t>Rms – root mean square</w:t>
+        <w:t xml:space="preserve">applying </w:t>
+      </w:r>
+      <w:proofErr w:type="spellStart"/>
+      <w:r>
+        <w:t>uv_taper</w:t>
+      </w:r>
+      <w:proofErr w:type="spellEnd"/>
+      <w:r>
+        <w:t xml:space="preserve"> =True, </w:t>
+      </w:r>
+      <w:proofErr w:type="spellStart"/>
+      <w:r>
+        <w:t>outertaper</w:t>
+      </w:r>
+      <w:proofErr w:type="spellEnd"/>
+      <w:r>
+        <w:t>=0.5”</w:t>
+      </w:r>
+    </w:p>
+    <w:p>
+      <w:r>
+        <w:t xml:space="preserve">Measuring </w:t>
+      </w:r>
+      <w:proofErr w:type="spellStart"/>
+      <w:r>
+        <w:t>rmsof</w:t>
+      </w:r>
+      <w:proofErr w:type="spellEnd"/>
+      <w:r>
+        <w:t xml:space="preserve"> the cube</w:t>
+      </w:r>
+    </w:p>
+    <w:p>
+      <w:proofErr w:type="spellStart"/>
+      <w:r>
+        <w:t>Rms</w:t>
+      </w:r>
+      <w:proofErr w:type="spellEnd"/>
+      <w:r>
+        <w:t xml:space="preserve"> – root mean square</w:t>
       </w:r>
     </w:p>
     <w:p>
@@ -11806,22 +13876,48 @@
     </w:p>
     <w:p>
       <w:r>
-        <w:t>measure rms after the cube formation</w:t>
+        <w:t xml:space="preserve">measure </w:t>
+      </w:r>
+      <w:proofErr w:type="spellStart"/>
+      <w:r>
+        <w:t>rms</w:t>
+      </w:r>
+      <w:proofErr w:type="spellEnd"/>
+      <w:r>
+        <w:t xml:space="preserve"> after the cube formation</w:t>
       </w:r>
       <w:r>
         <w:br/>
       </w:r>
-      <w:r>
-        <w:t xml:space="preserve">rms = </w:t>
-      </w:r>
-      <w:r>
-        <w:t>imstat (</w:t>
+      <w:proofErr w:type="spellStart"/>
+      <w:r>
+        <w:t>rms</w:t>
+      </w:r>
+      <w:proofErr w:type="spellEnd"/>
+      <w:r>
+        <w:t xml:space="preserve"> = </w:t>
+      </w:r>
+      <w:proofErr w:type="spellStart"/>
+      <w:r>
+        <w:t>imstat</w:t>
+      </w:r>
+      <w:proofErr w:type="spellEnd"/>
+      <w:r>
+        <w:t xml:space="preserve"> (</w:t>
       </w:r>
       <w:r>
         <w:t>’*.image’)</w:t>
       </w:r>
       <w:r>
-        <w:t>[‘rms’]</w:t>
+        <w:t>[‘</w:t>
+      </w:r>
+      <w:proofErr w:type="spellStart"/>
+      <w:r>
+        <w:t>rms</w:t>
+      </w:r>
+      <w:proofErr w:type="spellEnd"/>
+      <w:r>
+        <w:t>’]</w:t>
       </w:r>
       <w:r>
         <w:t>[0]</w:t>
@@ -11829,12 +13925,44 @@
     </w:p>
     <w:p>
       <w:r>
-        <w:t>clean crashed due to large number of opened files provided in the list: introducing “concat” as the solution. For each spw selection the new concat_spw file is created which is the cleaned and is forming a cube. The change is incorporated into the code.</w:t>
-      </w:r>
-    </w:p>
-    <w:p>
-      <w:r>
-        <w:t>Note: tclean provided the same error, due to large number of opened files</w:t>
+        <w:t>clean crashed due to large number of opened files provided in the list: introducing “</w:t>
+      </w:r>
+      <w:proofErr w:type="spellStart"/>
+      <w:r>
+        <w:t>concat</w:t>
+      </w:r>
+      <w:proofErr w:type="spellEnd"/>
+      <w:r>
+        <w:t xml:space="preserve">” as the solution. For each </w:t>
+      </w:r>
+      <w:proofErr w:type="spellStart"/>
+      <w:r>
+        <w:t>spw</w:t>
+      </w:r>
+      <w:proofErr w:type="spellEnd"/>
+      <w:r>
+        <w:t xml:space="preserve"> selection the new </w:t>
+      </w:r>
+      <w:proofErr w:type="spellStart"/>
+      <w:r>
+        <w:t>concat_spw</w:t>
+      </w:r>
+      <w:proofErr w:type="spellEnd"/>
+      <w:r>
+        <w:t xml:space="preserve"> file is created which is the cleaned and is forming a cube. The change is incorporated into the code.</w:t>
+      </w:r>
+    </w:p>
+    <w:p>
+      <w:r>
+        <w:t xml:space="preserve">Note: </w:t>
+      </w:r>
+      <w:proofErr w:type="spellStart"/>
+      <w:r>
+        <w:t>tclean</w:t>
+      </w:r>
+      <w:proofErr w:type="spellEnd"/>
+      <w:r>
+        <w:t xml:space="preserve"> provided the same error, due to large number of opened files</w:t>
       </w:r>
     </w:p>
     <w:p>
@@ -11843,36 +13971,142 @@
           <w:color w:val="333333"/>
         </w:rPr>
       </w:pPr>
+      <w:proofErr w:type="spellStart"/>
       <w:r>
         <w:rPr>
           <w:color w:val="333333"/>
         </w:rPr>
-        <w:t xml:space="preserve">au.pickCellSize(vis='', spw='', npix=5, intent='OBSERVE_TARGET#ON_SOURCE', imsize=False, </w:t>
-      </w:r>
-    </w:p>
-    <w:p>
-      <w:pPr>
+        <w:t>au.pickCellSize</w:t>
+      </w:r>
+      <w:proofErr w:type="spellEnd"/>
+      <w:r>
         <w:rPr>
           <w:color w:val="333333"/>
         </w:rPr>
-      </w:pPr>
+        <w:t xml:space="preserve">(vis='', </w:t>
+      </w:r>
+      <w:proofErr w:type="spellStart"/>
       <w:r>
         <w:rPr>
           <w:color w:val="333333"/>
         </w:rPr>
-        <w:t xml:space="preserve">       maxBaselinePercentile=95, cellstring=False, roundcell=2, compare=False, pblevel=0.2, </w:t>
-      </w:r>
-    </w:p>
-    <w:p>
-      <w:pPr>
+        <w:t>spw</w:t>
+      </w:r>
+      <w:proofErr w:type="spellEnd"/>
+      <w:r>
         <w:rPr>
           <w:color w:val="333333"/>
         </w:rPr>
-      </w:pPr>
+        <w:t xml:space="preserve">='', </w:t>
+      </w:r>
+      <w:proofErr w:type="spellStart"/>
       <w:r>
         <w:rPr>
           <w:color w:val="333333"/>
         </w:rPr>
+        <w:t>npix</w:t>
+      </w:r>
+      <w:proofErr w:type="spellEnd"/>
+      <w:r>
+        <w:rPr>
+          <w:color w:val="333333"/>
+        </w:rPr>
+        <w:t xml:space="preserve">=5, intent='OBSERVE_TARGET#ON_SOURCE', </w:t>
+      </w:r>
+      <w:proofErr w:type="spellStart"/>
+      <w:r>
+        <w:rPr>
+          <w:color w:val="333333"/>
+        </w:rPr>
+        <w:t>imsize</w:t>
+      </w:r>
+      <w:proofErr w:type="spellEnd"/>
+      <w:r>
+        <w:rPr>
+          <w:color w:val="333333"/>
+        </w:rPr>
+        <w:t xml:space="preserve">=False, </w:t>
+      </w:r>
+    </w:p>
+    <w:p>
+      <w:pPr>
+        <w:rPr>
+          <w:color w:val="333333"/>
+        </w:rPr>
+      </w:pPr>
+      <w:r>
+        <w:rPr>
+          <w:color w:val="333333"/>
+        </w:rPr>
+        <w:t xml:space="preserve">       </w:t>
+      </w:r>
+      <w:proofErr w:type="spellStart"/>
+      <w:r>
+        <w:rPr>
+          <w:color w:val="333333"/>
+        </w:rPr>
+        <w:t>maxBaselinePercentile</w:t>
+      </w:r>
+      <w:proofErr w:type="spellEnd"/>
+      <w:r>
+        <w:rPr>
+          <w:color w:val="333333"/>
+        </w:rPr>
+        <w:t xml:space="preserve">=95, </w:t>
+      </w:r>
+      <w:proofErr w:type="spellStart"/>
+      <w:r>
+        <w:rPr>
+          <w:color w:val="333333"/>
+        </w:rPr>
+        <w:t>cellstring</w:t>
+      </w:r>
+      <w:proofErr w:type="spellEnd"/>
+      <w:r>
+        <w:rPr>
+          <w:color w:val="333333"/>
+        </w:rPr>
+        <w:t xml:space="preserve">=False, </w:t>
+      </w:r>
+      <w:proofErr w:type="spellStart"/>
+      <w:r>
+        <w:rPr>
+          <w:color w:val="333333"/>
+        </w:rPr>
+        <w:t>roundcell</w:t>
+      </w:r>
+      <w:proofErr w:type="spellEnd"/>
+      <w:r>
+        <w:rPr>
+          <w:color w:val="333333"/>
+        </w:rPr>
+        <w:t xml:space="preserve">=2, compare=False, </w:t>
+      </w:r>
+      <w:proofErr w:type="spellStart"/>
+      <w:r>
+        <w:rPr>
+          <w:color w:val="333333"/>
+        </w:rPr>
+        <w:t>pblevel</w:t>
+      </w:r>
+      <w:proofErr w:type="spellEnd"/>
+      <w:r>
+        <w:rPr>
+          <w:color w:val="333333"/>
+        </w:rPr>
+        <w:t xml:space="preserve">=0.2, </w:t>
+      </w:r>
+    </w:p>
+    <w:p>
+      <w:pPr>
+        <w:rPr>
+          <w:color w:val="333333"/>
+        </w:rPr>
+      </w:pPr>
+      <w:r>
+        <w:rPr>
+          <w:color w:val="333333"/>
+        </w:rPr>
         <w:t xml:space="preserve">       config='', frequency=0, verbose=True)</w:t>
       </w:r>
     </w:p>
@@ -11898,9 +14132,19 @@
       </w:r>
     </w:p>
     <w:p>
-      <w:r>
-        <w:t>Usint Lambda CDM in python to get angular sizes, distances etc: astropy.cosmology</w:t>
-      </w:r>
+      <w:proofErr w:type="spellStart"/>
+      <w:r>
+        <w:t>Usint</w:t>
+      </w:r>
+      <w:proofErr w:type="spellEnd"/>
+      <w:r>
+        <w:t xml:space="preserve"> Lambda CDM in python to get angular sizes, distances etc: </w:t>
+      </w:r>
+      <w:proofErr w:type="spellStart"/>
+      <w:r>
+        <w:t>astropy.cosmology</w:t>
+      </w:r>
+      <w:proofErr w:type="spellEnd"/>
     </w:p>
     <w:p/>
     <w:p>
@@ -11915,7 +14159,23 @@
     </w:p>
     <w:p>
       <w:r>
-        <w:t>For cube formaton 0.5 “ resolution was established  - uvtaper parameter for clean</w:t>
+        <w:t xml:space="preserve">For cube </w:t>
+      </w:r>
+      <w:proofErr w:type="spellStart"/>
+      <w:r>
+        <w:t>formaton</w:t>
+      </w:r>
+      <w:proofErr w:type="spellEnd"/>
+      <w:r>
+        <w:t xml:space="preserve"> 0.5 “ resolution was established  - </w:t>
+      </w:r>
+      <w:proofErr w:type="spellStart"/>
+      <w:r>
+        <w:t>uvtaper</w:t>
+      </w:r>
+      <w:proofErr w:type="spellEnd"/>
+      <w:r>
+        <w:t xml:space="preserve"> parameter for clean</w:t>
       </w:r>
       <w:r>
         <w:t xml:space="preserve"> </w:t>
@@ -11933,8 +14193,69 @@
     </w:p>
     <w:p>
       <w:r>
-        <w:t>Run with regular Duchamp params fiel, the dectection was found only because of its narrow peak. Onbly the peak was detected. If the detection had ust boxy-shape not aboeve 4 simga would be oitted</w:t>
-      </w:r>
+        <w:t xml:space="preserve">Run with regular Duchamp </w:t>
+      </w:r>
+      <w:proofErr w:type="spellStart"/>
+      <w:r>
+        <w:t>params</w:t>
+      </w:r>
+      <w:proofErr w:type="spellEnd"/>
+      <w:r>
+        <w:t xml:space="preserve"> </w:t>
+      </w:r>
+      <w:proofErr w:type="spellStart"/>
+      <w:r>
+        <w:t>fiel</w:t>
+      </w:r>
+      <w:proofErr w:type="spellEnd"/>
+      <w:r>
+        <w:t xml:space="preserve">, the </w:t>
+      </w:r>
+      <w:proofErr w:type="spellStart"/>
+      <w:r>
+        <w:t>dectection</w:t>
+      </w:r>
+      <w:proofErr w:type="spellEnd"/>
+      <w:r>
+        <w:t xml:space="preserve"> was found only because of its narrow peak. </w:t>
+      </w:r>
+      <w:proofErr w:type="spellStart"/>
+      <w:r>
+        <w:t>Onbly</w:t>
+      </w:r>
+      <w:proofErr w:type="spellEnd"/>
+      <w:r>
+        <w:t xml:space="preserve"> the peak was detected. If the detection had </w:t>
+      </w:r>
+      <w:proofErr w:type="spellStart"/>
+      <w:r>
+        <w:t>ust</w:t>
+      </w:r>
+      <w:proofErr w:type="spellEnd"/>
+      <w:r>
+        <w:t xml:space="preserve"> boxy-shape not </w:t>
+      </w:r>
+      <w:proofErr w:type="spellStart"/>
+      <w:r>
+        <w:t>aboeve</w:t>
+      </w:r>
+      <w:proofErr w:type="spellEnd"/>
+      <w:r>
+        <w:t xml:space="preserve"> 4 </w:t>
+      </w:r>
+      <w:proofErr w:type="spellStart"/>
+      <w:r>
+        <w:t>simga</w:t>
+      </w:r>
+      <w:proofErr w:type="spellEnd"/>
+      <w:r>
+        <w:t xml:space="preserve"> would be </w:t>
+      </w:r>
+      <w:proofErr w:type="spellStart"/>
+      <w:r>
+        <w:t>oitted</w:t>
+      </w:r>
+      <w:proofErr w:type="spellEnd"/>
     </w:p>
     <w:p>
       <w:pPr>
@@ -12390,7 +14711,23 @@
     </w:p>
     <w:p>
       <w:r>
-        <w:t xml:space="preserve">Cubes divided I to good and bad quality. Bad quality with thehunders/thousands of channels (why?), big jumps between spws etc. I will try to work on them later. </w:t>
+        <w:t xml:space="preserve">Cubes divided I to good and bad quality. Bad quality with </w:t>
+      </w:r>
+      <w:proofErr w:type="spellStart"/>
+      <w:r>
+        <w:t>thehunders</w:t>
+      </w:r>
+      <w:proofErr w:type="spellEnd"/>
+      <w:r>
+        <w:t xml:space="preserve">/thousands of channels (why?), big jumps between </w:t>
+      </w:r>
+      <w:proofErr w:type="spellStart"/>
+      <w:r>
+        <w:t>spws</w:t>
+      </w:r>
+      <w:proofErr w:type="spellEnd"/>
+      <w:r>
+        <w:t xml:space="preserve"> etc. I will try to work on them later. </w:t>
       </w:r>
     </w:p>
     <w:p>
@@ -12415,8 +14752,13 @@
         <w:t>band3 42</w:t>
       </w:r>
       <w:r>
-        <w:t xml:space="preserve"> -hist</w:t>
-      </w:r>
+        <w:t xml:space="preserve"> -</w:t>
+      </w:r>
+      <w:proofErr w:type="spellStart"/>
+      <w:r>
+        <w:t>hist</w:t>
+      </w:r>
+      <w:proofErr w:type="spellEnd"/>
     </w:p>
     <w:p>
       <w:r>
@@ -12431,16 +14773,26 @@
         <w:t>band6 44</w:t>
       </w:r>
       <w:r>
-        <w:t xml:space="preserve"> - hist</w:t>
-      </w:r>
+        <w:t xml:space="preserve"> - </w:t>
+      </w:r>
+      <w:proofErr w:type="spellStart"/>
+      <w:r>
+        <w:t>hist</w:t>
+      </w:r>
+      <w:proofErr w:type="spellEnd"/>
     </w:p>
     <w:p>
       <w:r>
         <w:t>band7 48</w:t>
       </w:r>
       <w:r>
-        <w:t xml:space="preserve"> - hist</w:t>
-      </w:r>
+        <w:t xml:space="preserve"> - </w:t>
+      </w:r>
+      <w:proofErr w:type="spellStart"/>
+      <w:r>
+        <w:t>hist</w:t>
+      </w:r>
+      <w:proofErr w:type="spellEnd"/>
     </w:p>
     <w:p>
       <w:r>
@@ -12473,7 +14825,31 @@
         <w:t>cubes</w:t>
       </w:r>
       <w:r>
-        <w:t xml:space="preserve"> [rms only for the cubes that were formed of course and for onels with rms &lt;0.5]</w:t>
+        <w:t xml:space="preserve"> [</w:t>
+      </w:r>
+      <w:proofErr w:type="spellStart"/>
+      <w:r>
+        <w:t>rms</w:t>
+      </w:r>
+      <w:proofErr w:type="spellEnd"/>
+      <w:r>
+        <w:t xml:space="preserve"> only for the cubes that were formed of course and for </w:t>
+      </w:r>
+      <w:proofErr w:type="spellStart"/>
+      <w:r>
+        <w:t>onels</w:t>
+      </w:r>
+      <w:proofErr w:type="spellEnd"/>
+      <w:r>
+        <w:t xml:space="preserve"> with </w:t>
+      </w:r>
+      <w:proofErr w:type="spellStart"/>
+      <w:r>
+        <w:t>rms</w:t>
+      </w:r>
+      <w:proofErr w:type="spellEnd"/>
+      <w:r>
+        <w:t xml:space="preserve"> &lt;0.5]</w:t>
       </w:r>
     </w:p>
     <w:p/>
@@ -12622,7 +14998,15 @@
     <w:p/>
     <w:p>
       <w:r>
-        <w:t xml:space="preserve">List of the cubes rms &gt; 0.5 </w:t>
+        <w:t xml:space="preserve">List of the cubes </w:t>
+      </w:r>
+      <w:proofErr w:type="spellStart"/>
+      <w:r>
+        <w:t>rms</w:t>
+      </w:r>
+      <w:proofErr w:type="spellEnd"/>
+      <w:r>
+        <w:t xml:space="preserve"> &gt; 0.5 </w:t>
       </w:r>
     </w:p>
     <w:p>
@@ -12761,7 +15145,31 @@
           <w:sz w:val="24"/>
           <w:szCs w:val="24"/>
         </w:rPr>
-        <w:t>uid___A001_Xa0_X132a.cube_1.J1733-1304_B7.image ms &gt; 0.5</w:t>
+        <w:t xml:space="preserve">uid___A001_Xa0_X132a.cube_1.J1733-1304_B7.image </w:t>
+      </w:r>
+      <w:proofErr w:type="spellStart"/>
+      <w:r>
+        <w:rPr>
+          <w:rFonts w:eastAsia="Times New Roman"/>
+          <w:b/>
+          <w:bCs/>
+          <w:color w:val="000000"/>
+          <w:sz w:val="24"/>
+          <w:szCs w:val="24"/>
+        </w:rPr>
+        <w:t>ms</w:t>
+      </w:r>
+      <w:proofErr w:type="spellEnd"/>
+      <w:r>
+        <w:rPr>
+          <w:rFonts w:eastAsia="Times New Roman"/>
+          <w:b/>
+          <w:bCs/>
+          <w:color w:val="000000"/>
+          <w:sz w:val="24"/>
+          <w:szCs w:val="24"/>
+        </w:rPr>
+        <w:t xml:space="preserve"> &gt; 0.5</w:t>
       </w:r>
     </w:p>
     <w:p>
@@ -12973,10 +15381,34 @@
         <w:t xml:space="preserve">Match_all.py takes the </w:t>
       </w:r>
       <w:r>
-        <w:t>Duchamp.in file with the input list fo r the Duchamp (filename and list of flagged channels)</w:t>
-      </w:r>
-      <w:r>
-        <w:t>.  It requires the *_results.txt and *_mock.txt , *stat fiels for each entry.It then compare the central pixels of the reported detection with plugged mock sources</w:t>
+        <w:t xml:space="preserve">Duchamp.in file with the input list </w:t>
+      </w:r>
+      <w:proofErr w:type="spellStart"/>
+      <w:r>
+        <w:t>fo</w:t>
+      </w:r>
+      <w:proofErr w:type="spellEnd"/>
+      <w:r>
+        <w:t xml:space="preserve"> r the Duchamp (filename and list of flagged channels)</w:t>
+      </w:r>
+      <w:r>
+        <w:t xml:space="preserve">.  It requires the *_results.txt and *_mock.txt , *stat </w:t>
+      </w:r>
+      <w:proofErr w:type="spellStart"/>
+      <w:r>
+        <w:t>fiels</w:t>
+      </w:r>
+      <w:proofErr w:type="spellEnd"/>
+      <w:r>
+        <w:t xml:space="preserve"> for each </w:t>
+      </w:r>
+      <w:proofErr w:type="spellStart"/>
+      <w:r>
+        <w:t>entry.It</w:t>
+      </w:r>
+      <w:proofErr w:type="spellEnd"/>
+      <w:r>
+        <w:t xml:space="preserve"> then compare the central pixels of the reported detection with plugged mock sources</w:t>
       </w:r>
       <w:r>
         <w:t>.</w:t>
@@ -12986,8 +15418,21 @@
       <w:r>
         <w:t xml:space="preserve">The output is </w:t>
       </w:r>
-      <w:r>
-        <w:t xml:space="preserve">ithe file *out for each entry, witht the detections SN and widths and also corresponding matches if matched. </w:t>
+      <w:proofErr w:type="spellStart"/>
+      <w:r>
+        <w:t>ithe</w:t>
+      </w:r>
+      <w:proofErr w:type="spellEnd"/>
+      <w:r>
+        <w:t xml:space="preserve"> file *out for each entry, </w:t>
+      </w:r>
+      <w:proofErr w:type="spellStart"/>
+      <w:r>
+        <w:t>witht</w:t>
+      </w:r>
+      <w:proofErr w:type="spellEnd"/>
+      <w:r>
+        <w:t xml:space="preserve"> the detections SN and widths and also corresponding matches if matched. </w:t>
       </w:r>
     </w:p>
     <w:p/>
@@ -12997,7 +15442,23 @@
       </w:pPr>
       <w:bookmarkStart w:id="15" w:name="_Toc519758575"/>
       <w:r>
-        <w:t>Indexes for duchamp results file for fixed treshhold option</w:t>
+        <w:t xml:space="preserve">Indexes for </w:t>
+      </w:r>
+      <w:proofErr w:type="spellStart"/>
+      <w:r>
+        <w:t>duchamp</w:t>
+      </w:r>
+      <w:proofErr w:type="spellEnd"/>
+      <w:r>
+        <w:t xml:space="preserve"> results file for fixed </w:t>
+      </w:r>
+      <w:proofErr w:type="spellStart"/>
+      <w:r>
+        <w:t>treshhold</w:t>
+      </w:r>
+      <w:proofErr w:type="spellEnd"/>
+      <w:r>
+        <w:t xml:space="preserve"> option</w:t>
       </w:r>
       <w:bookmarkEnd w:id="15"/>
     </w:p>
@@ -13043,26 +15504,48 @@
               <w:rPr>
                 <w:lang w:val="pl-PL"/>
               </w:rPr>
-              <w:t>0  Obj ID</w:t>
-            </w:r>
-          </w:p>
-        </w:tc>
-        <w:tc>
-          <w:tcPr>
-            <w:tcW w:w="1126" w:type="dxa"/>
-          </w:tcPr>
-          <w:p>
-            <w:pPr>
+              <w:t xml:space="preserve">0  </w:t>
+            </w:r>
+            <w:proofErr w:type="spellStart"/>
+            <w:r>
               <w:rPr>
                 <w:lang w:val="pl-PL"/>
               </w:rPr>
-            </w:pPr>
+              <w:t>Obj</w:t>
+            </w:r>
+            <w:proofErr w:type="spellEnd"/>
             <w:r>
               <w:rPr>
                 <w:lang w:val="pl-PL"/>
               </w:rPr>
-              <w:t>1 – Name</w:t>
-            </w:r>
+              <w:t xml:space="preserve"> ID</w:t>
+            </w:r>
+          </w:p>
+        </w:tc>
+        <w:tc>
+          <w:tcPr>
+            <w:tcW w:w="1126" w:type="dxa"/>
+          </w:tcPr>
+          <w:p>
+            <w:pPr>
+              <w:rPr>
+                <w:lang w:val="pl-PL"/>
+              </w:rPr>
+            </w:pPr>
+            <w:r>
+              <w:rPr>
+                <w:lang w:val="pl-PL"/>
+              </w:rPr>
+              <w:t xml:space="preserve">1 – </w:t>
+            </w:r>
+            <w:proofErr w:type="spellStart"/>
+            <w:r>
+              <w:rPr>
+                <w:lang w:val="pl-PL"/>
+              </w:rPr>
+              <w:t>Name</w:t>
+            </w:r>
+            <w:proofErr w:type="spellEnd"/>
           </w:p>
         </w:tc>
         <w:tc>
@@ -13169,7 +15652,21 @@
               <w:rPr>
                 <w:lang w:val="pl-PL"/>
               </w:rPr>
-              <w:t>7 RA [deg]</w:t>
+              <w:t>7 RA [</w:t>
+            </w:r>
+            <w:proofErr w:type="spellStart"/>
+            <w:r>
+              <w:rPr>
+                <w:lang w:val="pl-PL"/>
+              </w:rPr>
+              <w:t>deg</w:t>
+            </w:r>
+            <w:proofErr w:type="spellEnd"/>
+            <w:r>
+              <w:rPr>
+                <w:lang w:val="pl-PL"/>
+              </w:rPr>
+              <w:t>]</w:t>
             </w:r>
           </w:p>
         </w:tc>
@@ -13407,38 +15904,66 @@
         <w:rPr>
           <w:lang w:val="pl-PL"/>
         </w:rPr>
-        <w:t xml:space="preserve">0 -ObjID </w:t>
-      </w:r>
-    </w:p>
-    <w:p>
-      <w:pPr>
+        <w:t>0 -</w:t>
+      </w:r>
+      <w:proofErr w:type="spellStart"/>
+      <w:r>
         <w:rPr>
           <w:lang w:val="pl-PL"/>
         </w:rPr>
-      </w:pPr>
+        <w:t>ObjID</w:t>
+      </w:r>
+      <w:proofErr w:type="spellEnd"/>
       <w:r>
         <w:rPr>
           <w:lang w:val="pl-PL"/>
         </w:rPr>
+        <w:t xml:space="preserve"> </w:t>
+      </w:r>
+    </w:p>
+    <w:p>
+      <w:pPr>
+        <w:rPr>
+          <w:lang w:val="pl-PL"/>
+        </w:rPr>
+      </w:pPr>
+      <w:r>
+        <w:rPr>
+          <w:lang w:val="pl-PL"/>
+        </w:rPr>
         <w:t xml:space="preserve">1- </w:t>
       </w:r>
       <w:r>
         <w:rPr>
           <w:lang w:val="pl-PL"/>
         </w:rPr>
-        <w:t xml:space="preserve"> Name   8  DEC         </w:t>
-      </w:r>
-    </w:p>
-    <w:p>
-      <w:pPr>
+        <w:t xml:space="preserve"> </w:t>
+      </w:r>
+      <w:proofErr w:type="spellStart"/>
+      <w:r>
         <w:rPr>
           <w:lang w:val="pl-PL"/>
         </w:rPr>
-      </w:pPr>
+        <w:t>Name</w:t>
+      </w:r>
+      <w:proofErr w:type="spellEnd"/>
       <w:r>
         <w:rPr>
           <w:lang w:val="pl-PL"/>
         </w:rPr>
+        <w:t xml:space="preserve">   8  DEC         </w:t>
+      </w:r>
+    </w:p>
+    <w:p>
+      <w:pPr>
+        <w:rPr>
+          <w:lang w:val="pl-PL"/>
+        </w:rPr>
+      </w:pPr>
+      <w:r>
+        <w:rPr>
+          <w:lang w:val="pl-PL"/>
+        </w:rPr>
         <w:t xml:space="preserve">9    FREQ    </w:t>
       </w:r>
     </w:p>
@@ -13491,20 +16016,21 @@
         <w:rPr>
           <w:lang w:val="pl-PL"/>
         </w:rPr>
-        <w:t xml:space="preserve">13  w_RA   </w:t>
-      </w:r>
-    </w:p>
-    <w:p>
-      <w:pPr>
+        <w:t xml:space="preserve">13  </w:t>
+      </w:r>
+      <w:proofErr w:type="spellStart"/>
+      <w:r>
         <w:rPr>
           <w:lang w:val="pl-PL"/>
         </w:rPr>
-      </w:pPr>
+        <w:t>w_RA</w:t>
+      </w:r>
+      <w:proofErr w:type="spellEnd"/>
       <w:r>
         <w:rPr>
           <w:lang w:val="pl-PL"/>
         </w:rPr>
-        <w:t xml:space="preserve">14   w_DEC   </w:t>
+        <w:t xml:space="preserve">   </w:t>
       </w:r>
     </w:p>
     <w:p>
@@ -13517,6 +16043,33 @@
         <w:rPr>
           <w:lang w:val="pl-PL"/>
         </w:rPr>
+        <w:t xml:space="preserve">14   </w:t>
+      </w:r>
+      <w:proofErr w:type="spellStart"/>
+      <w:r>
+        <w:rPr>
+          <w:lang w:val="pl-PL"/>
+        </w:rPr>
+        <w:t>w_DEC</w:t>
+      </w:r>
+      <w:proofErr w:type="spellEnd"/>
+      <w:r>
+        <w:rPr>
+          <w:lang w:val="pl-PL"/>
+        </w:rPr>
+        <w:t xml:space="preserve">   </w:t>
+      </w:r>
+    </w:p>
+    <w:p>
+      <w:pPr>
+        <w:rPr>
+          <w:lang w:val="pl-PL"/>
+        </w:rPr>
+      </w:pPr>
+      <w:r>
+        <w:rPr>
+          <w:lang w:val="pl-PL"/>
+        </w:rPr>
         <w:t xml:space="preserve">15        w_50    </w:t>
       </w:r>
     </w:p>
@@ -13543,22 +16096,60 @@
         <w:rPr>
           <w:lang w:val="pl-PL"/>
         </w:rPr>
-        <w:t xml:space="preserve">17     w_FREQ    </w:t>
-      </w:r>
-    </w:p>
-    <w:p>
-      <w:r>
-        <w:t xml:space="preserve">18         F_int     </w:t>
-      </w:r>
-    </w:p>
-    <w:p>
-      <w:r>
-        <w:t xml:space="preserve">19 F_tot  </w:t>
-      </w:r>
-    </w:p>
-    <w:p>
-      <w:r>
-        <w:t xml:space="preserve">20  F_peak </w:t>
+        <w:t xml:space="preserve">17     </w:t>
+      </w:r>
+      <w:proofErr w:type="spellStart"/>
+      <w:r>
+        <w:rPr>
+          <w:lang w:val="pl-PL"/>
+        </w:rPr>
+        <w:t>w_FREQ</w:t>
+      </w:r>
+      <w:proofErr w:type="spellEnd"/>
+      <w:r>
+        <w:rPr>
+          <w:lang w:val="pl-PL"/>
+        </w:rPr>
+        <w:t xml:space="preserve">    </w:t>
+      </w:r>
+    </w:p>
+    <w:p>
+      <w:r>
+        <w:t xml:space="preserve">18         </w:t>
+      </w:r>
+      <w:proofErr w:type="spellStart"/>
+      <w:r>
+        <w:t>F_int</w:t>
+      </w:r>
+      <w:proofErr w:type="spellEnd"/>
+      <w:r>
+        <w:t xml:space="preserve">     </w:t>
+      </w:r>
+    </w:p>
+    <w:p>
+      <w:r>
+        <w:t xml:space="preserve">19 </w:t>
+      </w:r>
+      <w:proofErr w:type="spellStart"/>
+      <w:r>
+        <w:t>F_tot</w:t>
+      </w:r>
+      <w:proofErr w:type="spellEnd"/>
+      <w:r>
+        <w:t xml:space="preserve">  </w:t>
+      </w:r>
+    </w:p>
+    <w:p>
+      <w:r>
+        <w:t xml:space="preserve">20  </w:t>
+      </w:r>
+      <w:proofErr w:type="spellStart"/>
+      <w:r>
+        <w:t>F_peak</w:t>
+      </w:r>
+      <w:proofErr w:type="spellEnd"/>
+      <w:r>
+        <w:t xml:space="preserve"> </w:t>
       </w:r>
     </w:p>
     <w:p/>
@@ -13651,8 +16242,16 @@
         <w:rPr>
           <w:lang w:val="pl-PL"/>
         </w:rPr>
-        <w:t>27 Nvoxel</w:t>
-      </w:r>
+        <w:t xml:space="preserve">27 </w:t>
+      </w:r>
+      <w:proofErr w:type="spellStart"/>
+      <w:r>
+        <w:rPr>
+          <w:lang w:val="pl-PL"/>
+        </w:rPr>
+        <w:t>Nvoxel</w:t>
+      </w:r>
+      <w:proofErr w:type="spellEnd"/>
     </w:p>
     <w:p>
       <w:pPr>
@@ -13664,20 +16263,21 @@
         <w:rPr>
           <w:lang w:val="de-DE"/>
         </w:rPr>
-        <w:t xml:space="preserve">28 Nchan </w:t>
-      </w:r>
-    </w:p>
-    <w:p>
-      <w:pPr>
+        <w:t xml:space="preserve">28 </w:t>
+      </w:r>
+      <w:proofErr w:type="spellStart"/>
+      <w:r>
         <w:rPr>
           <w:lang w:val="de-DE"/>
         </w:rPr>
-      </w:pPr>
+        <w:t>Nchan</w:t>
+      </w:r>
+      <w:proofErr w:type="spellEnd"/>
       <w:r>
         <w:rPr>
           <w:lang w:val="de-DE"/>
         </w:rPr>
-        <w:t>29 Nspatpix</w:t>
+        <w:t xml:space="preserve"> </w:t>
       </w:r>
     </w:p>
     <w:p>
@@ -13690,69 +16290,167 @@
         <w:rPr>
           <w:lang w:val="de-DE"/>
         </w:rPr>
-        <w:t xml:space="preserve">30 Flag </w:t>
-      </w:r>
-    </w:p>
-    <w:p>
-      <w:pPr>
+        <w:t xml:space="preserve">29 </w:t>
+      </w:r>
+      <w:proofErr w:type="spellStart"/>
+      <w:r>
         <w:rPr>
           <w:lang w:val="de-DE"/>
         </w:rPr>
-      </w:pPr>
-      <w:r>
+        <w:t>Nspatpix</w:t>
+      </w:r>
+      <w:proofErr w:type="spellEnd"/>
+    </w:p>
+    <w:p>
+      <w:pPr>
         <w:rPr>
           <w:lang w:val="de-DE"/>
         </w:rPr>
-        <w:t xml:space="preserve">31 X_av </w:t>
-      </w:r>
-    </w:p>
-    <w:p>
-      <w:pPr>
+      </w:pPr>
+      <w:r>
         <w:rPr>
           <w:lang w:val="de-DE"/>
         </w:rPr>
-      </w:pPr>
+        <w:t xml:space="preserve">30 </w:t>
+      </w:r>
+      <w:proofErr w:type="spellStart"/>
       <w:r>
         <w:rPr>
           <w:lang w:val="de-DE"/>
         </w:rPr>
-        <w:t>32 Y_av</w:t>
-      </w:r>
-    </w:p>
-    <w:p>
-      <w:r>
-        <w:t xml:space="preserve">33  Z_av </w:t>
-      </w:r>
-    </w:p>
-    <w:p>
-      <w:r>
-        <w:t>34 X_cent</w:t>
-      </w:r>
-    </w:p>
-    <w:p>
-      <w:r>
-        <w:t>35  Y_cent</w:t>
-      </w:r>
-    </w:p>
-    <w:p>
-      <w:r>
-        <w:t>36 Z_cent</w:t>
-      </w:r>
-    </w:p>
-    <w:p>
-      <w:r>
-        <w:t xml:space="preserve">37 X_peak </w:t>
-      </w:r>
-    </w:p>
-    <w:p>
-      <w:r>
-        <w:t>38 Y_peak</w:t>
-      </w:r>
-    </w:p>
-    <w:p>
-      <w:r>
-        <w:t>39 Z_peak</w:t>
-      </w:r>
+        <w:t>Flag</w:t>
+      </w:r>
+      <w:proofErr w:type="spellEnd"/>
+      <w:r>
+        <w:rPr>
+          <w:lang w:val="de-DE"/>
+        </w:rPr>
+        <w:t xml:space="preserve"> </w:t>
+      </w:r>
+    </w:p>
+    <w:p>
+      <w:pPr>
+        <w:rPr>
+          <w:lang w:val="de-DE"/>
+        </w:rPr>
+      </w:pPr>
+      <w:r>
+        <w:rPr>
+          <w:lang w:val="de-DE"/>
+        </w:rPr>
+        <w:t xml:space="preserve">31 </w:t>
+      </w:r>
+      <w:proofErr w:type="spellStart"/>
+      <w:r>
+        <w:rPr>
+          <w:lang w:val="de-DE"/>
+        </w:rPr>
+        <w:t>X_av</w:t>
+      </w:r>
+      <w:proofErr w:type="spellEnd"/>
+      <w:r>
+        <w:rPr>
+          <w:lang w:val="de-DE"/>
+        </w:rPr>
+        <w:t xml:space="preserve"> </w:t>
+      </w:r>
+    </w:p>
+    <w:p>
+      <w:pPr>
+        <w:rPr>
+          <w:lang w:val="de-DE"/>
+        </w:rPr>
+      </w:pPr>
+      <w:r>
+        <w:rPr>
+          <w:lang w:val="de-DE"/>
+        </w:rPr>
+        <w:t xml:space="preserve">32 </w:t>
+      </w:r>
+      <w:proofErr w:type="spellStart"/>
+      <w:r>
+        <w:rPr>
+          <w:lang w:val="de-DE"/>
+        </w:rPr>
+        <w:t>Y_av</w:t>
+      </w:r>
+      <w:proofErr w:type="spellEnd"/>
+    </w:p>
+    <w:p>
+      <w:r>
+        <w:t xml:space="preserve">33  </w:t>
+      </w:r>
+      <w:proofErr w:type="spellStart"/>
+      <w:r>
+        <w:t>Z_av</w:t>
+      </w:r>
+      <w:proofErr w:type="spellEnd"/>
+      <w:r>
+        <w:t xml:space="preserve"> </w:t>
+      </w:r>
+    </w:p>
+    <w:p>
+      <w:r>
+        <w:t xml:space="preserve">34 </w:t>
+      </w:r>
+      <w:proofErr w:type="spellStart"/>
+      <w:r>
+        <w:t>X_cent</w:t>
+      </w:r>
+      <w:proofErr w:type="spellEnd"/>
+    </w:p>
+    <w:p>
+      <w:r>
+        <w:t xml:space="preserve">35  </w:t>
+      </w:r>
+      <w:proofErr w:type="spellStart"/>
+      <w:r>
+        <w:t>Y_cent</w:t>
+      </w:r>
+      <w:proofErr w:type="spellEnd"/>
+    </w:p>
+    <w:p>
+      <w:r>
+        <w:t xml:space="preserve">36 </w:t>
+      </w:r>
+      <w:proofErr w:type="spellStart"/>
+      <w:r>
+        <w:t>Z_cent</w:t>
+      </w:r>
+      <w:proofErr w:type="spellEnd"/>
+    </w:p>
+    <w:p>
+      <w:r>
+        <w:t xml:space="preserve">37 </w:t>
+      </w:r>
+      <w:proofErr w:type="spellStart"/>
+      <w:r>
+        <w:t>X_peak</w:t>
+      </w:r>
+      <w:proofErr w:type="spellEnd"/>
+      <w:r>
+        <w:t xml:space="preserve"> </w:t>
+      </w:r>
+    </w:p>
+    <w:p>
+      <w:r>
+        <w:t xml:space="preserve">38 </w:t>
+      </w:r>
+      <w:proofErr w:type="spellStart"/>
+      <w:r>
+        <w:t>Y_peak</w:t>
+      </w:r>
+      <w:proofErr w:type="spellEnd"/>
+    </w:p>
+    <w:p>
+      <w:r>
+        <w:t xml:space="preserve">39 </w:t>
+      </w:r>
+      <w:proofErr w:type="spellStart"/>
+      <w:r>
+        <w:t>Z_peak</w:t>
+      </w:r>
+      <w:proofErr w:type="spellEnd"/>
     </w:p>
     <w:p/>
     <w:p/>
@@ -13761,7 +16459,21 @@
         <w:rPr>
           <w:lang w:val="pl-PL"/>
         </w:rPr>
-        <w:t>8 DEC [deg]</w:t>
+        <w:t>8 DEC [</w:t>
+      </w:r>
+      <w:proofErr w:type="spellStart"/>
+      <w:r>
+        <w:rPr>
+          <w:lang w:val="pl-PL"/>
+        </w:rPr>
+        <w:t>deg</w:t>
+      </w:r>
+      <w:proofErr w:type="spellEnd"/>
+      <w:r>
+        <w:rPr>
+          <w:lang w:val="pl-PL"/>
+        </w:rPr>
+        <w:t>]</w:t>
       </w:r>
     </w:p>
     <w:p/>
@@ -13785,8 +16497,13 @@
     </w:p>
     <w:p>
       <w:r>
-        <w:t>CO line luminocity</w:t>
-      </w:r>
+        <w:t xml:space="preserve">CO line </w:t>
+      </w:r>
+      <w:proofErr w:type="spellStart"/>
+      <w:r>
+        <w:t>luminocity</w:t>
+      </w:r>
+      <w:proofErr w:type="spellEnd"/>
       <w:r>
         <w:t xml:space="preserve"> prime </w:t>
       </w:r>
@@ -13809,7 +16526,31 @@
         <w:t>'Lumi</w:t>
       </w:r>
       <w:r>
-        <w:t>nocity_CO_prime_'+str(i)+'.txt' whete I form 0 to 6</w:t>
+        <w:t>nocity_CO_prime_'+</w:t>
+      </w:r>
+      <w:proofErr w:type="spellStart"/>
+      <w:r>
+        <w:t>str</w:t>
+      </w:r>
+      <w:proofErr w:type="spellEnd"/>
+      <w:r>
+        <w:t>(</w:t>
+      </w:r>
+      <w:proofErr w:type="spellStart"/>
+      <w:r>
+        <w:t>i</w:t>
+      </w:r>
+      <w:proofErr w:type="spellEnd"/>
+      <w:r>
+        <w:t xml:space="preserve">)+'.txt' </w:t>
+      </w:r>
+      <w:proofErr w:type="spellStart"/>
+      <w:r>
+        <w:t>whete</w:t>
+      </w:r>
+      <w:proofErr w:type="spellEnd"/>
+      <w:r>
+        <w:t xml:space="preserve"> I form 0 to 6</w:t>
       </w:r>
       <w:r>
         <w:t xml:space="preserve"> corresponds to consecutive transitions.</w:t>
@@ -13832,7 +16573,15 @@
         <w:t xml:space="preserve">Co_volume.py </w:t>
       </w:r>
       <w:r>
-        <w:t xml:space="preserve"> calculation s of the volume for ech CO transition</w:t>
+        <w:t xml:space="preserve"> calculation s of the volume for </w:t>
+      </w:r>
+      <w:proofErr w:type="spellStart"/>
+      <w:r>
+        <w:t>ech</w:t>
+      </w:r>
+      <w:proofErr w:type="spellEnd"/>
+      <w:r>
+        <w:t xml:space="preserve"> CO transition</w:t>
       </w:r>
       <w:r>
         <w:t xml:space="preserve">. </w:t>
@@ -13840,8 +16589,13 @@
     </w:p>
     <w:p>
       <w:r>
-        <w:t>Cube probes usually very narrow z range. Most of the LCO will be probed by the whole cube violume</w:t>
-      </w:r>
+        <w:t xml:space="preserve">Cube probes usually very narrow z range. Most of the LCO will be probed by the whole cube </w:t>
+      </w:r>
+      <w:proofErr w:type="spellStart"/>
+      <w:r>
+        <w:t>violume</w:t>
+      </w:r>
+      <w:proofErr w:type="spellEnd"/>
     </w:p>
     <w:p>
       <w:pPr>
@@ -13852,7 +16606,23 @@
         </w:numPr>
       </w:pPr>
       <w:r>
-        <w:t>Distance function – approximation of the dL/(1+z)**2 function with ttwo polynomials 6-order</w:t>
+        <w:t xml:space="preserve">Distance function – approximation of the </w:t>
+      </w:r>
+      <w:proofErr w:type="spellStart"/>
+      <w:r>
+        <w:t>dL</w:t>
+      </w:r>
+      <w:proofErr w:type="spellEnd"/>
+      <w:r>
+        <w:t xml:space="preserve">/(1+z)**2 function with </w:t>
+      </w:r>
+      <w:proofErr w:type="spellStart"/>
+      <w:r>
+        <w:t>ttwo</w:t>
+      </w:r>
+      <w:proofErr w:type="spellEnd"/>
+      <w:r>
+        <w:t xml:space="preserve"> polynomials 6-order</w:t>
       </w:r>
       <w:r>
         <w:t>.</w:t>
@@ -13861,7 +16631,39 @@
         <w:br/>
       </w:r>
       <w:r>
-        <w:t>CO array – CO transietions from (1-0) to (7-6) it is possible ot change the transition for whcich the olume is calculated</w:t>
+        <w:t xml:space="preserve">CO array – CO </w:t>
+      </w:r>
+      <w:proofErr w:type="spellStart"/>
+      <w:r>
+        <w:t>transietions</w:t>
+      </w:r>
+      <w:proofErr w:type="spellEnd"/>
+      <w:r>
+        <w:t xml:space="preserve"> from (1-0) to (7-6) it is possible </w:t>
+      </w:r>
+      <w:proofErr w:type="spellStart"/>
+      <w:r>
+        <w:t>ot</w:t>
+      </w:r>
+      <w:proofErr w:type="spellEnd"/>
+      <w:r>
+        <w:t xml:space="preserve"> change the transition for </w:t>
+      </w:r>
+      <w:proofErr w:type="spellStart"/>
+      <w:r>
+        <w:t>whcich</w:t>
+      </w:r>
+      <w:proofErr w:type="spellEnd"/>
+      <w:r>
+        <w:t xml:space="preserve"> the </w:t>
+      </w:r>
+      <w:proofErr w:type="spellStart"/>
+      <w:r>
+        <w:t>olume</w:t>
+      </w:r>
+      <w:proofErr w:type="spellEnd"/>
+      <w:r>
+        <w:t xml:space="preserve"> is calculated</w:t>
       </w:r>
     </w:p>
     <w:p>
@@ -13873,7 +16675,31 @@
         </w:numPr>
       </w:pPr>
       <w:r>
-        <w:t xml:space="preserve">Input files - *stats file for each cube. Using the frequency coverage, rms width of a channes and beam size for calcuationg the volume. </w:t>
+        <w:t xml:space="preserve">Input files - *stats file for each cube. Using the frequency coverage, </w:t>
+      </w:r>
+      <w:proofErr w:type="spellStart"/>
+      <w:r>
+        <w:t>rms</w:t>
+      </w:r>
+      <w:proofErr w:type="spellEnd"/>
+      <w:r>
+        <w:t xml:space="preserve"> width of a </w:t>
+      </w:r>
+      <w:proofErr w:type="spellStart"/>
+      <w:r>
+        <w:t>channes</w:t>
+      </w:r>
+      <w:proofErr w:type="spellEnd"/>
+      <w:r>
+        <w:t xml:space="preserve"> and beam size for </w:t>
+      </w:r>
+      <w:proofErr w:type="spellStart"/>
+      <w:r>
+        <w:t>calcuationg</w:t>
+      </w:r>
+      <w:proofErr w:type="spellEnd"/>
+      <w:r>
+        <w:t xml:space="preserve"> the volume. </w:t>
       </w:r>
     </w:p>
     <w:p>
@@ -13885,7 +16711,15 @@
         </w:numPr>
       </w:pPr>
       <w:r>
-        <w:t xml:space="preserve">Limiting signal: 5*rms and 200 km/s </w:t>
+        <w:t>Limiting signal: 5*</w:t>
+      </w:r>
+      <w:proofErr w:type="spellStart"/>
+      <w:r>
+        <w:t>rms</w:t>
+      </w:r>
+      <w:proofErr w:type="spellEnd"/>
+      <w:r>
+        <w:t xml:space="preserve"> and 200 km/s </w:t>
       </w:r>
       <w:r>
         <w:t>boxy size</w:t>
@@ -13903,7 +16737,23 @@
         <w:t>Limiting cases: frequency limits the redshift range in which the line can be probed.</w:t>
       </w:r>
       <w:r>
-        <w:t xml:space="preserve"> Then additionally the intensity drop with the distandce of the center of the beam.</w:t>
+        <w:t xml:space="preserve"> Then additionally the intensity drop with the </w:t>
+      </w:r>
+      <w:proofErr w:type="spellStart"/>
+      <w:r>
+        <w:t>distandce</w:t>
+      </w:r>
+      <w:proofErr w:type="spellEnd"/>
+      <w:r>
+        <w:t xml:space="preserve"> of the </w:t>
+      </w:r>
+      <w:proofErr w:type="spellStart"/>
+      <w:r>
+        <w:t>center</w:t>
+      </w:r>
+      <w:proofErr w:type="spellEnd"/>
+      <w:r>
+        <w:t xml:space="preserve"> of the beam.</w:t>
       </w:r>
     </w:p>
     <w:p>
@@ -13915,10 +16765,63 @@
         </w:numPr>
       </w:pPr>
       <w:r>
-        <w:t xml:space="preserve">for the rnage of luminocities wI calculate the corresponding volume probed by the cube. Possible case. </w:t>
-      </w:r>
-      <w:r>
-        <w:t>Luminocity is limiting the redhifs until wchich such signal can be still sen. This implies several cases.</w:t>
+        <w:t xml:space="preserve">for the </w:t>
+      </w:r>
+      <w:proofErr w:type="spellStart"/>
+      <w:r>
+        <w:t>rnage</w:t>
+      </w:r>
+      <w:proofErr w:type="spellEnd"/>
+      <w:r>
+        <w:t xml:space="preserve"> of </w:t>
+      </w:r>
+      <w:proofErr w:type="spellStart"/>
+      <w:r>
+        <w:t>luminocities</w:t>
+      </w:r>
+      <w:proofErr w:type="spellEnd"/>
+      <w:r>
+        <w:t xml:space="preserve"> </w:t>
+      </w:r>
+      <w:proofErr w:type="spellStart"/>
+      <w:r>
+        <w:t>wI</w:t>
+      </w:r>
+      <w:proofErr w:type="spellEnd"/>
+      <w:r>
+        <w:t xml:space="preserve"> calculate the corresponding volume probed by the cube. Possible case. </w:t>
+      </w:r>
+      <w:proofErr w:type="spellStart"/>
+      <w:r>
+        <w:t>Luminocity</w:t>
+      </w:r>
+      <w:proofErr w:type="spellEnd"/>
+      <w:r>
+        <w:t xml:space="preserve"> is limiting the </w:t>
+      </w:r>
+      <w:proofErr w:type="spellStart"/>
+      <w:r>
+        <w:t>redhifs</w:t>
+      </w:r>
+      <w:proofErr w:type="spellEnd"/>
+      <w:r>
+        <w:t xml:space="preserve"> until </w:t>
+      </w:r>
+      <w:proofErr w:type="spellStart"/>
+      <w:r>
+        <w:t>wchich</w:t>
+      </w:r>
+      <w:proofErr w:type="spellEnd"/>
+      <w:r>
+        <w:t xml:space="preserve"> such signal can be still </w:t>
+      </w:r>
+      <w:proofErr w:type="spellStart"/>
+      <w:r>
+        <w:t>sen.</w:t>
+      </w:r>
+      <w:proofErr w:type="spellEnd"/>
+      <w:r>
+        <w:t xml:space="preserve"> This implies several cases.</w:t>
       </w:r>
     </w:p>
     <w:p>
@@ -13930,7 +16833,15 @@
         </w:numPr>
       </w:pPr>
       <w:r>
-        <w:t>Signal out oif the frequency limits – Volume = 0</w:t>
+        <w:t xml:space="preserve">Signal out </w:t>
+      </w:r>
+      <w:proofErr w:type="spellStart"/>
+      <w:r>
+        <w:t>oif</w:t>
+      </w:r>
+      <w:proofErr w:type="spellEnd"/>
+      <w:r>
+        <w:t xml:space="preserve"> the frequency limits – Volume = 0</w:t>
       </w:r>
     </w:p>
     <w:p>
@@ -13942,7 +16853,39 @@
         </w:numPr>
       </w:pPr>
       <w:r>
-        <w:t>Signal can be see n up tio the mach larger distances then covered by the cube: Volume = Vol_max (maximal volume of the cube whole cube is probed)</w:t>
+        <w:t xml:space="preserve">Signal can be </w:t>
+      </w:r>
+      <w:proofErr w:type="spellStart"/>
+      <w:r>
+        <w:t>see n</w:t>
+      </w:r>
+      <w:proofErr w:type="spellEnd"/>
+      <w:r>
+        <w:t xml:space="preserve"> up </w:t>
+      </w:r>
+      <w:proofErr w:type="spellStart"/>
+      <w:r>
+        <w:t>tio</w:t>
+      </w:r>
+      <w:proofErr w:type="spellEnd"/>
+      <w:r>
+        <w:t xml:space="preserve"> the </w:t>
+      </w:r>
+      <w:proofErr w:type="spellStart"/>
+      <w:r>
+        <w:t>mach</w:t>
+      </w:r>
+      <w:proofErr w:type="spellEnd"/>
+      <w:r>
+        <w:t xml:space="preserve"> larger distances then covered by the cube: Volume = </w:t>
+      </w:r>
+      <w:proofErr w:type="spellStart"/>
+      <w:r>
+        <w:t>Vol_max</w:t>
+      </w:r>
+      <w:proofErr w:type="spellEnd"/>
+      <w:r>
+        <w:t xml:space="preserve"> (maximal volume of the cube whole cube is probed)</w:t>
       </w:r>
     </w:p>
     <w:p>
@@ -13953,8 +16896,21 @@
           <w:numId w:val="21"/>
         </w:numPr>
       </w:pPr>
-      <w:r>
-        <w:t>Luminocity redshift limit is between the cube frequency range: only fraction jof the cube is probed</w:t>
+      <w:proofErr w:type="spellStart"/>
+      <w:r>
+        <w:t>Luminocity</w:t>
+      </w:r>
+      <w:proofErr w:type="spellEnd"/>
+      <w:r>
+        <w:t xml:space="preserve"> redshift limit is between the cube frequency range: only fraction </w:t>
+      </w:r>
+      <w:proofErr w:type="spellStart"/>
+      <w:r>
+        <w:t>jof</w:t>
+      </w:r>
+      <w:proofErr w:type="spellEnd"/>
+      <w:r>
+        <w:t xml:space="preserve"> the cube is probed</w:t>
       </w:r>
     </w:p>
     <w:p>
@@ -13981,7 +16937,23 @@
         <w:t xml:space="preserve">Limiting cases: </w:t>
       </w:r>
       <w:r>
-        <w:t>CASE 1 - zlim_max &gt; z2 and zlim_min  &gt; z2; volume -&gt; volume of the truncated cone</w:t>
+        <w:t xml:space="preserve">CASE 1 - </w:t>
+      </w:r>
+      <w:proofErr w:type="spellStart"/>
+      <w:r>
+        <w:t>zlim_max</w:t>
+      </w:r>
+      <w:proofErr w:type="spellEnd"/>
+      <w:r>
+        <w:t xml:space="preserve"> &gt; z2 and </w:t>
+      </w:r>
+      <w:proofErr w:type="spellStart"/>
+      <w:r>
+        <w:t>zlim_min</w:t>
+      </w:r>
+      <w:proofErr w:type="spellEnd"/>
+      <w:r>
+        <w:t xml:space="preserve">  &gt; z2; volume -&gt; volume of the truncated cone</w:t>
       </w:r>
     </w:p>
     <w:p>
@@ -13993,7 +16965,31 @@
         </w:numPr>
       </w:pPr>
       <w:r>
-        <w:t>CASE 2 - zlim_max &gt; z2 and zlim_min &lt; z2  (always check if zlim_min &gt; z1)</w:t>
+        <w:t xml:space="preserve">CASE 2 - </w:t>
+      </w:r>
+      <w:proofErr w:type="spellStart"/>
+      <w:r>
+        <w:t>zlim_max</w:t>
+      </w:r>
+      <w:proofErr w:type="spellEnd"/>
+      <w:r>
+        <w:t xml:space="preserve"> &gt; z2 and </w:t>
+      </w:r>
+      <w:proofErr w:type="spellStart"/>
+      <w:r>
+        <w:t>zlim_min</w:t>
+      </w:r>
+      <w:proofErr w:type="spellEnd"/>
+      <w:r>
+        <w:t xml:space="preserve"> &lt; z2  (always check if </w:t>
+      </w:r>
+      <w:proofErr w:type="spellStart"/>
+      <w:r>
+        <w:t>zlim_min</w:t>
+      </w:r>
+      <w:proofErr w:type="spellEnd"/>
+      <w:r>
+        <w:t xml:space="preserve"> &gt; z1)</w:t>
       </w:r>
     </w:p>
     <w:p>
@@ -14005,7 +17001,23 @@
         </w:numPr>
       </w:pPr>
       <w:r>
-        <w:t>CASE 3 - zlim_max &lt; z2  (always check if zlim_min &gt; z1)</w:t>
+        <w:t xml:space="preserve">CASE 3 - </w:t>
+      </w:r>
+      <w:proofErr w:type="spellStart"/>
+      <w:r>
+        <w:t>zlim_max</w:t>
+      </w:r>
+      <w:proofErr w:type="spellEnd"/>
+      <w:r>
+        <w:t xml:space="preserve"> &lt; z2  (always check if </w:t>
+      </w:r>
+      <w:proofErr w:type="spellStart"/>
+      <w:r>
+        <w:t>zlim_min</w:t>
+      </w:r>
+      <w:proofErr w:type="spellEnd"/>
+      <w:r>
+        <w:t xml:space="preserve"> &gt; z1)</w:t>
       </w:r>
     </w:p>
     <w:p>
@@ -14017,7 +17029,29 @@
         </w:numPr>
       </w:pPr>
       <w:r>
-        <w:t>CASE 4 - zlim_max &lt; z1</w:t>
+        <w:t xml:space="preserve">CASE 4 - </w:t>
+      </w:r>
+      <w:proofErr w:type="spellStart"/>
+      <w:r>
+        <w:t>zlim_max</w:t>
+      </w:r>
+      <w:proofErr w:type="spellEnd"/>
+      <w:r>
+        <w:t xml:space="preserve"> &lt; z1</w:t>
+      </w:r>
+    </w:p>
+    <w:p/>
+    <w:p>
+      <w:r>
+        <w:t xml:space="preserve">In the end I decided to use </w:t>
+      </w:r>
+      <w:proofErr w:type="spellStart"/>
+      <w:r>
+        <w:t>cyllinders</w:t>
+      </w:r>
+      <w:proofErr w:type="spellEnd"/>
+      <w:r>
+        <w:t xml:space="preserve"> instead of a cone. The difference in the </w:t>
       </w:r>
       <w:bookmarkStart w:id="17" w:name="_GoBack"/>
       <w:bookmarkEnd w:id="17"/>
@@ -18261,7 +21295,7 @@
 </file>
 
 <file path=customXml/itemProps1.xml><?xml version="1.0" encoding="utf-8"?>
-<ds:datastoreItem xmlns:ds="http://schemas.openxmlformats.org/officeDocument/2006/customXml" ds:itemID="{448510D7-9A71-A74D-A701-14E78A337E7F}">
+<ds:datastoreItem xmlns:ds="http://schemas.openxmlformats.org/officeDocument/2006/customXml" ds:itemID="{162C6D2A-7632-8D47-BC91-6EA84B1FE225}">
   <ds:schemaRefs>
     <ds:schemaRef ds:uri="http://schemas.openxmlformats.org/officeDocument/2006/bibliography"/>
   </ds:schemaRefs>

</xml_diff>